<commit_message>
TS PP 6.6 files Tamil - 04/09/2021
</commit_message>
<xml_diff>
--- a/TS-Padam/TS-6.3/TS 6.3 Tamil Pada Paatam Corrections.docx
+++ b/TS-Padam/TS-6.3/TS 6.3 Tamil Pada Paatam Corrections.docx
@@ -1,6 +1,6 @@
 
 <file path=word/document.xml><?xml version="1.0" encoding="utf-8"?>
-<w:document xmlns:wpc="http://schemas.microsoft.com/office/word/2010/wordprocessingCanvas" xmlns:cx="http://schemas.microsoft.com/office/drawing/2014/chartex" xmlns:cx1="http://schemas.microsoft.com/office/drawing/2015/9/8/chartex" xmlns:mc="http://schemas.openxmlformats.org/markup-compatibility/2006" xmlns:o="urn:schemas-microsoft-com:office:office" xmlns:r="http://schemas.openxmlformats.org/officeDocument/2006/relationships" xmlns:m="http://schemas.openxmlformats.org/officeDocument/2006/math" xmlns:v="urn:schemas-microsoft-com:vml" xmlns:wp14="http://schemas.microsoft.com/office/word/2010/wordprocessingDrawing" xmlns:wp="http://schemas.openxmlformats.org/drawingml/2006/wordprocessingDrawing" xmlns:w10="urn:schemas-microsoft-com:office:word" xmlns:w="http://schemas.openxmlformats.org/wordprocessingml/2006/main" xmlns:w14="http://schemas.microsoft.com/office/word/2010/wordml" xmlns:w15="http://schemas.microsoft.com/office/word/2012/wordml" xmlns:w16se="http://schemas.microsoft.com/office/word/2015/wordml/symex" xmlns:wpg="http://schemas.microsoft.com/office/word/2010/wordprocessingGroup" xmlns:wpi="http://schemas.microsoft.com/office/word/2010/wordprocessingInk" xmlns:wne="http://schemas.microsoft.com/office/word/2006/wordml" xmlns:wps="http://schemas.microsoft.com/office/word/2010/wordprocessingShape" mc:Ignorable="w14 w15 w16se wp14">
+<w:document xmlns:wpc="http://schemas.microsoft.com/office/word/2010/wordprocessingCanvas" xmlns:cx="http://schemas.microsoft.com/office/drawing/2014/chartex" xmlns:cx1="http://schemas.microsoft.com/office/drawing/2015/9/8/chartex" xmlns:cx2="http://schemas.microsoft.com/office/drawing/2015/10/21/chartex" xmlns:cx3="http://schemas.microsoft.com/office/drawing/2016/5/9/chartex" xmlns:cx4="http://schemas.microsoft.com/office/drawing/2016/5/10/chartex" xmlns:cx5="http://schemas.microsoft.com/office/drawing/2016/5/11/chartex" xmlns:cx6="http://schemas.microsoft.com/office/drawing/2016/5/12/chartex" xmlns:cx7="http://schemas.microsoft.com/office/drawing/2016/5/13/chartex" xmlns:cx8="http://schemas.microsoft.com/office/drawing/2016/5/14/chartex" xmlns:mc="http://schemas.openxmlformats.org/markup-compatibility/2006" xmlns:aink="http://schemas.microsoft.com/office/drawing/2016/ink" xmlns:am3d="http://schemas.microsoft.com/office/drawing/2017/model3d" xmlns:o="urn:schemas-microsoft-com:office:office" xmlns:r="http://schemas.openxmlformats.org/officeDocument/2006/relationships" xmlns:m="http://schemas.openxmlformats.org/officeDocument/2006/math" xmlns:v="urn:schemas-microsoft-com:vml" xmlns:wp14="http://schemas.microsoft.com/office/word/2010/wordprocessingDrawing" xmlns:wp="http://schemas.openxmlformats.org/drawingml/2006/wordprocessingDrawing" xmlns:w10="urn:schemas-microsoft-com:office:word" xmlns:w="http://schemas.openxmlformats.org/wordprocessingml/2006/main" xmlns:w14="http://schemas.microsoft.com/office/word/2010/wordml" xmlns:w15="http://schemas.microsoft.com/office/word/2012/wordml" xmlns:w16cex="http://schemas.microsoft.com/office/word/2018/wordml/cex" xmlns:w16cid="http://schemas.microsoft.com/office/word/2016/wordml/cid" xmlns:w16="http://schemas.microsoft.com/office/word/2018/wordml" xmlns:w16sdtdh="http://schemas.microsoft.com/office/word/2020/wordml/sdtdatahash" xmlns:w16se="http://schemas.microsoft.com/office/word/2015/wordml/symex" xmlns:wpg="http://schemas.microsoft.com/office/word/2010/wordprocessingGroup" xmlns:wpi="http://schemas.microsoft.com/office/word/2010/wordprocessingInk" xmlns:wne="http://schemas.microsoft.com/office/word/2006/wordml" xmlns:wps="http://schemas.microsoft.com/office/word/2010/wordprocessingShape" mc:Ignorable="w14 w15 w16se w16cid w16 w16cex w16sdtdh wp14">
   <w:body>
     <w:p>
       <w:pPr>
@@ -1224,20 +1224,8 @@
                 <w:sz w:val="28"/>
                 <w:szCs w:val="28"/>
               </w:rPr>
-              <w:t xml:space="preserve">TS 6.3.3.2 - </w:t>
-            </w:r>
-            <w:proofErr w:type="spellStart"/>
-            <w:r>
-              <w:rPr>
-                <w:rFonts w:cs="Arial"/>
-                <w:b/>
-                <w:bCs/>
-                <w:sz w:val="28"/>
-                <w:szCs w:val="28"/>
-              </w:rPr>
-              <w:t>Vaakyam</w:t>
-            </w:r>
-            <w:proofErr w:type="spellEnd"/>
+              <w:t>TS 6.3.3.2 - Vaakyam</w:t>
+            </w:r>
           </w:p>
           <w:p>
             <w:pPr>
@@ -1769,7 +1757,6 @@
                 <w:rFonts w:cs="Arial"/>
                 <w:b/>
                 <w:bCs/>
-                <w:color w:val="FF0000"/>
                 <w:sz w:val="28"/>
                 <w:szCs w:val="28"/>
               </w:rPr>
@@ -1779,25 +1766,11 @@
                 <w:rFonts w:cs="Arial"/>
                 <w:b/>
                 <w:bCs/>
-                <w:color w:val="FF0000"/>
-                <w:sz w:val="28"/>
-                <w:szCs w:val="28"/>
-              </w:rPr>
-              <w:t xml:space="preserve">TS 6.3.3.5 - </w:t>
-            </w:r>
-            <w:proofErr w:type="spellStart"/>
-            <w:r>
-              <w:rPr>
-                <w:rFonts w:cs="Arial"/>
-                <w:b/>
-                <w:bCs/>
-                <w:color w:val="FF0000"/>
-                <w:sz w:val="28"/>
-                <w:szCs w:val="28"/>
-              </w:rPr>
-              <w:t>Padam</w:t>
-            </w:r>
-            <w:proofErr w:type="spellEnd"/>
+                <w:sz w:val="28"/>
+                <w:szCs w:val="28"/>
+              </w:rPr>
+              <w:t>TS 6.3.3.5 - Padam</w:t>
+            </w:r>
           </w:p>
           <w:p>
             <w:pPr>
@@ -1810,34 +1783,19 @@
                 <w:rFonts w:cs="Arial"/>
                 <w:b/>
                 <w:bCs/>
-                <w:color w:val="FF0000"/>
                 <w:sz w:val="28"/>
                 <w:szCs w:val="28"/>
               </w:rPr>
             </w:pPr>
-            <w:proofErr w:type="spellStart"/>
             <w:r>
               <w:rPr>
                 <w:rFonts w:cs="Arial"/>
                 <w:b/>
                 <w:bCs/>
-                <w:color w:val="FF0000"/>
-                <w:sz w:val="28"/>
-                <w:szCs w:val="28"/>
-              </w:rPr>
-              <w:t>Padam</w:t>
-            </w:r>
-            <w:proofErr w:type="spellEnd"/>
-            <w:r>
-              <w:rPr>
-                <w:rFonts w:cs="Arial"/>
-                <w:b/>
-                <w:bCs/>
-                <w:color w:val="FF0000"/>
-                <w:sz w:val="28"/>
-                <w:szCs w:val="28"/>
-              </w:rPr>
-              <w:t xml:space="preserve"> No. 43</w:t>
+                <w:sz w:val="28"/>
+                <w:szCs w:val="28"/>
+              </w:rPr>
+              <w:t>Padam No. 43</w:t>
             </w:r>
           </w:p>
           <w:p>
@@ -1855,29 +1813,15 @@
                 <w:szCs w:val="28"/>
               </w:rPr>
             </w:pPr>
-            <w:proofErr w:type="spellStart"/>
             <w:r>
               <w:rPr>
                 <w:rFonts w:cs="Arial"/>
                 <w:b/>
                 <w:bCs/>
-                <w:color w:val="FF0000"/>
-                <w:sz w:val="28"/>
-                <w:szCs w:val="28"/>
-              </w:rPr>
-              <w:t>Panchaati</w:t>
-            </w:r>
-            <w:proofErr w:type="spellEnd"/>
-            <w:r>
-              <w:rPr>
-                <w:rFonts w:cs="Arial"/>
-                <w:b/>
-                <w:bCs/>
-                <w:color w:val="FF0000"/>
-                <w:sz w:val="28"/>
-                <w:szCs w:val="28"/>
-              </w:rPr>
-              <w:t xml:space="preserve"> No. 17</w:t>
+                <w:sz w:val="28"/>
+                <w:szCs w:val="28"/>
+              </w:rPr>
+              <w:t>Panchaati No. 17</w:t>
             </w:r>
           </w:p>
         </w:tc>
@@ -1893,174 +1837,252 @@
           </w:tcPr>
           <w:p>
             <w:pPr>
-              <w:widowControl w:val="0"/>
-              <w:autoSpaceDE w:val="0"/>
-              <w:autoSpaceDN w:val="0"/>
-              <w:adjustRightInd w:val="0"/>
-              <w:spacing w:before="0" w:line="240" w:lineRule="auto"/>
-              <w:rPr>
-                <w:rFonts w:ascii="BRH Devanagari Extra" w:hAnsi="BRH Devanagari Extra" w:cs="BRH Devanagari Extra"/>
-                <w:sz w:val="40"/>
-                <w:szCs w:val="40"/>
-              </w:rPr>
-            </w:pPr>
-            <w:proofErr w:type="spellStart"/>
-            <w:r>
-              <w:rPr>
-                <w:rFonts w:ascii="BRH Devanagari Extra" w:hAnsi="BRH Devanagari Extra" w:cs="BRH Devanagari Extra"/>
-                <w:sz w:val="40"/>
-                <w:szCs w:val="40"/>
-              </w:rPr>
-              <w:t>CÌiÉþ</w:t>
-            </w:r>
-            <w:proofErr w:type="spellEnd"/>
-            <w:r>
-              <w:rPr>
-                <w:rFonts w:ascii="BRH Devanagari Extra" w:hAnsi="BRH Devanagari Extra" w:cs="BRH Devanagari Extra"/>
-                <w:sz w:val="40"/>
-                <w:szCs w:val="40"/>
-              </w:rPr>
-              <w:t xml:space="preserve"> | </w:t>
-            </w:r>
-            <w:proofErr w:type="spellStart"/>
-            <w:r>
-              <w:rPr>
-                <w:rFonts w:ascii="BRH Devanagari Extra" w:hAnsi="BRH Devanagari Extra" w:cs="BRH Devanagari Extra"/>
-                <w:sz w:val="40"/>
-                <w:szCs w:val="40"/>
-              </w:rPr>
-              <w:t>mÉgcÉÉÿ¤É</w:t>
-            </w:r>
-            <w:proofErr w:type="spellEnd"/>
-            <w:r>
-              <w:rPr>
-                <w:rFonts w:ascii="BRH Malayalam Extra" w:hAnsi="BRH Malayalam Extra" w:cs="BRH Devanagari Extra"/>
-                <w:sz w:val="34"/>
-                <w:szCs w:val="40"/>
-              </w:rPr>
-              <w:t>–</w:t>
-            </w:r>
-            <w:proofErr w:type="spellStart"/>
-            <w:r>
-              <w:rPr>
-                <w:rFonts w:ascii="BRH Devanagari Extra" w:hAnsi="BRH Devanagari Extra" w:cs="BRH Devanagari Extra"/>
-                <w:sz w:val="40"/>
-                <w:szCs w:val="40"/>
-              </w:rPr>
-              <w:t>UåÌiÉ</w:t>
-            </w:r>
-            <w:proofErr w:type="spellEnd"/>
-            <w:r>
-              <w:rPr>
-                <w:rFonts w:ascii="BRH Malayalam Extra" w:hAnsi="BRH Malayalam Extra" w:cs="BRH Devanagari Extra"/>
-                <w:sz w:val="34"/>
-                <w:szCs w:val="40"/>
-              </w:rPr>
-              <w:t>–</w:t>
-            </w:r>
-            <w:r>
-              <w:rPr>
-                <w:rFonts w:ascii="BRH Devanagari Extra" w:hAnsi="BRH Devanagari Extra" w:cs="BRH Devanagari Extra"/>
-                <w:sz w:val="40"/>
-                <w:szCs w:val="40"/>
-              </w:rPr>
-              <w:t xml:space="preserve"> </w:t>
-            </w:r>
-          </w:p>
-          <w:p>
-            <w:pPr>
-              <w:widowControl w:val="0"/>
-              <w:autoSpaceDE w:val="0"/>
-              <w:autoSpaceDN w:val="0"/>
-              <w:adjustRightInd w:val="0"/>
-              <w:spacing w:before="0" w:line="240" w:lineRule="auto"/>
-              <w:rPr>
-                <w:rFonts w:ascii="BRH Devanagari Extra" w:hAnsi="BRH Devanagari Extra" w:cs="BRH Devanagari Extra"/>
-                <w:sz w:val="40"/>
-                <w:szCs w:val="40"/>
-              </w:rPr>
-            </w:pPr>
-            <w:proofErr w:type="spellStart"/>
-            <w:r>
-              <w:rPr>
-                <w:rFonts w:ascii="BRH Devanagari Extra" w:hAnsi="BRH Devanagari Extra" w:cs="BRH Devanagari Extra"/>
-                <w:sz w:val="40"/>
-                <w:szCs w:val="40"/>
-              </w:rPr>
-              <w:t>mÉgcÉþ</w:t>
-            </w:r>
-            <w:proofErr w:type="spellEnd"/>
-            <w:r>
-              <w:rPr>
-                <w:rFonts w:ascii="BRH Devanagari Extra" w:hAnsi="BRH Devanagari Extra" w:cs="BRH Devanagari Extra"/>
-                <w:sz w:val="40"/>
-                <w:szCs w:val="40"/>
-              </w:rPr>
-              <w:t>-</w:t>
-            </w:r>
-            <w:r>
-              <w:rPr>
-                <w:rFonts w:ascii="BRH Devanagari Extra" w:hAnsi="BRH Devanagari Extra" w:cs="BRH Devanagari Extra"/>
-                <w:sz w:val="40"/>
-                <w:szCs w:val="40"/>
-                <w:highlight w:val="yellow"/>
-              </w:rPr>
-              <w:t>AÉ</w:t>
-            </w:r>
-            <w:r>
-              <w:rPr>
-                <w:rFonts w:ascii="BRH Malayalam Extra" w:hAnsi="BRH Malayalam Extra" w:cs="BRH Devanagari Extra"/>
-                <w:sz w:val="34"/>
-                <w:szCs w:val="40"/>
-                <w:highlight w:val="yellow"/>
-              </w:rPr>
-              <w:t>–</w:t>
-            </w:r>
-            <w:r>
-              <w:rPr>
-                <w:rFonts w:ascii="BRH Devanagari Extra" w:hAnsi="BRH Devanagari Extra" w:cs="BRH Devanagari Extra"/>
-                <w:sz w:val="40"/>
-                <w:szCs w:val="40"/>
-              </w:rPr>
-              <w:t>¤É</w:t>
-            </w:r>
-            <w:r>
-              <w:rPr>
-                <w:rFonts w:ascii="BRH Malayalam Extra" w:hAnsi="BRH Malayalam Extra" w:cs="BRH Devanagari Extra"/>
-                <w:sz w:val="34"/>
-                <w:szCs w:val="40"/>
-              </w:rPr>
-              <w:t>–</w:t>
-            </w:r>
-            <w:r>
-              <w:rPr>
-                <w:rFonts w:ascii="BRH Devanagari Extra" w:hAnsi="BRH Devanagari Extra" w:cs="BRH Devanagari Extra"/>
-                <w:sz w:val="40"/>
-                <w:szCs w:val="40"/>
-              </w:rPr>
-              <w:t>UÉ</w:t>
-            </w:r>
-            <w:r>
-              <w:rPr>
-                <w:rFonts w:ascii="BRH Malayalam Extra" w:hAnsi="BRH Malayalam Extra" w:cs="BRH Devanagari Extra"/>
-                <w:sz w:val="34"/>
-                <w:szCs w:val="40"/>
-              </w:rPr>
-              <w:t>–</w:t>
-            </w:r>
-            <w:r>
-              <w:rPr>
-                <w:rFonts w:ascii="BRH Devanagari Extra" w:hAnsi="BRH Devanagari Extra" w:cs="BRH Devanagari Extra"/>
-                <w:sz w:val="40"/>
-                <w:szCs w:val="40"/>
-              </w:rPr>
-              <w:t xml:space="preserve"> |</w:t>
-            </w:r>
-          </w:p>
-          <w:p>
-            <w:pPr>
               <w:pStyle w:val="NoSpacing"/>
             </w:pPr>
+            <w:r>
+              <w:rPr>
+                <w:rFonts w:ascii="Latha" w:hAnsi="Latha" w:cs="Latha"/>
+                <w:sz w:val="28"/>
+                <w:szCs w:val="28"/>
+                <w:cs/>
+                <w:lang w:bidi="ta-IN"/>
+              </w:rPr>
+              <w:t>இதி</w:t>
+            </w:r>
+            <w:r>
+              <w:rPr>
+                <w:rFonts w:ascii="BRH Tamil Tab Extra" w:hAnsi="BRH Tamil Tab Extra" w:cs="Latha"/>
+                <w:b/>
+                <w:sz w:val="36"/>
+                <w:szCs w:val="28"/>
+              </w:rPr>
+              <w:t>†</w:t>
+            </w:r>
+            <w:r>
+              <w:rPr>
+                <w:rFonts w:ascii="Latha" w:hAnsi="Latha" w:cs="Latha"/>
+                <w:sz w:val="28"/>
+                <w:szCs w:val="28"/>
+              </w:rPr>
+              <w:t xml:space="preserve"> | </w:t>
+            </w:r>
+            <w:r>
+              <w:rPr>
+                <w:rFonts w:ascii="Latha" w:hAnsi="Latha" w:cs="Latha"/>
+                <w:sz w:val="28"/>
+                <w:szCs w:val="28"/>
+                <w:cs/>
+                <w:lang w:bidi="ta-IN"/>
+              </w:rPr>
+              <w:t>பஞ்சா</w:t>
+            </w:r>
+            <w:r>
+              <w:rPr>
+                <w:rFonts w:ascii="BRH Tamil Tab Extra" w:hAnsi="BRH Tamil Tab Extra" w:cs="Latha"/>
+                <w:b/>
+                <w:sz w:val="36"/>
+                <w:szCs w:val="28"/>
+              </w:rPr>
+              <w:t>‡</w:t>
+            </w:r>
+            <w:r>
+              <w:rPr>
+                <w:rFonts w:ascii="Latha" w:hAnsi="Latha" w:cs="Latha"/>
+                <w:sz w:val="28"/>
+                <w:szCs w:val="28"/>
+                <w:cs/>
+                <w:lang w:bidi="ta-IN"/>
+              </w:rPr>
+              <w:t>க்ஷ</w:t>
+            </w:r>
+            <w:r>
+              <w:rPr>
+                <w:rFonts w:ascii="BRH Tamil Tab Extra" w:hAnsi="BRH Tamil Tab Extra" w:cs="Latha"/>
+                <w:b/>
+                <w:sz w:val="32"/>
+                <w:szCs w:val="28"/>
+              </w:rPr>
+              <w:t>…</w:t>
+            </w:r>
+            <w:r>
+              <w:rPr>
+                <w:rFonts w:ascii="Latha" w:hAnsi="Latha" w:cs="Latha"/>
+                <w:sz w:val="28"/>
+                <w:szCs w:val="28"/>
+                <w:cs/>
+                <w:lang w:bidi="ta-IN"/>
+              </w:rPr>
+              <w:t>ரேதி</w:t>
+            </w:r>
+            <w:r>
+              <w:rPr>
+                <w:rFonts w:ascii="BRH Tamil Tab Extra" w:hAnsi="BRH Tamil Tab Extra" w:cs="Latha"/>
+                <w:b/>
+                <w:sz w:val="32"/>
+                <w:szCs w:val="28"/>
+              </w:rPr>
+              <w:t>…</w:t>
+            </w:r>
+            <w:r>
+              <w:rPr>
+                <w:rFonts w:ascii="Latha" w:hAnsi="Latha" w:cs="Latha"/>
+                <w:sz w:val="28"/>
+                <w:szCs w:val="28"/>
+              </w:rPr>
+              <w:t xml:space="preserve"> </w:t>
+            </w:r>
+            <w:r>
+              <w:rPr>
+                <w:rFonts w:ascii="Latha" w:hAnsi="Latha" w:cs="Latha"/>
+                <w:sz w:val="28"/>
+                <w:szCs w:val="28"/>
+                <w:cs/>
+                <w:lang w:bidi="ta-IN"/>
+              </w:rPr>
+              <w:t>பஞ்ச</w:t>
+            </w:r>
+            <w:r>
+              <w:rPr>
+                <w:rFonts w:ascii="BRH Tamil Tab Extra" w:hAnsi="BRH Tamil Tab Extra" w:cs="Latha"/>
+                <w:b/>
+                <w:sz w:val="36"/>
+                <w:szCs w:val="28"/>
+              </w:rPr>
+              <w:t>†</w:t>
+            </w:r>
+            <w:r>
+              <w:rPr>
+                <w:rFonts w:ascii="Latha" w:hAnsi="Latha" w:cs="Latha"/>
+                <w:sz w:val="28"/>
+                <w:szCs w:val="28"/>
+              </w:rPr>
+              <w:t xml:space="preserve"> -- </w:t>
+            </w:r>
+            <w:r>
+              <w:rPr>
+                <w:rFonts w:ascii="Latha" w:hAnsi="Latha" w:cs="Latha"/>
+                <w:sz w:val="28"/>
+                <w:szCs w:val="28"/>
+                <w:highlight w:val="yellow"/>
+                <w:cs/>
+                <w:lang w:bidi="ta-IN"/>
+              </w:rPr>
+              <w:t>ஆ</w:t>
+            </w:r>
+            <w:r>
+              <w:rPr>
+                <w:rFonts w:ascii="BRH Tamil Tab Extra" w:hAnsi="BRH Tamil Tab Extra" w:cs="Latha"/>
+                <w:b/>
+                <w:sz w:val="32"/>
+                <w:szCs w:val="28"/>
+              </w:rPr>
+              <w:t>…</w:t>
+            </w:r>
+            <w:r>
+              <w:rPr>
+                <w:rFonts w:ascii="Latha" w:hAnsi="Latha" w:cs="Latha"/>
+                <w:sz w:val="28"/>
+                <w:szCs w:val="28"/>
+                <w:cs/>
+                <w:lang w:bidi="ta-IN"/>
+              </w:rPr>
+              <w:t>க்ஷ</w:t>
+            </w:r>
+            <w:r>
+              <w:rPr>
+                <w:rFonts w:ascii="BRH Tamil Tab Extra" w:hAnsi="BRH Tamil Tab Extra" w:cs="Latha"/>
+                <w:b/>
+                <w:sz w:val="32"/>
+                <w:szCs w:val="28"/>
+              </w:rPr>
+              <w:t>…</w:t>
+            </w:r>
+            <w:r>
+              <w:rPr>
+                <w:rFonts w:ascii="Latha" w:hAnsi="Latha" w:cs="Latha"/>
+                <w:sz w:val="28"/>
+                <w:szCs w:val="28"/>
+                <w:cs/>
+                <w:lang w:bidi="ta-IN"/>
+              </w:rPr>
+              <w:t>ரா</w:t>
+            </w:r>
+            <w:r>
+              <w:rPr>
+                <w:rFonts w:ascii="BRH Tamil Tab Extra" w:hAnsi="BRH Tamil Tab Extra" w:cs="Latha"/>
+                <w:b/>
+                <w:sz w:val="32"/>
+                <w:szCs w:val="28"/>
+              </w:rPr>
+              <w:t>…</w:t>
+            </w:r>
+            <w:r>
+              <w:rPr>
+                <w:rFonts w:ascii="Latha" w:hAnsi="Latha" w:cs="Latha"/>
+                <w:sz w:val="28"/>
+                <w:szCs w:val="28"/>
+              </w:rPr>
+              <w:t xml:space="preserve"> | </w:t>
+            </w:r>
+            <w:r>
+              <w:rPr>
+                <w:rFonts w:ascii="Latha" w:hAnsi="Latha" w:cs="Latha"/>
+                <w:sz w:val="28"/>
+                <w:szCs w:val="28"/>
+                <w:cs/>
+                <w:lang w:bidi="ta-IN"/>
+              </w:rPr>
+              <w:t>ப</w:t>
+            </w:r>
+            <w:r>
+              <w:rPr>
+                <w:rFonts w:ascii="BRH Tamil Tab Extra" w:hAnsi="BRH Tamil Tab Extra" w:cs="Latha"/>
+                <w:b/>
+                <w:sz w:val="32"/>
+                <w:szCs w:val="28"/>
+              </w:rPr>
+              <w:t>…</w:t>
+            </w:r>
+            <w:r>
+              <w:rPr>
+                <w:rFonts w:ascii="Latha" w:hAnsi="Latha" w:cs="Latha"/>
+                <w:sz w:val="28"/>
+                <w:szCs w:val="28"/>
+                <w:cs/>
+                <w:lang w:bidi="ta-IN"/>
+              </w:rPr>
+              <w:t>ங்க்தி</w:t>
+            </w:r>
+            <w:r>
+              <w:rPr>
+                <w:rFonts w:ascii="Latha" w:hAnsi="Latha" w:cs="Latha"/>
+                <w:b/>
+                <w:bCs/>
+                <w:sz w:val="32"/>
+                <w:szCs w:val="32"/>
+                <w:cs/>
+                <w:lang w:bidi="ta-IN"/>
+              </w:rPr>
+              <w:t>:</w:t>
+            </w:r>
+            <w:r>
+              <w:rPr>
+                <w:rFonts w:ascii="Latha" w:hAnsi="Latha" w:cs="Latha"/>
+                <w:sz w:val="28"/>
+                <w:szCs w:val="28"/>
+                <w:cs/>
+                <w:lang w:bidi="ta-IN"/>
+              </w:rPr>
+              <w:t xml:space="preserve"> </w:t>
+            </w:r>
+            <w:r>
+              <w:rPr>
+                <w:rFonts w:ascii="Latha" w:hAnsi="Latha" w:cs="Latha"/>
+                <w:sz w:val="28"/>
+                <w:szCs w:val="28"/>
+              </w:rPr>
+              <w:t>|</w:t>
+            </w:r>
           </w:p>
         </w:tc>
         <w:tc>
@@ -2081,161 +2103,256 @@
               <w:adjustRightInd w:val="0"/>
               <w:spacing w:before="0" w:line="240" w:lineRule="auto"/>
               <w:rPr>
-                <w:rFonts w:ascii="BRH Devanagari Extra" w:hAnsi="BRH Devanagari Extra" w:cs="BRH Devanagari Extra"/>
+                <w:rFonts w:ascii="BRH Malayalam Extra" w:hAnsi="BRH Malayalam Extra" w:cs="BRH Malayalam Extra"/>
+                <w:b/>
+                <w:bCs/>
                 <w:sz w:val="40"/>
                 <w:szCs w:val="40"/>
               </w:rPr>
             </w:pPr>
-            <w:proofErr w:type="spellStart"/>
-            <w:r>
-              <w:rPr>
-                <w:rFonts w:ascii="BRH Devanagari Extra" w:hAnsi="BRH Devanagari Extra" w:cs="BRH Devanagari Extra"/>
-                <w:sz w:val="40"/>
-                <w:szCs w:val="40"/>
-              </w:rPr>
-              <w:t>CÌiÉþ</w:t>
-            </w:r>
-            <w:proofErr w:type="spellEnd"/>
-            <w:r>
-              <w:rPr>
-                <w:rFonts w:ascii="BRH Devanagari Extra" w:hAnsi="BRH Devanagari Extra" w:cs="BRH Devanagari Extra"/>
-                <w:sz w:val="40"/>
-                <w:szCs w:val="40"/>
+            <w:r>
+              <w:rPr>
+                <w:rFonts w:ascii="Latha" w:hAnsi="Latha" w:cs="Latha"/>
+                <w:sz w:val="28"/>
+                <w:szCs w:val="28"/>
+                <w:cs/>
+                <w:lang w:bidi="ta-IN"/>
+              </w:rPr>
+              <w:t>இதி</w:t>
+            </w:r>
+            <w:r>
+              <w:rPr>
+                <w:rFonts w:ascii="BRH Tamil Tab Extra" w:hAnsi="BRH Tamil Tab Extra" w:cs="Latha"/>
+                <w:b/>
+                <w:sz w:val="36"/>
+                <w:szCs w:val="28"/>
+              </w:rPr>
+              <w:t>†</w:t>
+            </w:r>
+            <w:r>
+              <w:rPr>
+                <w:rFonts w:ascii="Latha" w:hAnsi="Latha" w:cs="Latha"/>
+                <w:sz w:val="28"/>
+                <w:szCs w:val="28"/>
               </w:rPr>
               <w:t xml:space="preserve"> | </w:t>
             </w:r>
-            <w:proofErr w:type="spellStart"/>
-            <w:r>
-              <w:rPr>
-                <w:rFonts w:ascii="BRH Devanagari Extra" w:hAnsi="BRH Devanagari Extra" w:cs="BRH Devanagari Extra"/>
-                <w:sz w:val="40"/>
-                <w:szCs w:val="40"/>
-              </w:rPr>
-              <w:t>mÉgcÉÉÿ¤É</w:t>
-            </w:r>
-            <w:proofErr w:type="spellEnd"/>
-            <w:r>
-              <w:rPr>
-                <w:rFonts w:ascii="BRH Malayalam Extra" w:hAnsi="BRH Malayalam Extra" w:cs="BRH Devanagari Extra"/>
-                <w:sz w:val="34"/>
-                <w:szCs w:val="40"/>
-              </w:rPr>
-              <w:t>–</w:t>
-            </w:r>
-            <w:proofErr w:type="spellStart"/>
-            <w:r>
-              <w:rPr>
-                <w:rFonts w:ascii="BRH Devanagari Extra" w:hAnsi="BRH Devanagari Extra" w:cs="BRH Devanagari Extra"/>
-                <w:sz w:val="40"/>
-                <w:szCs w:val="40"/>
-              </w:rPr>
-              <w:t>UåÌiÉ</w:t>
-            </w:r>
-            <w:proofErr w:type="spellEnd"/>
-            <w:r>
-              <w:rPr>
-                <w:rFonts w:ascii="BRH Malayalam Extra" w:hAnsi="BRH Malayalam Extra" w:cs="BRH Devanagari Extra"/>
-                <w:sz w:val="34"/>
-                <w:szCs w:val="40"/>
-              </w:rPr>
-              <w:t>–</w:t>
-            </w:r>
-            <w:r>
-              <w:rPr>
-                <w:rFonts w:ascii="BRH Devanagari Extra" w:hAnsi="BRH Devanagari Extra" w:cs="BRH Devanagari Extra"/>
-                <w:sz w:val="40"/>
-                <w:szCs w:val="40"/>
+            <w:r>
+              <w:rPr>
+                <w:rFonts w:ascii="Latha" w:hAnsi="Latha" w:cs="Latha"/>
+                <w:sz w:val="28"/>
+                <w:szCs w:val="28"/>
+                <w:cs/>
+                <w:lang w:bidi="ta-IN"/>
+              </w:rPr>
+              <w:t>பஞ்சா</w:t>
+            </w:r>
+            <w:r>
+              <w:rPr>
+                <w:rFonts w:ascii="BRH Tamil Tab Extra" w:hAnsi="BRH Tamil Tab Extra" w:cs="Latha"/>
+                <w:b/>
+                <w:sz w:val="36"/>
+                <w:szCs w:val="28"/>
+              </w:rPr>
+              <w:t>‡</w:t>
+            </w:r>
+            <w:r>
+              <w:rPr>
+                <w:rFonts w:ascii="Latha" w:hAnsi="Latha" w:cs="Latha"/>
+                <w:sz w:val="28"/>
+                <w:szCs w:val="28"/>
+                <w:cs/>
+                <w:lang w:bidi="ta-IN"/>
+              </w:rPr>
+              <w:t>க்ஷ</w:t>
+            </w:r>
+            <w:r>
+              <w:rPr>
+                <w:rFonts w:ascii="BRH Tamil Tab Extra" w:hAnsi="BRH Tamil Tab Extra" w:cs="Latha"/>
+                <w:b/>
+                <w:sz w:val="32"/>
+                <w:szCs w:val="28"/>
+              </w:rPr>
+              <w:t>…</w:t>
+            </w:r>
+            <w:r>
+              <w:rPr>
+                <w:rFonts w:ascii="Latha" w:hAnsi="Latha" w:cs="Latha"/>
+                <w:sz w:val="28"/>
+                <w:szCs w:val="28"/>
+                <w:cs/>
+                <w:lang w:bidi="ta-IN"/>
+              </w:rPr>
+              <w:t>ரேதி</w:t>
+            </w:r>
+            <w:r>
+              <w:rPr>
+                <w:rFonts w:ascii="BRH Tamil Tab Extra" w:hAnsi="BRH Tamil Tab Extra" w:cs="Latha"/>
+                <w:b/>
+                <w:sz w:val="32"/>
+                <w:szCs w:val="28"/>
+              </w:rPr>
+              <w:t>…</w:t>
+            </w:r>
+            <w:r>
+              <w:rPr>
+                <w:rFonts w:ascii="Latha" w:hAnsi="Latha" w:cs="Latha"/>
+                <w:sz w:val="28"/>
+                <w:szCs w:val="28"/>
               </w:rPr>
               <w:t xml:space="preserve"> </w:t>
             </w:r>
-          </w:p>
-          <w:p>
-            <w:pPr>
-              <w:widowControl w:val="0"/>
-              <w:autoSpaceDE w:val="0"/>
-              <w:autoSpaceDN w:val="0"/>
-              <w:adjustRightInd w:val="0"/>
-              <w:spacing w:before="0" w:line="240" w:lineRule="auto"/>
-              <w:rPr>
-                <w:rFonts w:ascii="BRH Malayalam Extra" w:hAnsi="BRH Malayalam Extra" w:cs="BRH Malayalam Extra"/>
-                <w:sz w:val="40"/>
-                <w:szCs w:val="40"/>
-              </w:rPr>
-            </w:pPr>
-            <w:proofErr w:type="spellStart"/>
-            <w:r>
-              <w:rPr>
-                <w:rFonts w:ascii="BRH Devanagari Extra" w:hAnsi="BRH Devanagari Extra" w:cs="BRH Devanagari Extra"/>
-                <w:sz w:val="40"/>
-                <w:szCs w:val="40"/>
-              </w:rPr>
-              <w:t>mÉgcÉþ</w:t>
-            </w:r>
-            <w:proofErr w:type="spellEnd"/>
-            <w:r>
-              <w:rPr>
-                <w:rFonts w:ascii="BRH Devanagari Extra" w:hAnsi="BRH Devanagari Extra" w:cs="BRH Devanagari Extra"/>
-                <w:sz w:val="40"/>
-                <w:szCs w:val="40"/>
-              </w:rPr>
-              <w:t>-</w:t>
-            </w:r>
-            <w:r>
-              <w:rPr>
-                <w:rFonts w:ascii="BRH Devanagari Extra" w:hAnsi="BRH Devanagari Extra" w:cs="BRH Devanagari Extra"/>
-                <w:sz w:val="40"/>
-                <w:szCs w:val="40"/>
+            <w:r>
+              <w:rPr>
+                <w:rFonts w:ascii="Latha" w:hAnsi="Latha" w:cs="Latha"/>
+                <w:sz w:val="28"/>
+                <w:szCs w:val="28"/>
+                <w:cs/>
+                <w:lang w:bidi="ta-IN"/>
+              </w:rPr>
+              <w:t>பஞ்ச</w:t>
+            </w:r>
+            <w:r>
+              <w:rPr>
+                <w:rFonts w:ascii="BRH Tamil Tab Extra" w:hAnsi="BRH Tamil Tab Extra" w:cs="Latha"/>
+                <w:b/>
+                <w:sz w:val="36"/>
+                <w:szCs w:val="28"/>
+              </w:rPr>
+              <w:t>†</w:t>
+            </w:r>
+            <w:r>
+              <w:rPr>
+                <w:rFonts w:ascii="Latha" w:hAnsi="Latha" w:cs="Latha"/>
+                <w:sz w:val="28"/>
+                <w:szCs w:val="28"/>
+              </w:rPr>
+              <w:t xml:space="preserve"> -- </w:t>
+            </w:r>
+            <w:r>
+              <w:rPr>
+                <w:rFonts w:ascii="Latha" w:hAnsi="Latha" w:cs="Latha"/>
+                <w:sz w:val="28"/>
+                <w:szCs w:val="28"/>
                 <w:highlight w:val="green"/>
-              </w:rPr>
-              <w:t>A</w:t>
-            </w:r>
-            <w:r>
-              <w:rPr>
-                <w:rFonts w:ascii="BRH Malayalam Extra" w:hAnsi="BRH Malayalam Extra" w:cs="BRH Devanagari Extra"/>
-                <w:sz w:val="34"/>
-                <w:szCs w:val="40"/>
-              </w:rPr>
-              <w:t>–</w:t>
-            </w:r>
-            <w:r>
-              <w:rPr>
-                <w:rFonts w:ascii="BRH Devanagari Extra" w:hAnsi="BRH Devanagari Extra" w:cs="BRH Devanagari Extra"/>
-                <w:sz w:val="40"/>
-                <w:szCs w:val="40"/>
-              </w:rPr>
-              <w:t>¤É</w:t>
-            </w:r>
-            <w:r>
-              <w:rPr>
-                <w:rFonts w:ascii="BRH Malayalam Extra" w:hAnsi="BRH Malayalam Extra" w:cs="BRH Devanagari Extra"/>
-                <w:sz w:val="34"/>
-                <w:szCs w:val="40"/>
-              </w:rPr>
-              <w:t>–</w:t>
-            </w:r>
-            <w:r>
-              <w:rPr>
-                <w:rFonts w:ascii="BRH Devanagari Extra" w:hAnsi="BRH Devanagari Extra" w:cs="BRH Devanagari Extra"/>
-                <w:sz w:val="40"/>
-                <w:szCs w:val="40"/>
-              </w:rPr>
-              <w:t>UÉ</w:t>
-            </w:r>
-            <w:r>
-              <w:rPr>
-                <w:rFonts w:ascii="BRH Malayalam Extra" w:hAnsi="BRH Malayalam Extra" w:cs="BRH Devanagari Extra"/>
-                <w:sz w:val="34"/>
-                <w:szCs w:val="40"/>
-              </w:rPr>
-              <w:t>–</w:t>
-            </w:r>
-            <w:r>
-              <w:rPr>
-                <w:rFonts w:ascii="BRH Devanagari Extra" w:hAnsi="BRH Devanagari Extra" w:cs="BRH Devanagari Extra"/>
-                <w:sz w:val="40"/>
-                <w:szCs w:val="40"/>
-              </w:rPr>
-              <w:t xml:space="preserve"> |</w:t>
+                <w:cs/>
+                <w:lang w:bidi="ta-IN"/>
+              </w:rPr>
+              <w:t>அ</w:t>
+            </w:r>
+            <w:r>
+              <w:rPr>
+                <w:rFonts w:ascii="BRH Tamil Tab Extra" w:hAnsi="BRH Tamil Tab Extra" w:cs="Latha"/>
+                <w:b/>
+                <w:sz w:val="32"/>
+                <w:szCs w:val="28"/>
+              </w:rPr>
+              <w:t>…</w:t>
+            </w:r>
+            <w:r>
+              <w:rPr>
+                <w:rFonts w:ascii="Latha" w:hAnsi="Latha" w:cs="Latha"/>
+                <w:sz w:val="28"/>
+                <w:szCs w:val="28"/>
+                <w:cs/>
+                <w:lang w:bidi="ta-IN"/>
+              </w:rPr>
+              <w:t>க்ஷ</w:t>
+            </w:r>
+            <w:r>
+              <w:rPr>
+                <w:rFonts w:ascii="BRH Tamil Tab Extra" w:hAnsi="BRH Tamil Tab Extra" w:cs="Latha"/>
+                <w:b/>
+                <w:sz w:val="32"/>
+                <w:szCs w:val="28"/>
+              </w:rPr>
+              <w:t>…</w:t>
+            </w:r>
+            <w:r>
+              <w:rPr>
+                <w:rFonts w:ascii="Latha" w:hAnsi="Latha" w:cs="Latha"/>
+                <w:sz w:val="28"/>
+                <w:szCs w:val="28"/>
+                <w:cs/>
+                <w:lang w:bidi="ta-IN"/>
+              </w:rPr>
+              <w:t>ரா</w:t>
+            </w:r>
+            <w:r>
+              <w:rPr>
+                <w:rFonts w:ascii="BRH Tamil Tab Extra" w:hAnsi="BRH Tamil Tab Extra" w:cs="Latha"/>
+                <w:b/>
+                <w:sz w:val="32"/>
+                <w:szCs w:val="28"/>
+              </w:rPr>
+              <w:t>…</w:t>
+            </w:r>
+            <w:r>
+              <w:rPr>
+                <w:rFonts w:ascii="Latha" w:hAnsi="Latha" w:cs="Latha"/>
+                <w:sz w:val="28"/>
+                <w:szCs w:val="28"/>
+              </w:rPr>
+              <w:t xml:space="preserve"> | </w:t>
+            </w:r>
+            <w:r>
+              <w:rPr>
+                <w:rFonts w:ascii="Latha" w:hAnsi="Latha" w:cs="Latha"/>
+                <w:sz w:val="28"/>
+                <w:szCs w:val="28"/>
+                <w:cs/>
+                <w:lang w:bidi="ta-IN"/>
+              </w:rPr>
+              <w:t>ப</w:t>
+            </w:r>
+            <w:r>
+              <w:rPr>
+                <w:rFonts w:ascii="BRH Tamil Tab Extra" w:hAnsi="BRH Tamil Tab Extra" w:cs="Latha"/>
+                <w:b/>
+                <w:sz w:val="32"/>
+                <w:szCs w:val="28"/>
+              </w:rPr>
+              <w:t>…</w:t>
+            </w:r>
+            <w:r>
+              <w:rPr>
+                <w:rFonts w:ascii="Latha" w:hAnsi="Latha" w:cs="Latha"/>
+                <w:sz w:val="28"/>
+                <w:szCs w:val="28"/>
+                <w:cs/>
+                <w:lang w:bidi="ta-IN"/>
+              </w:rPr>
+              <w:t>ங்க்தி</w:t>
+            </w:r>
+            <w:r>
+              <w:rPr>
+                <w:rFonts w:ascii="Latha" w:hAnsi="Latha" w:cs="Latha"/>
+                <w:b/>
+                <w:bCs/>
+                <w:sz w:val="32"/>
+                <w:szCs w:val="32"/>
+                <w:cs/>
+                <w:lang w:bidi="ta-IN"/>
+              </w:rPr>
+              <w:t>:</w:t>
+            </w:r>
+            <w:r>
+              <w:rPr>
+                <w:rFonts w:ascii="Latha" w:hAnsi="Latha" w:cs="Latha"/>
+                <w:sz w:val="28"/>
+                <w:szCs w:val="28"/>
+                <w:cs/>
+                <w:lang w:bidi="ta-IN"/>
+              </w:rPr>
+              <w:t xml:space="preserve"> </w:t>
+            </w:r>
+            <w:r>
+              <w:rPr>
+                <w:rFonts w:ascii="Latha" w:hAnsi="Latha" w:cs="Latha"/>
+                <w:sz w:val="28"/>
+                <w:szCs w:val="28"/>
+              </w:rPr>
+              <w:t>|</w:t>
             </w:r>
           </w:p>
         </w:tc>
@@ -2268,8 +2385,6 @@
                 <w:szCs w:val="28"/>
               </w:rPr>
             </w:pPr>
-            <w:bookmarkStart w:id="0" w:name="_GoBack"/>
-            <w:bookmarkEnd w:id="0"/>
             <w:r>
               <w:rPr>
                 <w:rFonts w:cs="Arial"/>
@@ -2277,20 +2392,8 @@
                 <w:sz w:val="28"/>
                 <w:szCs w:val="28"/>
               </w:rPr>
-              <w:lastRenderedPageBreak/>
-              <w:t xml:space="preserve">TS 6.3.4.2 - </w:t>
-            </w:r>
-            <w:proofErr w:type="spellStart"/>
-            <w:r>
-              <w:rPr>
-                <w:rFonts w:cs="Arial"/>
-                <w:b/>
-                <w:sz w:val="28"/>
-                <w:szCs w:val="28"/>
-              </w:rPr>
-              <w:t>Padam</w:t>
-            </w:r>
-            <w:proofErr w:type="spellEnd"/>
+              <w:t>TS 6.3.4.2 - Padam</w:t>
+            </w:r>
           </w:p>
           <w:p>
             <w:pPr>
@@ -3122,6 +3225,7 @@
                 <w:sz w:val="28"/>
                 <w:szCs w:val="28"/>
               </w:rPr>
+              <w:lastRenderedPageBreak/>
               <w:t>TS 6.3.4.3 - Padam</w:t>
             </w:r>
           </w:p>
@@ -3971,7 +4075,7 @@
               </w:rPr>
               <w:t>ஆ</w:t>
             </w:r>
-            <w:bookmarkStart w:id="1" w:name="_Hlk74977140"/>
+            <w:bookmarkStart w:id="0" w:name="_Hlk74977140"/>
             <w:r>
               <w:rPr>
                 <w:rFonts w:ascii="Latha" w:hAnsi="Latha" w:cs="Latha" w:hint="cs"/>
@@ -3983,7 +4087,7 @@
               </w:rPr>
               <w:t>னா</w:t>
             </w:r>
-            <w:bookmarkEnd w:id="1"/>
+            <w:bookmarkEnd w:id="0"/>
             <w:r>
               <w:rPr>
                 <w:rFonts w:ascii="BRH Tamil Tab Extra" w:hAnsi="BRH Tamil Tab Extra" w:cs="Latha"/>
@@ -4352,25 +4456,7 @@
                 <w:sz w:val="28"/>
                 <w:szCs w:val="40"/>
               </w:rPr>
-              <w:t xml:space="preserve">(full </w:t>
-            </w:r>
-            <w:proofErr w:type="spellStart"/>
-            <w:r>
-              <w:rPr>
-                <w:rFonts w:cs="Arial"/>
-                <w:sz w:val="28"/>
-                <w:szCs w:val="40"/>
-              </w:rPr>
-              <w:t>padam</w:t>
-            </w:r>
-            <w:proofErr w:type="spellEnd"/>
-            <w:r>
-              <w:rPr>
-                <w:rFonts w:cs="Arial"/>
-                <w:sz w:val="28"/>
-                <w:szCs w:val="40"/>
-              </w:rPr>
-              <w:t xml:space="preserve"> replaced</w:t>
+              <w:t>(full padam replaced</w:t>
             </w:r>
             <w:r>
               <w:rPr>
@@ -4442,7 +4528,6 @@
               </w:rPr>
               <w:t xml:space="preserve"> - </w:t>
             </w:r>
-            <w:proofErr w:type="spellStart"/>
             <w:r>
               <w:rPr>
                 <w:rFonts w:cs="Arial"/>
@@ -4453,7 +4538,6 @@
               </w:rPr>
               <w:t>Vaakyam</w:t>
             </w:r>
-            <w:proofErr w:type="spellEnd"/>
           </w:p>
           <w:p>
             <w:pPr>
@@ -5874,19 +5958,8 @@
                 <w:sz w:val="28"/>
                 <w:szCs w:val="32"/>
               </w:rPr>
-              <w:t xml:space="preserve">TS 6.3.1.4 - </w:t>
-            </w:r>
-            <w:proofErr w:type="spellStart"/>
-            <w:r>
-              <w:rPr>
-                <w:rFonts w:cs="Arial"/>
-                <w:b/>
-                <w:sz w:val="28"/>
-                <w:szCs w:val="32"/>
-              </w:rPr>
-              <w:t>Vaakyam</w:t>
-            </w:r>
-            <w:proofErr w:type="spellEnd"/>
+              <w:t>TS 6.3.1.4 - Vaakyam</w:t>
+            </w:r>
           </w:p>
           <w:p>
             <w:pPr>
@@ -6290,19 +6363,8 @@
                 <w:sz w:val="28"/>
                 <w:szCs w:val="32"/>
               </w:rPr>
-              <w:t xml:space="preserve">TS 6.3.2.1 - </w:t>
-            </w:r>
-            <w:proofErr w:type="spellStart"/>
-            <w:r>
-              <w:rPr>
-                <w:rFonts w:cs="Arial"/>
-                <w:b/>
-                <w:sz w:val="28"/>
-                <w:szCs w:val="32"/>
-              </w:rPr>
-              <w:t>Vaakyam</w:t>
-            </w:r>
-            <w:proofErr w:type="spellEnd"/>
+              <w:t>TS 6.3.2.1 - Vaakyam</w:t>
+            </w:r>
           </w:p>
           <w:p>
             <w:pPr>
@@ -6708,19 +6770,8 @@
                 <w:sz w:val="28"/>
                 <w:szCs w:val="32"/>
               </w:rPr>
-              <w:t xml:space="preserve">TS 6.3.2.3 - </w:t>
-            </w:r>
-            <w:proofErr w:type="spellStart"/>
-            <w:r>
-              <w:rPr>
-                <w:rFonts w:cs="Arial"/>
-                <w:b/>
-                <w:sz w:val="28"/>
-                <w:szCs w:val="32"/>
-              </w:rPr>
-              <w:t>Vaakyam</w:t>
-            </w:r>
-            <w:proofErr w:type="spellEnd"/>
+              <w:t>TS 6.3.2.3 - Vaakyam</w:t>
+            </w:r>
           </w:p>
           <w:p>
             <w:pPr>
@@ -7193,19 +7244,8 @@
                 <w:sz w:val="28"/>
                 <w:szCs w:val="32"/>
               </w:rPr>
-              <w:t xml:space="preserve">TS 6.3.2.6 - </w:t>
-            </w:r>
-            <w:proofErr w:type="spellStart"/>
-            <w:r>
-              <w:rPr>
-                <w:rFonts w:cs="Arial"/>
-                <w:b/>
-                <w:sz w:val="28"/>
-                <w:szCs w:val="32"/>
-              </w:rPr>
-              <w:t>Vaakyam</w:t>
-            </w:r>
-            <w:proofErr w:type="spellEnd"/>
+              <w:t>TS 6.3.2.6 - Vaakyam</w:t>
+            </w:r>
           </w:p>
           <w:p>
             <w:pPr>
@@ -8595,19 +8635,8 @@
                 <w:sz w:val="28"/>
                 <w:szCs w:val="32"/>
               </w:rPr>
-              <w:t xml:space="preserve">TS 6.3.4.2 - </w:t>
-            </w:r>
-            <w:proofErr w:type="spellStart"/>
-            <w:r>
-              <w:rPr>
-                <w:rFonts w:cs="Arial"/>
-                <w:b/>
-                <w:sz w:val="28"/>
-                <w:szCs w:val="32"/>
-              </w:rPr>
-              <w:t>Vaakyam</w:t>
-            </w:r>
-            <w:proofErr w:type="spellEnd"/>
+              <w:t>TS 6.3.4.2 - Vaakyam</w:t>
+            </w:r>
           </w:p>
           <w:p>
             <w:pPr>
@@ -10683,19 +10712,8 @@
                 <w:szCs w:val="32"/>
               </w:rPr>
               <w:lastRenderedPageBreak/>
-              <w:t xml:space="preserve">TS 6.3.9.1 - </w:t>
-            </w:r>
-            <w:proofErr w:type="spellStart"/>
-            <w:r>
-              <w:rPr>
-                <w:rFonts w:cs="Arial"/>
-                <w:b/>
-                <w:sz w:val="28"/>
-                <w:szCs w:val="32"/>
-              </w:rPr>
-              <w:t>Vaakyam</w:t>
-            </w:r>
-            <w:proofErr w:type="spellEnd"/>
+              <w:t>TS 6.3.9.1 - Vaakyam</w:t>
+            </w:r>
           </w:p>
           <w:p>
             <w:pPr>
@@ -11052,19 +11070,8 @@
                 <w:sz w:val="28"/>
                 <w:szCs w:val="32"/>
               </w:rPr>
-              <w:t xml:space="preserve">TS 6.3.9.2 - </w:t>
-            </w:r>
-            <w:proofErr w:type="spellStart"/>
-            <w:r>
-              <w:rPr>
-                <w:rFonts w:cs="Arial"/>
-                <w:b/>
-                <w:sz w:val="28"/>
-                <w:szCs w:val="32"/>
-              </w:rPr>
-              <w:t>Vaakyam</w:t>
-            </w:r>
-            <w:proofErr w:type="spellEnd"/>
+              <w:t>TS 6.3.9.2 - Vaakyam</w:t>
+            </w:r>
           </w:p>
           <w:p>
             <w:pPr>
@@ -11455,19 +11462,8 @@
                 <w:sz w:val="28"/>
                 <w:szCs w:val="32"/>
               </w:rPr>
-              <w:t xml:space="preserve">TS 6.3.9.3 - </w:t>
-            </w:r>
-            <w:proofErr w:type="spellStart"/>
-            <w:r>
-              <w:rPr>
-                <w:rFonts w:cs="Arial"/>
-                <w:b/>
-                <w:sz w:val="28"/>
-                <w:szCs w:val="32"/>
-              </w:rPr>
-              <w:t>Vaakyam</w:t>
-            </w:r>
-            <w:proofErr w:type="spellEnd"/>
+              <w:t>TS 6.3.9.3 - Vaakyam</w:t>
+            </w:r>
           </w:p>
           <w:p>
             <w:pPr>
@@ -12741,19 +12737,8 @@
                 <w:sz w:val="28"/>
                 <w:szCs w:val="32"/>
               </w:rPr>
-              <w:t xml:space="preserve">TS 6.3.10.5 - </w:t>
-            </w:r>
-            <w:proofErr w:type="spellStart"/>
-            <w:r>
-              <w:rPr>
-                <w:rFonts w:cs="Arial"/>
-                <w:b/>
-                <w:sz w:val="28"/>
-                <w:szCs w:val="32"/>
-              </w:rPr>
-              <w:t>Vaakyam</w:t>
-            </w:r>
-            <w:proofErr w:type="spellEnd"/>
+              <w:t>TS 6.3.10.5 - Vaakyam</w:t>
+            </w:r>
           </w:p>
           <w:p>
             <w:pPr>
@@ -13317,19 +13302,8 @@
                 <w:szCs w:val="32"/>
               </w:rPr>
               <w:lastRenderedPageBreak/>
-              <w:t xml:space="preserve">TS 6.3.11.2 - </w:t>
-            </w:r>
-            <w:proofErr w:type="spellStart"/>
-            <w:r>
-              <w:rPr>
-                <w:rFonts w:cs="Arial"/>
-                <w:b/>
-                <w:sz w:val="28"/>
-                <w:szCs w:val="32"/>
-              </w:rPr>
-              <w:t>Vaakyam</w:t>
-            </w:r>
-            <w:proofErr w:type="spellEnd"/>
+              <w:t>TS 6.3.11.2 - Vaakyam</w:t>
+            </w:r>
           </w:p>
           <w:p>
             <w:pPr>
@@ -13909,19 +13883,8 @@
                 <w:sz w:val="28"/>
                 <w:szCs w:val="32"/>
               </w:rPr>
-              <w:t xml:space="preserve">TS 6.3.11.3 - </w:t>
-            </w:r>
-            <w:proofErr w:type="spellStart"/>
-            <w:r>
-              <w:rPr>
-                <w:rFonts w:cs="Arial"/>
-                <w:b/>
-                <w:sz w:val="28"/>
-                <w:szCs w:val="32"/>
-              </w:rPr>
-              <w:t>Vaakyam</w:t>
-            </w:r>
-            <w:proofErr w:type="spellEnd"/>
+              <w:t>TS 6.3.11.3 - Vaakyam</w:t>
+            </w:r>
           </w:p>
           <w:p>
             <w:pPr>
@@ -15397,7 +15360,7 @@
 </file>
 
 <file path=word/endnotes.xml><?xml version="1.0" encoding="utf-8"?>
-<w:endnotes xmlns:wpc="http://schemas.microsoft.com/office/word/2010/wordprocessingCanvas" xmlns:cx="http://schemas.microsoft.com/office/drawing/2014/chartex" xmlns:cx1="http://schemas.microsoft.com/office/drawing/2015/9/8/chartex" xmlns:mc="http://schemas.openxmlformats.org/markup-compatibility/2006" xmlns:o="urn:schemas-microsoft-com:office:office" xmlns:r="http://schemas.openxmlformats.org/officeDocument/2006/relationships" xmlns:m="http://schemas.openxmlformats.org/officeDocument/2006/math" xmlns:v="urn:schemas-microsoft-com:vml" xmlns:wp14="http://schemas.microsoft.com/office/word/2010/wordprocessingDrawing" xmlns:wp="http://schemas.openxmlformats.org/drawingml/2006/wordprocessingDrawing" xmlns:w10="urn:schemas-microsoft-com:office:word" xmlns:w="http://schemas.openxmlformats.org/wordprocessingml/2006/main" xmlns:w14="http://schemas.microsoft.com/office/word/2010/wordml" xmlns:w15="http://schemas.microsoft.com/office/word/2012/wordml" xmlns:w16se="http://schemas.microsoft.com/office/word/2015/wordml/symex" xmlns:wpg="http://schemas.microsoft.com/office/word/2010/wordprocessingGroup" xmlns:wpi="http://schemas.microsoft.com/office/word/2010/wordprocessingInk" xmlns:wne="http://schemas.microsoft.com/office/word/2006/wordml" xmlns:wps="http://schemas.microsoft.com/office/word/2010/wordprocessingShape" mc:Ignorable="w14 w15 w16se wp14">
+<w:endnotes xmlns:wpc="http://schemas.microsoft.com/office/word/2010/wordprocessingCanvas" xmlns:cx="http://schemas.microsoft.com/office/drawing/2014/chartex" xmlns:cx1="http://schemas.microsoft.com/office/drawing/2015/9/8/chartex" xmlns:cx2="http://schemas.microsoft.com/office/drawing/2015/10/21/chartex" xmlns:cx3="http://schemas.microsoft.com/office/drawing/2016/5/9/chartex" xmlns:cx4="http://schemas.microsoft.com/office/drawing/2016/5/10/chartex" xmlns:cx5="http://schemas.microsoft.com/office/drawing/2016/5/11/chartex" xmlns:cx6="http://schemas.microsoft.com/office/drawing/2016/5/12/chartex" xmlns:cx7="http://schemas.microsoft.com/office/drawing/2016/5/13/chartex" xmlns:cx8="http://schemas.microsoft.com/office/drawing/2016/5/14/chartex" xmlns:mc="http://schemas.openxmlformats.org/markup-compatibility/2006" xmlns:aink="http://schemas.microsoft.com/office/drawing/2016/ink" xmlns:am3d="http://schemas.microsoft.com/office/drawing/2017/model3d" xmlns:o="urn:schemas-microsoft-com:office:office" xmlns:r="http://schemas.openxmlformats.org/officeDocument/2006/relationships" xmlns:m="http://schemas.openxmlformats.org/officeDocument/2006/math" xmlns:v="urn:schemas-microsoft-com:vml" xmlns:wp14="http://schemas.microsoft.com/office/word/2010/wordprocessingDrawing" xmlns:wp="http://schemas.openxmlformats.org/drawingml/2006/wordprocessingDrawing" xmlns:w10="urn:schemas-microsoft-com:office:word" xmlns:w="http://schemas.openxmlformats.org/wordprocessingml/2006/main" xmlns:w14="http://schemas.microsoft.com/office/word/2010/wordml" xmlns:w15="http://schemas.microsoft.com/office/word/2012/wordml" xmlns:w16cex="http://schemas.microsoft.com/office/word/2018/wordml/cex" xmlns:w16cid="http://schemas.microsoft.com/office/word/2016/wordml/cid" xmlns:w16="http://schemas.microsoft.com/office/word/2018/wordml" xmlns:w16sdtdh="http://schemas.microsoft.com/office/word/2020/wordml/sdtdatahash" xmlns:w16se="http://schemas.microsoft.com/office/word/2015/wordml/symex" xmlns:wpg="http://schemas.microsoft.com/office/word/2010/wordprocessingGroup" xmlns:wpi="http://schemas.microsoft.com/office/word/2010/wordprocessingInk" xmlns:wne="http://schemas.microsoft.com/office/word/2006/wordml" xmlns:wps="http://schemas.microsoft.com/office/word/2010/wordprocessingShape" mc:Ignorable="w14 w15 w16se w16cid w16 w16cex w16sdtdh wp14">
   <w:endnote w:type="separator" w:id="-1">
     <w:p>
       <w:pPr>
@@ -15422,7 +15385,7 @@
 </file>
 
 <file path=word/footer1.xml><?xml version="1.0" encoding="utf-8"?>
-<w:ftr xmlns:wpc="http://schemas.microsoft.com/office/word/2010/wordprocessingCanvas" xmlns:cx="http://schemas.microsoft.com/office/drawing/2014/chartex" xmlns:cx1="http://schemas.microsoft.com/office/drawing/2015/9/8/chartex" xmlns:mc="http://schemas.openxmlformats.org/markup-compatibility/2006" xmlns:o="urn:schemas-microsoft-com:office:office" xmlns:r="http://schemas.openxmlformats.org/officeDocument/2006/relationships" xmlns:m="http://schemas.openxmlformats.org/officeDocument/2006/math" xmlns:v="urn:schemas-microsoft-com:vml" xmlns:wp14="http://schemas.microsoft.com/office/word/2010/wordprocessingDrawing" xmlns:wp="http://schemas.openxmlformats.org/drawingml/2006/wordprocessingDrawing" xmlns:w10="urn:schemas-microsoft-com:office:word" xmlns:w="http://schemas.openxmlformats.org/wordprocessingml/2006/main" xmlns:w14="http://schemas.microsoft.com/office/word/2010/wordml" xmlns:w15="http://schemas.microsoft.com/office/word/2012/wordml" xmlns:w16se="http://schemas.microsoft.com/office/word/2015/wordml/symex" xmlns:wpg="http://schemas.microsoft.com/office/word/2010/wordprocessingGroup" xmlns:wpi="http://schemas.microsoft.com/office/word/2010/wordprocessingInk" xmlns:wne="http://schemas.microsoft.com/office/word/2006/wordml" xmlns:wps="http://schemas.microsoft.com/office/word/2010/wordprocessingShape" mc:Ignorable="w14 w15 w16se wp14">
+<w:ftr xmlns:wpc="http://schemas.microsoft.com/office/word/2010/wordprocessingCanvas" xmlns:cx="http://schemas.microsoft.com/office/drawing/2014/chartex" xmlns:cx1="http://schemas.microsoft.com/office/drawing/2015/9/8/chartex" xmlns:cx2="http://schemas.microsoft.com/office/drawing/2015/10/21/chartex" xmlns:cx3="http://schemas.microsoft.com/office/drawing/2016/5/9/chartex" xmlns:cx4="http://schemas.microsoft.com/office/drawing/2016/5/10/chartex" xmlns:cx5="http://schemas.microsoft.com/office/drawing/2016/5/11/chartex" xmlns:cx6="http://schemas.microsoft.com/office/drawing/2016/5/12/chartex" xmlns:cx7="http://schemas.microsoft.com/office/drawing/2016/5/13/chartex" xmlns:cx8="http://schemas.microsoft.com/office/drawing/2016/5/14/chartex" xmlns:mc="http://schemas.openxmlformats.org/markup-compatibility/2006" xmlns:aink="http://schemas.microsoft.com/office/drawing/2016/ink" xmlns:am3d="http://schemas.microsoft.com/office/drawing/2017/model3d" xmlns:o="urn:schemas-microsoft-com:office:office" xmlns:r="http://schemas.openxmlformats.org/officeDocument/2006/relationships" xmlns:m="http://schemas.openxmlformats.org/officeDocument/2006/math" xmlns:v="urn:schemas-microsoft-com:vml" xmlns:wp14="http://schemas.microsoft.com/office/word/2010/wordprocessingDrawing" xmlns:wp="http://schemas.openxmlformats.org/drawingml/2006/wordprocessingDrawing" xmlns:w10="urn:schemas-microsoft-com:office:word" xmlns:w="http://schemas.openxmlformats.org/wordprocessingml/2006/main" xmlns:w14="http://schemas.microsoft.com/office/word/2010/wordml" xmlns:w15="http://schemas.microsoft.com/office/word/2012/wordml" xmlns:w16cex="http://schemas.microsoft.com/office/word/2018/wordml/cex" xmlns:w16cid="http://schemas.microsoft.com/office/word/2016/wordml/cid" xmlns:w16="http://schemas.microsoft.com/office/word/2018/wordml" xmlns:w16sdtdh="http://schemas.microsoft.com/office/word/2020/wordml/sdtdatahash" xmlns:w16se="http://schemas.microsoft.com/office/word/2015/wordml/symex" xmlns:wpg="http://schemas.microsoft.com/office/word/2010/wordprocessingGroup" xmlns:wpi="http://schemas.microsoft.com/office/word/2010/wordprocessingInk" xmlns:wne="http://schemas.microsoft.com/office/word/2006/wordml" xmlns:wps="http://schemas.microsoft.com/office/word/2010/wordprocessingShape" mc:Ignorable="w14 w15 w16se w16cid w16 w16cex w16sdtdh wp14">
   <w:p>
     <w:pPr>
       <w:pBdr>
@@ -15574,7 +15537,7 @@
 </file>
 
 <file path=word/footer2.xml><?xml version="1.0" encoding="utf-8"?>
-<w:ftr xmlns:wpc="http://schemas.microsoft.com/office/word/2010/wordprocessingCanvas" xmlns:cx="http://schemas.microsoft.com/office/drawing/2014/chartex" xmlns:cx1="http://schemas.microsoft.com/office/drawing/2015/9/8/chartex" xmlns:mc="http://schemas.openxmlformats.org/markup-compatibility/2006" xmlns:o="urn:schemas-microsoft-com:office:office" xmlns:r="http://schemas.openxmlformats.org/officeDocument/2006/relationships" xmlns:m="http://schemas.openxmlformats.org/officeDocument/2006/math" xmlns:v="urn:schemas-microsoft-com:vml" xmlns:wp14="http://schemas.microsoft.com/office/word/2010/wordprocessingDrawing" xmlns:wp="http://schemas.openxmlformats.org/drawingml/2006/wordprocessingDrawing" xmlns:w10="urn:schemas-microsoft-com:office:word" xmlns:w="http://schemas.openxmlformats.org/wordprocessingml/2006/main" xmlns:w14="http://schemas.microsoft.com/office/word/2010/wordml" xmlns:w15="http://schemas.microsoft.com/office/word/2012/wordml" xmlns:w16se="http://schemas.microsoft.com/office/word/2015/wordml/symex" xmlns:wpg="http://schemas.microsoft.com/office/word/2010/wordprocessingGroup" xmlns:wpi="http://schemas.microsoft.com/office/word/2010/wordprocessingInk" xmlns:wne="http://schemas.microsoft.com/office/word/2006/wordml" xmlns:wps="http://schemas.microsoft.com/office/word/2010/wordprocessingShape" mc:Ignorable="w14 w15 w16se wp14">
+<w:ftr xmlns:wpc="http://schemas.microsoft.com/office/word/2010/wordprocessingCanvas" xmlns:cx="http://schemas.microsoft.com/office/drawing/2014/chartex" xmlns:cx1="http://schemas.microsoft.com/office/drawing/2015/9/8/chartex" xmlns:cx2="http://schemas.microsoft.com/office/drawing/2015/10/21/chartex" xmlns:cx3="http://schemas.microsoft.com/office/drawing/2016/5/9/chartex" xmlns:cx4="http://schemas.microsoft.com/office/drawing/2016/5/10/chartex" xmlns:cx5="http://schemas.microsoft.com/office/drawing/2016/5/11/chartex" xmlns:cx6="http://schemas.microsoft.com/office/drawing/2016/5/12/chartex" xmlns:cx7="http://schemas.microsoft.com/office/drawing/2016/5/13/chartex" xmlns:cx8="http://schemas.microsoft.com/office/drawing/2016/5/14/chartex" xmlns:mc="http://schemas.openxmlformats.org/markup-compatibility/2006" xmlns:aink="http://schemas.microsoft.com/office/drawing/2016/ink" xmlns:am3d="http://schemas.microsoft.com/office/drawing/2017/model3d" xmlns:o="urn:schemas-microsoft-com:office:office" xmlns:r="http://schemas.openxmlformats.org/officeDocument/2006/relationships" xmlns:m="http://schemas.openxmlformats.org/officeDocument/2006/math" xmlns:v="urn:schemas-microsoft-com:vml" xmlns:wp14="http://schemas.microsoft.com/office/word/2010/wordprocessingDrawing" xmlns:wp="http://schemas.openxmlformats.org/drawingml/2006/wordprocessingDrawing" xmlns:w10="urn:schemas-microsoft-com:office:word" xmlns:w="http://schemas.openxmlformats.org/wordprocessingml/2006/main" xmlns:w14="http://schemas.microsoft.com/office/word/2010/wordml" xmlns:w15="http://schemas.microsoft.com/office/word/2012/wordml" xmlns:w16cex="http://schemas.microsoft.com/office/word/2018/wordml/cex" xmlns:w16cid="http://schemas.microsoft.com/office/word/2016/wordml/cid" xmlns:w16="http://schemas.microsoft.com/office/word/2018/wordml" xmlns:w16sdtdh="http://schemas.microsoft.com/office/word/2020/wordml/sdtdatahash" xmlns:w16se="http://schemas.microsoft.com/office/word/2015/wordml/symex" xmlns:wpg="http://schemas.microsoft.com/office/word/2010/wordprocessingGroup" xmlns:wpi="http://schemas.microsoft.com/office/word/2010/wordprocessingInk" xmlns:wne="http://schemas.microsoft.com/office/word/2006/wordml" xmlns:wps="http://schemas.microsoft.com/office/word/2010/wordprocessingShape" mc:Ignorable="w14 w15 w16se w16cid w16 w16cex w16sdtdh wp14">
   <w:p>
     <w:pPr>
       <w:pBdr>
@@ -15769,7 +15732,7 @@
 </file>
 
 <file path=word/footnotes.xml><?xml version="1.0" encoding="utf-8"?>
-<w:footnotes xmlns:wpc="http://schemas.microsoft.com/office/word/2010/wordprocessingCanvas" xmlns:cx="http://schemas.microsoft.com/office/drawing/2014/chartex" xmlns:cx1="http://schemas.microsoft.com/office/drawing/2015/9/8/chartex" xmlns:mc="http://schemas.openxmlformats.org/markup-compatibility/2006" xmlns:o="urn:schemas-microsoft-com:office:office" xmlns:r="http://schemas.openxmlformats.org/officeDocument/2006/relationships" xmlns:m="http://schemas.openxmlformats.org/officeDocument/2006/math" xmlns:v="urn:schemas-microsoft-com:vml" xmlns:wp14="http://schemas.microsoft.com/office/word/2010/wordprocessingDrawing" xmlns:wp="http://schemas.openxmlformats.org/drawingml/2006/wordprocessingDrawing" xmlns:w10="urn:schemas-microsoft-com:office:word" xmlns:w="http://schemas.openxmlformats.org/wordprocessingml/2006/main" xmlns:w14="http://schemas.microsoft.com/office/word/2010/wordml" xmlns:w15="http://schemas.microsoft.com/office/word/2012/wordml" xmlns:w16se="http://schemas.microsoft.com/office/word/2015/wordml/symex" xmlns:wpg="http://schemas.microsoft.com/office/word/2010/wordprocessingGroup" xmlns:wpi="http://schemas.microsoft.com/office/word/2010/wordprocessingInk" xmlns:wne="http://schemas.microsoft.com/office/word/2006/wordml" xmlns:wps="http://schemas.microsoft.com/office/word/2010/wordprocessingShape" mc:Ignorable="w14 w15 w16se wp14">
+<w:footnotes xmlns:wpc="http://schemas.microsoft.com/office/word/2010/wordprocessingCanvas" xmlns:cx="http://schemas.microsoft.com/office/drawing/2014/chartex" xmlns:cx1="http://schemas.microsoft.com/office/drawing/2015/9/8/chartex" xmlns:cx2="http://schemas.microsoft.com/office/drawing/2015/10/21/chartex" xmlns:cx3="http://schemas.microsoft.com/office/drawing/2016/5/9/chartex" xmlns:cx4="http://schemas.microsoft.com/office/drawing/2016/5/10/chartex" xmlns:cx5="http://schemas.microsoft.com/office/drawing/2016/5/11/chartex" xmlns:cx6="http://schemas.microsoft.com/office/drawing/2016/5/12/chartex" xmlns:cx7="http://schemas.microsoft.com/office/drawing/2016/5/13/chartex" xmlns:cx8="http://schemas.microsoft.com/office/drawing/2016/5/14/chartex" xmlns:mc="http://schemas.openxmlformats.org/markup-compatibility/2006" xmlns:aink="http://schemas.microsoft.com/office/drawing/2016/ink" xmlns:am3d="http://schemas.microsoft.com/office/drawing/2017/model3d" xmlns:o="urn:schemas-microsoft-com:office:office" xmlns:r="http://schemas.openxmlformats.org/officeDocument/2006/relationships" xmlns:m="http://schemas.openxmlformats.org/officeDocument/2006/math" xmlns:v="urn:schemas-microsoft-com:vml" xmlns:wp14="http://schemas.microsoft.com/office/word/2010/wordprocessingDrawing" xmlns:wp="http://schemas.openxmlformats.org/drawingml/2006/wordprocessingDrawing" xmlns:w10="urn:schemas-microsoft-com:office:word" xmlns:w="http://schemas.openxmlformats.org/wordprocessingml/2006/main" xmlns:w14="http://schemas.microsoft.com/office/word/2010/wordml" xmlns:w15="http://schemas.microsoft.com/office/word/2012/wordml" xmlns:w16cex="http://schemas.microsoft.com/office/word/2018/wordml/cex" xmlns:w16cid="http://schemas.microsoft.com/office/word/2016/wordml/cid" xmlns:w16="http://schemas.microsoft.com/office/word/2018/wordml" xmlns:w16sdtdh="http://schemas.microsoft.com/office/word/2020/wordml/sdtdatahash" xmlns:w16se="http://schemas.microsoft.com/office/word/2015/wordml/symex" xmlns:wpg="http://schemas.microsoft.com/office/word/2010/wordprocessingGroup" xmlns:wpi="http://schemas.microsoft.com/office/word/2010/wordprocessingInk" xmlns:wne="http://schemas.microsoft.com/office/word/2006/wordml" xmlns:wps="http://schemas.microsoft.com/office/word/2010/wordprocessingShape" mc:Ignorable="w14 w15 w16se w16cid w16 w16cex w16sdtdh wp14">
   <w:footnote w:type="separator" w:id="-1">
     <w:p>
       <w:pPr>
@@ -15794,7 +15757,7 @@
 </file>
 
 <file path=word/header1.xml><?xml version="1.0" encoding="utf-8"?>
-<w:hdr xmlns:wpc="http://schemas.microsoft.com/office/word/2010/wordprocessingCanvas" xmlns:cx="http://schemas.microsoft.com/office/drawing/2014/chartex" xmlns:cx1="http://schemas.microsoft.com/office/drawing/2015/9/8/chartex" xmlns:mc="http://schemas.openxmlformats.org/markup-compatibility/2006" xmlns:o="urn:schemas-microsoft-com:office:office" xmlns:r="http://schemas.openxmlformats.org/officeDocument/2006/relationships" xmlns:m="http://schemas.openxmlformats.org/officeDocument/2006/math" xmlns:v="urn:schemas-microsoft-com:vml" xmlns:wp14="http://schemas.microsoft.com/office/word/2010/wordprocessingDrawing" xmlns:wp="http://schemas.openxmlformats.org/drawingml/2006/wordprocessingDrawing" xmlns:w10="urn:schemas-microsoft-com:office:word" xmlns:w="http://schemas.openxmlformats.org/wordprocessingml/2006/main" xmlns:w14="http://schemas.microsoft.com/office/word/2010/wordml" xmlns:w15="http://schemas.microsoft.com/office/word/2012/wordml" xmlns:w16se="http://schemas.microsoft.com/office/word/2015/wordml/symex" xmlns:wpg="http://schemas.microsoft.com/office/word/2010/wordprocessingGroup" xmlns:wpi="http://schemas.microsoft.com/office/word/2010/wordprocessingInk" xmlns:wne="http://schemas.microsoft.com/office/word/2006/wordml" xmlns:wps="http://schemas.microsoft.com/office/word/2010/wordprocessingShape" mc:Ignorable="w14 w15 w16se wp14">
+<w:hdr xmlns:wpc="http://schemas.microsoft.com/office/word/2010/wordprocessingCanvas" xmlns:cx="http://schemas.microsoft.com/office/drawing/2014/chartex" xmlns:cx1="http://schemas.microsoft.com/office/drawing/2015/9/8/chartex" xmlns:cx2="http://schemas.microsoft.com/office/drawing/2015/10/21/chartex" xmlns:cx3="http://schemas.microsoft.com/office/drawing/2016/5/9/chartex" xmlns:cx4="http://schemas.microsoft.com/office/drawing/2016/5/10/chartex" xmlns:cx5="http://schemas.microsoft.com/office/drawing/2016/5/11/chartex" xmlns:cx6="http://schemas.microsoft.com/office/drawing/2016/5/12/chartex" xmlns:cx7="http://schemas.microsoft.com/office/drawing/2016/5/13/chartex" xmlns:cx8="http://schemas.microsoft.com/office/drawing/2016/5/14/chartex" xmlns:mc="http://schemas.openxmlformats.org/markup-compatibility/2006" xmlns:aink="http://schemas.microsoft.com/office/drawing/2016/ink" xmlns:am3d="http://schemas.microsoft.com/office/drawing/2017/model3d" xmlns:o="urn:schemas-microsoft-com:office:office" xmlns:r="http://schemas.openxmlformats.org/officeDocument/2006/relationships" xmlns:m="http://schemas.openxmlformats.org/officeDocument/2006/math" xmlns:v="urn:schemas-microsoft-com:vml" xmlns:wp14="http://schemas.microsoft.com/office/word/2010/wordprocessingDrawing" xmlns:wp="http://schemas.openxmlformats.org/drawingml/2006/wordprocessingDrawing" xmlns:w10="urn:schemas-microsoft-com:office:word" xmlns:w="http://schemas.openxmlformats.org/wordprocessingml/2006/main" xmlns:w14="http://schemas.microsoft.com/office/word/2010/wordml" xmlns:w15="http://schemas.microsoft.com/office/word/2012/wordml" xmlns:w16cex="http://schemas.microsoft.com/office/word/2018/wordml/cex" xmlns:w16cid="http://schemas.microsoft.com/office/word/2016/wordml/cid" xmlns:w16="http://schemas.microsoft.com/office/word/2018/wordml" xmlns:w16sdtdh="http://schemas.microsoft.com/office/word/2020/wordml/sdtdatahash" xmlns:w16se="http://schemas.microsoft.com/office/word/2015/wordml/symex" xmlns:wpg="http://schemas.microsoft.com/office/word/2010/wordprocessingGroup" xmlns:wpi="http://schemas.microsoft.com/office/word/2010/wordprocessingInk" xmlns:wne="http://schemas.microsoft.com/office/word/2006/wordml" xmlns:wps="http://schemas.microsoft.com/office/word/2010/wordprocessingShape" mc:Ignorable="w14 w15 w16se w16cid w16 w16cex w16sdtdh wp14">
   <w:p>
     <w:pPr>
       <w:pStyle w:val="Header"/>
@@ -15807,7 +15770,7 @@
 </file>
 
 <file path=word/styles.xml><?xml version="1.0" encoding="utf-8"?>
-<w:styles xmlns:mc="http://schemas.openxmlformats.org/markup-compatibility/2006" xmlns:r="http://schemas.openxmlformats.org/officeDocument/2006/relationships" xmlns:w="http://schemas.openxmlformats.org/wordprocessingml/2006/main" xmlns:w14="http://schemas.microsoft.com/office/word/2010/wordml" xmlns:w15="http://schemas.microsoft.com/office/word/2012/wordml" xmlns:w16se="http://schemas.microsoft.com/office/word/2015/wordml/symex" mc:Ignorable="w14 w15 w16se">
+<w:styles xmlns:mc="http://schemas.openxmlformats.org/markup-compatibility/2006" xmlns:r="http://schemas.openxmlformats.org/officeDocument/2006/relationships" xmlns:w="http://schemas.openxmlformats.org/wordprocessingml/2006/main" xmlns:w14="http://schemas.microsoft.com/office/word/2010/wordml" xmlns:w15="http://schemas.microsoft.com/office/word/2012/wordml" xmlns:w16cex="http://schemas.microsoft.com/office/word/2018/wordml/cex" xmlns:w16cid="http://schemas.microsoft.com/office/word/2016/wordml/cid" xmlns:w16="http://schemas.microsoft.com/office/word/2018/wordml" xmlns:w16sdtdh="http://schemas.microsoft.com/office/word/2020/wordml/sdtdatahash" xmlns:w16se="http://schemas.microsoft.com/office/word/2015/wordml/symex" mc:Ignorable="w14 w15 w16se w16cid w16 w16cex w16sdtdh">
   <w:docDefaults>
     <w:rPrDefault>
       <w:rPr>
@@ -15817,7 +15780,7 @@
     </w:rPrDefault>
     <w:pPrDefault/>
   </w:docDefaults>
-  <w:latentStyles w:defLockedState="0" w:defUIPriority="99" w:defSemiHidden="0" w:defUnhideWhenUsed="0" w:defQFormat="0" w:count="371">
+  <w:latentStyles w:defLockedState="0" w:defUIPriority="99" w:defSemiHidden="0" w:defUnhideWhenUsed="0" w:defQFormat="0" w:count="376">
     <w:lsdException w:name="Normal" w:uiPriority="0" w:qFormat="1"/>
     <w:lsdException w:name="heading 1" w:uiPriority="9" w:qFormat="1"/>
     <w:lsdException w:name="heading 2" w:semiHidden="1" w:uiPriority="9" w:unhideWhenUsed="1" w:qFormat="1"/>
@@ -15923,7 +15886,6 @@
     <w:lsdException w:name="HTML Sample" w:semiHidden="1" w:unhideWhenUsed="1"/>
     <w:lsdException w:name="HTML Typewriter" w:semiHidden="1" w:unhideWhenUsed="1"/>
     <w:lsdException w:name="HTML Variable" w:semiHidden="1" w:unhideWhenUsed="1"/>
-    <w:lsdException w:name="Normal Table" w:semiHidden="1" w:unhideWhenUsed="1"/>
     <w:lsdException w:name="annotation subject" w:semiHidden="1" w:unhideWhenUsed="1"/>
     <w:lsdException w:name="No List" w:semiHidden="1" w:unhideWhenUsed="1"/>
     <w:lsdException w:name="Outline List 1" w:semiHidden="1" w:unhideWhenUsed="1"/>
@@ -15966,11 +15928,8 @@
     <w:lsdException w:name="Table Contemporary" w:semiHidden="1" w:unhideWhenUsed="1"/>
     <w:lsdException w:name="Table Elegant" w:semiHidden="1" w:unhideWhenUsed="1"/>
     <w:lsdException w:name="Table Professional" w:semiHidden="1" w:unhideWhenUsed="1"/>
-    <w:lsdException w:name="Table Subtle 1" w:semiHidden="1" w:unhideWhenUsed="1"/>
     <w:lsdException w:name="Table Subtle 2" w:semiHidden="1" w:unhideWhenUsed="1"/>
     <w:lsdException w:name="Table Web 1" w:semiHidden="1" w:unhideWhenUsed="1"/>
-    <w:lsdException w:name="Table Web 2" w:semiHidden="1" w:unhideWhenUsed="1"/>
-    <w:lsdException w:name="Table Web 3" w:semiHidden="1" w:unhideWhenUsed="1"/>
     <w:lsdException w:name="Balloon Text" w:semiHidden="1" w:unhideWhenUsed="1"/>
     <w:lsdException w:name="Table Grid" w:uiPriority="59"/>
     <w:lsdException w:name="Table Theme" w:semiHidden="1" w:unhideWhenUsed="1"/>
@@ -16189,6 +16148,11 @@
     <w:lsdException w:name="List Table 5 Dark Accent 6" w:uiPriority="50"/>
     <w:lsdException w:name="List Table 6 Colorful Accent 6" w:uiPriority="51"/>
     <w:lsdException w:name="List Table 7 Colorful Accent 6" w:uiPriority="52"/>
+    <w:lsdException w:name="Mention" w:semiHidden="1" w:unhideWhenUsed="1"/>
+    <w:lsdException w:name="Smart Hyperlink" w:semiHidden="1" w:unhideWhenUsed="1"/>
+    <w:lsdException w:name="Hashtag" w:semiHidden="1" w:unhideWhenUsed="1"/>
+    <w:lsdException w:name="Unresolved Mention" w:semiHidden="1" w:unhideWhenUsed="1"/>
+    <w:lsdException w:name="Smart Link" w:semiHidden="1" w:unhideWhenUsed="1"/>
   </w:latentStyles>
   <w:style w:type="paragraph" w:default="1" w:styleId="Normal">
     <w:name w:val="Normal"/>

</xml_diff>

<commit_message>
nmv 26 10 2023
</commit_message>
<xml_diff>
--- a/TS-Padam/TS-6.3/TS 6.3 Tamil Pada Paatam Corrections.docx
+++ b/TS-Padam/TS-6.3/TS 6.3 Tamil Pada Paatam Corrections.docx
@@ -1,6 +1,6 @@
 
 <file path=word/document.xml><?xml version="1.0" encoding="utf-8"?>
-<w:document xmlns:wpc="http://schemas.microsoft.com/office/word/2010/wordprocessingCanvas" xmlns:cx="http://schemas.microsoft.com/office/drawing/2014/chartex" xmlns:cx1="http://schemas.microsoft.com/office/drawing/2015/9/8/chartex" xmlns:mc="http://schemas.openxmlformats.org/markup-compatibility/2006" xmlns:o="urn:schemas-microsoft-com:office:office" xmlns:r="http://schemas.openxmlformats.org/officeDocument/2006/relationships" xmlns:m="http://schemas.openxmlformats.org/officeDocument/2006/math" xmlns:v="urn:schemas-microsoft-com:vml" xmlns:wp14="http://schemas.microsoft.com/office/word/2010/wordprocessingDrawing" xmlns:wp="http://schemas.openxmlformats.org/drawingml/2006/wordprocessingDrawing" xmlns:w10="urn:schemas-microsoft-com:office:word" xmlns:w="http://schemas.openxmlformats.org/wordprocessingml/2006/main" xmlns:w14="http://schemas.microsoft.com/office/word/2010/wordml" xmlns:w15="http://schemas.microsoft.com/office/word/2012/wordml" xmlns:w16se="http://schemas.microsoft.com/office/word/2015/wordml/symex" xmlns:wpg="http://schemas.microsoft.com/office/word/2010/wordprocessingGroup" xmlns:wpi="http://schemas.microsoft.com/office/word/2010/wordprocessingInk" xmlns:wne="http://schemas.microsoft.com/office/word/2006/wordml" xmlns:wps="http://schemas.microsoft.com/office/word/2010/wordprocessingShape" mc:Ignorable="w14 w15 w16se wp14">
+<w:document xmlns:wpc="http://schemas.microsoft.com/office/word/2010/wordprocessingCanvas" xmlns:cx="http://schemas.microsoft.com/office/drawing/2014/chartex" xmlns:cx1="http://schemas.microsoft.com/office/drawing/2015/9/8/chartex" xmlns:cx2="http://schemas.microsoft.com/office/drawing/2015/10/21/chartex" xmlns:cx3="http://schemas.microsoft.com/office/drawing/2016/5/9/chartex" xmlns:cx4="http://schemas.microsoft.com/office/drawing/2016/5/10/chartex" xmlns:cx5="http://schemas.microsoft.com/office/drawing/2016/5/11/chartex" xmlns:cx6="http://schemas.microsoft.com/office/drawing/2016/5/12/chartex" xmlns:cx7="http://schemas.microsoft.com/office/drawing/2016/5/13/chartex" xmlns:cx8="http://schemas.microsoft.com/office/drawing/2016/5/14/chartex" xmlns:mc="http://schemas.openxmlformats.org/markup-compatibility/2006" xmlns:aink="http://schemas.microsoft.com/office/drawing/2016/ink" xmlns:am3d="http://schemas.microsoft.com/office/drawing/2017/model3d" xmlns:o="urn:schemas-microsoft-com:office:office" xmlns:oel="http://schemas.microsoft.com/office/2019/extlst" xmlns:r="http://schemas.openxmlformats.org/officeDocument/2006/relationships" xmlns:m="http://schemas.openxmlformats.org/officeDocument/2006/math" xmlns:v="urn:schemas-microsoft-com:vml" xmlns:wp14="http://schemas.microsoft.com/office/word/2010/wordprocessingDrawing" xmlns:wp="http://schemas.openxmlformats.org/drawingml/2006/wordprocessingDrawing" xmlns:w10="urn:schemas-microsoft-com:office:word" xmlns:w="http://schemas.openxmlformats.org/wordprocessingml/2006/main" xmlns:w14="http://schemas.microsoft.com/office/word/2010/wordml" xmlns:w15="http://schemas.microsoft.com/office/word/2012/wordml" xmlns:w16cex="http://schemas.microsoft.com/office/word/2018/wordml/cex" xmlns:w16cid="http://schemas.microsoft.com/office/word/2016/wordml/cid" xmlns:w16="http://schemas.microsoft.com/office/word/2018/wordml" xmlns:w16sdtdh="http://schemas.microsoft.com/office/word/2020/wordml/sdtdatahash" xmlns:w16se="http://schemas.microsoft.com/office/word/2015/wordml/symex" xmlns:wpg="http://schemas.microsoft.com/office/word/2010/wordprocessingGroup" xmlns:wpi="http://schemas.microsoft.com/office/word/2010/wordprocessingInk" xmlns:wne="http://schemas.microsoft.com/office/word/2006/wordml" xmlns:wps="http://schemas.microsoft.com/office/word/2010/wordprocessingShape" mc:Ignorable="w14 w15 w16se w16cid w16 w16cex w16sdtdh wp14">
   <w:body>
     <w:p>
       <w:pPr>
@@ -21,71 +21,7 @@
           <w:szCs w:val="32"/>
           <w:u w:val="single"/>
         </w:rPr>
-        <w:t xml:space="preserve">TS </w:t>
-      </w:r>
-      <w:proofErr w:type="spellStart"/>
-      <w:r>
-        <w:rPr>
-          <w:b/>
-          <w:bCs/>
-          <w:sz w:val="32"/>
-          <w:szCs w:val="32"/>
-          <w:u w:val="single"/>
-        </w:rPr>
-        <w:t>Pada</w:t>
-      </w:r>
-      <w:proofErr w:type="spellEnd"/>
-      <w:r>
-        <w:rPr>
-          <w:b/>
-          <w:bCs/>
-          <w:sz w:val="32"/>
-          <w:szCs w:val="32"/>
-          <w:u w:val="single"/>
-        </w:rPr>
-        <w:t xml:space="preserve"> </w:t>
-      </w:r>
-      <w:proofErr w:type="spellStart"/>
-      <w:r>
-        <w:rPr>
-          <w:b/>
-          <w:bCs/>
-          <w:sz w:val="32"/>
-          <w:szCs w:val="32"/>
-          <w:u w:val="single"/>
-        </w:rPr>
-        <w:t>Paatam</w:t>
-      </w:r>
-      <w:proofErr w:type="spellEnd"/>
-      <w:r>
-        <w:rPr>
-          <w:b/>
-          <w:bCs/>
-          <w:sz w:val="32"/>
-          <w:szCs w:val="32"/>
-          <w:u w:val="single"/>
-        </w:rPr>
-        <w:t xml:space="preserve"> – TS 6.3 </w:t>
-      </w:r>
-      <w:r>
-        <w:rPr>
-          <w:b/>
-          <w:bCs/>
-          <w:sz w:val="32"/>
-          <w:szCs w:val="32"/>
-          <w:u w:val="single"/>
-        </w:rPr>
-        <w:t xml:space="preserve">Tamil </w:t>
-      </w:r>
-      <w:r>
-        <w:rPr>
-          <w:b/>
-          <w:bCs/>
-          <w:sz w:val="32"/>
-          <w:szCs w:val="32"/>
-          <w:u w:val="single"/>
-        </w:rPr>
-        <w:t>co</w:t>
+        <w:t>TS Pada Paatam – TS 6.3 Tamil co</w:t>
       </w:r>
       <w:r>
         <w:rPr>
@@ -285,6 +221,7 @@
                 <w:szCs w:val="28"/>
               </w:rPr>
             </w:pPr>
+            <w:bookmarkStart w:id="0" w:name="_Hlk149210495"/>
             <w:r>
               <w:rPr>
                 <w:rFonts w:cs="Arial"/>
@@ -315,7 +252,6 @@
               </w:rPr>
               <w:t xml:space="preserve"> - </w:t>
             </w:r>
-            <w:proofErr w:type="spellStart"/>
             <w:r>
               <w:rPr>
                 <w:rFonts w:cs="Arial"/>
@@ -326,7 +262,6 @@
               </w:rPr>
               <w:t>Vaakyam</w:t>
             </w:r>
-            <w:proofErr w:type="spellEnd"/>
           </w:p>
           <w:p>
             <w:pPr>
@@ -371,7 +306,7 @@
                 <w:sz w:val="28"/>
                 <w:szCs w:val="28"/>
               </w:rPr>
-              <w:t>2</w:t>
+              <w:t>3</w:t>
             </w:r>
           </w:p>
           <w:p>
@@ -386,7 +321,6 @@
                 <w:lang w:bidi="ta-IN"/>
               </w:rPr>
             </w:pPr>
-            <w:proofErr w:type="spellStart"/>
             <w:r>
               <w:rPr>
                 <w:rFonts w:cs="Arial"/>
@@ -395,18 +329,7 @@
                 <w:sz w:val="28"/>
                 <w:szCs w:val="28"/>
               </w:rPr>
-              <w:t>Panchaati</w:t>
-            </w:r>
-            <w:proofErr w:type="spellEnd"/>
-            <w:r>
-              <w:rPr>
-                <w:rFonts w:cs="Arial"/>
-                <w:b/>
-                <w:bCs/>
-                <w:sz w:val="28"/>
-                <w:szCs w:val="28"/>
-              </w:rPr>
-              <w:t xml:space="preserve"> No. </w:t>
+              <w:t xml:space="preserve">Panchaati No. </w:t>
             </w:r>
             <w:r>
               <w:rPr>
@@ -433,64 +356,149 @@
                 <w:szCs w:val="32"/>
               </w:rPr>
             </w:pPr>
-            <w:proofErr w:type="spellStart"/>
+            <w:r>
+              <w:rPr>
+                <w:rFonts w:ascii="Latha" w:hAnsi="Latha" w:cs="Latha"/>
+                <w:sz w:val="28"/>
+                <w:szCs w:val="28"/>
+                <w:cs/>
+                <w:lang w:bidi="ta-IN"/>
+              </w:rPr>
+              <w:t>மத்</w:t>
+            </w:r>
+            <w:r>
+              <w:rPr>
+                <w:rFonts w:ascii="Latha" w:hAnsi="Latha" w:cs="Latha"/>
+                <w:b/>
+                <w:bCs/>
+                <w:position w:val="-12"/>
+                <w:sz w:val="28"/>
+                <w:szCs w:val="28"/>
+                <w:cs/>
+                <w:lang w:bidi="ta-IN"/>
+              </w:rPr>
+              <w:t>3</w:t>
+            </w:r>
+            <w:r>
+              <w:rPr>
+                <w:rFonts w:ascii="Latha" w:hAnsi="Latha" w:cs="Latha"/>
+                <w:sz w:val="28"/>
+                <w:szCs w:val="28"/>
+                <w:cs/>
+                <w:lang w:bidi="ta-IN"/>
+              </w:rPr>
+              <w:t>த்</w:t>
+            </w:r>
+            <w:r>
+              <w:rPr>
+                <w:rFonts w:ascii="Latha" w:hAnsi="Latha" w:cs="Latha"/>
+                <w:b/>
+                <w:bCs/>
+                <w:position w:val="-12"/>
+                <w:sz w:val="28"/>
+                <w:szCs w:val="28"/>
+                <w:cs/>
+                <w:lang w:bidi="ta-IN"/>
+              </w:rPr>
+              <w:t>4</w:t>
+            </w:r>
+            <w:r>
+              <w:rPr>
+                <w:rFonts w:ascii="Latha" w:hAnsi="Latha" w:cs="Latha"/>
+                <w:sz w:val="28"/>
+                <w:szCs w:val="28"/>
+                <w:cs/>
+                <w:lang w:bidi="ta-IN"/>
+              </w:rPr>
+              <w:t>வா</w:t>
+            </w:r>
+            <w:r>
+              <w:rPr>
+                <w:rFonts w:ascii="BRH Tamil Tab Extra" w:hAnsi="BRH Tamil Tab Extra" w:cs="Latha"/>
+                <w:b/>
+                <w:sz w:val="36"/>
+                <w:szCs w:val="28"/>
+              </w:rPr>
+              <w:t xml:space="preserve">† </w:t>
+            </w:r>
+            <w:bookmarkStart w:id="1" w:name="_Hlk75069286"/>
             <w:r>
               <w:rPr>
                 <w:rFonts w:ascii="BRH Devanagari Extra" w:hAnsi="BRH Devanagari Extra" w:cs="BRH Devanagari Extra"/>
                 <w:sz w:val="40"/>
                 <w:szCs w:val="40"/>
               </w:rPr>
-              <w:t>qÉSèkuÉÉþ</w:t>
-            </w:r>
-            <w:proofErr w:type="spellEnd"/>
-            <w:r>
-              <w:rPr>
-                <w:rFonts w:ascii="BRH Devanagari Extra" w:hAnsi="BRH Devanagari Extra" w:cs="BRH Devanagari Extra"/>
-                <w:sz w:val="40"/>
-                <w:szCs w:val="40"/>
-              </w:rPr>
-              <w:t xml:space="preserve"> </w:t>
-            </w:r>
-            <w:proofErr w:type="spellStart"/>
-            <w:r>
-              <w:rPr>
-                <w:rFonts w:ascii="BRH Devanagari Extra" w:hAnsi="BRH Devanagari Extra" w:cs="BRH Devanagari Extra"/>
-                <w:sz w:val="40"/>
-                <w:szCs w:val="40"/>
-              </w:rPr>
-              <w:t>ÅlÉ</w:t>
-            </w:r>
-            <w:proofErr w:type="spellEnd"/>
-            <w:r>
-              <w:rPr>
-                <w:rFonts w:ascii="BRH Malayalam Extra" w:hAnsi="BRH Malayalam Extra" w:cs="BRH Devanagari Extra"/>
-                <w:sz w:val="34"/>
-                <w:szCs w:val="40"/>
+              <w:t>Å</w:t>
+            </w:r>
+            <w:bookmarkEnd w:id="1"/>
+            <w:r>
+              <w:rPr>
+                <w:rFonts w:ascii="Latha" w:hAnsi="Latha" w:cs="Latha"/>
+                <w:sz w:val="28"/>
+                <w:szCs w:val="28"/>
+                <w:cs/>
+                <w:lang w:bidi="ta-IN"/>
+              </w:rPr>
+              <w:t>ன</w:t>
+            </w:r>
+            <w:r>
+              <w:rPr>
+                <w:rFonts w:ascii="BRH Tamil Tab Extra" w:hAnsi="BRH Tamil Tab Extra" w:cs="Latha"/>
+                <w:b/>
+                <w:sz w:val="36"/>
+                <w:szCs w:val="28"/>
+              </w:rPr>
+              <w:t>…</w:t>
+            </w:r>
+            <w:r>
+              <w:rPr>
+                <w:rFonts w:ascii="Latha" w:hAnsi="Latha" w:cs="Latha"/>
+                <w:sz w:val="28"/>
+                <w:szCs w:val="28"/>
                 <w:highlight w:val="yellow"/>
-              </w:rPr>
-              <w:t>–</w:t>
-            </w:r>
-            <w:proofErr w:type="spellStart"/>
-            <w:r>
-              <w:rPr>
-                <w:rFonts w:ascii="BRH Devanagari Extra" w:hAnsi="BRH Devanagari Extra" w:cs="BRH Devanagari Extra"/>
-                <w:sz w:val="40"/>
-                <w:szCs w:val="40"/>
-                <w:highlight w:val="yellow"/>
-              </w:rPr>
-              <w:t>Ì¨uÉ</w:t>
-            </w:r>
-            <w:bookmarkStart w:id="0" w:name="_GoBack"/>
-            <w:bookmarkEnd w:id="0"/>
-            <w:r>
-              <w:rPr>
-                <w:rFonts w:ascii="BRH Devanagari Extra" w:hAnsi="BRH Devanagari Extra" w:cs="BRH Devanagari Extra"/>
-                <w:sz w:val="40"/>
-                <w:szCs w:val="40"/>
-              </w:rPr>
-              <w:t>irÉÉþWû</w:t>
-            </w:r>
-            <w:proofErr w:type="spellEnd"/>
+                <w:cs/>
+                <w:lang w:bidi="ta-IN"/>
+              </w:rPr>
+              <w:t>த்திவ</w:t>
+            </w:r>
+            <w:r>
+              <w:rPr>
+                <w:rFonts w:ascii="Latha" w:hAnsi="Latha" w:cs="Latha"/>
+                <w:sz w:val="28"/>
+                <w:szCs w:val="28"/>
+                <w:cs/>
+                <w:lang w:bidi="ta-IN"/>
+              </w:rPr>
+              <w:t>த்யா</w:t>
+            </w:r>
+            <w:r>
+              <w:rPr>
+                <w:rFonts w:ascii="BRH Tamil Tab Extra" w:hAnsi="BRH Tamil Tab Extra" w:cs="Latha"/>
+                <w:b/>
+                <w:sz w:val="36"/>
+                <w:szCs w:val="28"/>
+              </w:rPr>
+              <w:t>†</w:t>
+            </w:r>
+            <w:r>
+              <w:rPr>
+                <w:rFonts w:ascii="Latha" w:hAnsi="Latha" w:cs="Latha"/>
+                <w:sz w:val="28"/>
+                <w:szCs w:val="28"/>
+                <w:cs/>
+                <w:lang w:bidi="ta-IN"/>
+              </w:rPr>
+              <w:t>ஹ</w:t>
+            </w:r>
+            <w:r>
+              <w:rPr>
+                <w:rFonts w:ascii="BRH Tamil Tab Extra" w:hAnsi="BRH Tamil Tab Extra" w:cs="Latha"/>
+                <w:b/>
+                <w:sz w:val="36"/>
+                <w:szCs w:val="28"/>
+              </w:rPr>
+              <w:t>…</w:t>
+            </w:r>
           </w:p>
         </w:tc>
         <w:tc>
@@ -508,76 +516,755 @@
                 <w:szCs w:val="32"/>
               </w:rPr>
             </w:pPr>
-            <w:proofErr w:type="spellStart"/>
+            <w:r>
+              <w:rPr>
+                <w:rFonts w:ascii="Latha" w:hAnsi="Latha" w:cs="Latha"/>
+                <w:sz w:val="28"/>
+                <w:szCs w:val="28"/>
+                <w:cs/>
+                <w:lang w:bidi="ta-IN"/>
+              </w:rPr>
+              <w:t>மத்</w:t>
+            </w:r>
+            <w:r>
+              <w:rPr>
+                <w:rFonts w:ascii="Latha" w:hAnsi="Latha" w:cs="Latha"/>
+                <w:b/>
+                <w:bCs/>
+                <w:position w:val="-12"/>
+                <w:sz w:val="28"/>
+                <w:szCs w:val="28"/>
+                <w:cs/>
+                <w:lang w:bidi="ta-IN"/>
+              </w:rPr>
+              <w:t>3</w:t>
+            </w:r>
+            <w:r>
+              <w:rPr>
+                <w:rFonts w:ascii="Latha" w:hAnsi="Latha" w:cs="Latha"/>
+                <w:sz w:val="28"/>
+                <w:szCs w:val="28"/>
+                <w:cs/>
+                <w:lang w:bidi="ta-IN"/>
+              </w:rPr>
+              <w:t>த்</w:t>
+            </w:r>
+            <w:r>
+              <w:rPr>
+                <w:rFonts w:ascii="Latha" w:hAnsi="Latha" w:cs="Latha"/>
+                <w:b/>
+                <w:bCs/>
+                <w:position w:val="-12"/>
+                <w:sz w:val="28"/>
+                <w:szCs w:val="28"/>
+                <w:cs/>
+                <w:lang w:bidi="ta-IN"/>
+              </w:rPr>
+              <w:t>4</w:t>
+            </w:r>
+            <w:r>
+              <w:rPr>
+                <w:rFonts w:ascii="Latha" w:hAnsi="Latha" w:cs="Latha"/>
+                <w:sz w:val="28"/>
+                <w:szCs w:val="28"/>
+                <w:cs/>
+                <w:lang w:bidi="ta-IN"/>
+              </w:rPr>
+              <w:t>வா</w:t>
+            </w:r>
+            <w:r>
+              <w:rPr>
+                <w:rFonts w:ascii="BRH Tamil Tab Extra" w:hAnsi="BRH Tamil Tab Extra" w:cs="Latha"/>
+                <w:b/>
+                <w:sz w:val="36"/>
+                <w:szCs w:val="28"/>
+              </w:rPr>
+              <w:t xml:space="preserve">† </w:t>
+            </w:r>
             <w:r>
               <w:rPr>
                 <w:rFonts w:ascii="BRH Devanagari Extra" w:hAnsi="BRH Devanagari Extra" w:cs="BRH Devanagari Extra"/>
                 <w:sz w:val="40"/>
                 <w:szCs w:val="40"/>
               </w:rPr>
-              <w:t>qÉSèkuÉÉþ</w:t>
-            </w:r>
-            <w:proofErr w:type="spellEnd"/>
-            <w:r>
+              <w:t>Å</w:t>
+            </w:r>
+            <w:r>
+              <w:rPr>
+                <w:rFonts w:ascii="Latha" w:hAnsi="Latha" w:cs="Latha"/>
+                <w:sz w:val="28"/>
+                <w:szCs w:val="28"/>
+                <w:cs/>
+                <w:lang w:bidi="ta-IN"/>
+              </w:rPr>
+              <w:t>ன</w:t>
+            </w:r>
+            <w:r>
+              <w:rPr>
+                <w:rFonts w:ascii="BRH Tamil Tab Extra" w:hAnsi="BRH Tamil Tab Extra" w:cs="Latha"/>
+                <w:b/>
+                <w:sz w:val="36"/>
+                <w:szCs w:val="28"/>
+                <w:highlight w:val="green"/>
+              </w:rPr>
+              <w:t>…</w:t>
+            </w:r>
+            <w:r>
+              <w:rPr>
+                <w:rFonts w:ascii="Latha" w:hAnsi="Latha" w:cs="Latha"/>
+                <w:sz w:val="28"/>
+                <w:szCs w:val="28"/>
+                <w:highlight w:val="green"/>
+                <w:cs/>
+                <w:lang w:bidi="ta-IN"/>
+              </w:rPr>
+              <w:t>க்த்வி</w:t>
+            </w:r>
+            <w:r>
+              <w:rPr>
+                <w:rFonts w:ascii="Latha" w:hAnsi="Latha" w:cs="Latha"/>
+                <w:sz w:val="28"/>
+                <w:szCs w:val="28"/>
+                <w:cs/>
+                <w:lang w:bidi="ta-IN"/>
+              </w:rPr>
+              <w:t>த்யா</w:t>
+            </w:r>
+            <w:r>
+              <w:rPr>
+                <w:rFonts w:ascii="BRH Tamil Tab Extra" w:hAnsi="BRH Tamil Tab Extra" w:cs="Latha"/>
+                <w:b/>
+                <w:sz w:val="36"/>
+                <w:szCs w:val="28"/>
+              </w:rPr>
+              <w:t>†</w:t>
+            </w:r>
+            <w:r>
+              <w:rPr>
+                <w:rFonts w:ascii="Latha" w:hAnsi="Latha" w:cs="Latha"/>
+                <w:sz w:val="28"/>
+                <w:szCs w:val="28"/>
+                <w:cs/>
+                <w:lang w:bidi="ta-IN"/>
+              </w:rPr>
+              <w:t>ஹ</w:t>
+            </w:r>
+            <w:r>
+              <w:rPr>
+                <w:rFonts w:ascii="BRH Tamil Tab Extra" w:hAnsi="BRH Tamil Tab Extra" w:cs="Latha"/>
+                <w:b/>
+                <w:sz w:val="36"/>
+                <w:szCs w:val="28"/>
+              </w:rPr>
+              <w:t>…</w:t>
+            </w:r>
+          </w:p>
+        </w:tc>
+      </w:tr>
+      <w:tr>
+        <w:trPr>
+          <w:trHeight w:val="1105"/>
+        </w:trPr>
+        <w:tc>
+          <w:tcPr>
+            <w:tcW w:w="3197" w:type="dxa"/>
+            <w:tcBorders>
+              <w:top w:val="single" w:sz="4" w:space="0" w:color="000000"/>
+              <w:left w:val="single" w:sz="4" w:space="0" w:color="000000"/>
+              <w:bottom w:val="single" w:sz="4" w:space="0" w:color="000000"/>
+              <w:right w:val="single" w:sz="4" w:space="0" w:color="000000"/>
+            </w:tcBorders>
+          </w:tcPr>
+          <w:p>
+            <w:pPr>
+              <w:widowControl w:val="0"/>
+              <w:autoSpaceDE w:val="0"/>
+              <w:autoSpaceDN w:val="0"/>
+              <w:adjustRightInd w:val="0"/>
+              <w:spacing w:before="0" w:line="240" w:lineRule="auto"/>
+              <w:rPr>
+                <w:rFonts w:cs="Arial"/>
+                <w:b/>
+                <w:bCs/>
+                <w:sz w:val="28"/>
+                <w:szCs w:val="28"/>
+              </w:rPr>
+            </w:pPr>
+            <w:bookmarkStart w:id="2" w:name="_Hlk149210439"/>
+            <w:bookmarkEnd w:id="0"/>
+            <w:r>
+              <w:rPr>
+                <w:rFonts w:cs="Arial"/>
+                <w:b/>
+                <w:bCs/>
+                <w:sz w:val="28"/>
+                <w:szCs w:val="28"/>
+              </w:rPr>
+              <w:t>TS 6.3.</w:t>
+            </w:r>
+            <w:r>
+              <w:rPr>
+                <w:rFonts w:cs="Arial"/>
+                <w:b/>
+                <w:bCs/>
+                <w:sz w:val="28"/>
+                <w:szCs w:val="28"/>
+              </w:rPr>
+              <w:t>8</w:t>
+            </w:r>
+            <w:r>
+              <w:rPr>
+                <w:rFonts w:cs="Arial"/>
+                <w:b/>
+                <w:bCs/>
+                <w:sz w:val="28"/>
+                <w:szCs w:val="28"/>
+              </w:rPr>
+              <w:t>.</w:t>
+            </w:r>
+            <w:r>
+              <w:rPr>
+                <w:rFonts w:cs="Arial"/>
+                <w:b/>
+                <w:bCs/>
+                <w:sz w:val="28"/>
+                <w:szCs w:val="28"/>
+              </w:rPr>
+              <w:t>2</w:t>
+            </w:r>
+            <w:r>
+              <w:rPr>
+                <w:rFonts w:cs="Arial"/>
+                <w:b/>
+                <w:bCs/>
+                <w:sz w:val="28"/>
+                <w:szCs w:val="28"/>
+              </w:rPr>
+              <w:t xml:space="preserve"> - Padam</w:t>
+            </w:r>
+          </w:p>
+          <w:p>
+            <w:pPr>
+              <w:widowControl w:val="0"/>
+              <w:autoSpaceDE w:val="0"/>
+              <w:autoSpaceDN w:val="0"/>
+              <w:adjustRightInd w:val="0"/>
+              <w:spacing w:before="0" w:line="240" w:lineRule="auto"/>
+              <w:rPr>
+                <w:rFonts w:cs="Arial"/>
+                <w:b/>
+                <w:bCs/>
+                <w:sz w:val="28"/>
+                <w:szCs w:val="28"/>
+              </w:rPr>
+            </w:pPr>
+            <w:r>
+              <w:rPr>
+                <w:rFonts w:cs="Arial"/>
+                <w:b/>
+                <w:bCs/>
+                <w:sz w:val="28"/>
+                <w:szCs w:val="28"/>
+              </w:rPr>
+              <w:t xml:space="preserve">Padam No. </w:t>
+            </w:r>
+            <w:r>
+              <w:rPr>
+                <w:rFonts w:cs="Arial"/>
+                <w:b/>
+                <w:bCs/>
+                <w:sz w:val="28"/>
+                <w:szCs w:val="28"/>
+              </w:rPr>
+              <w:t>11</w:t>
+            </w:r>
+          </w:p>
+          <w:p>
+            <w:pPr>
+              <w:widowControl w:val="0"/>
+              <w:autoSpaceDE w:val="0"/>
+              <w:autoSpaceDN w:val="0"/>
+              <w:adjustRightInd w:val="0"/>
+              <w:spacing w:before="0" w:line="240" w:lineRule="auto"/>
+              <w:rPr>
+                <w:rFonts w:cs="Arial"/>
+                <w:b/>
+                <w:bCs/>
+                <w:sz w:val="28"/>
+                <w:szCs w:val="28"/>
+              </w:rPr>
+            </w:pPr>
+            <w:r>
+              <w:rPr>
+                <w:rFonts w:cs="Arial"/>
+                <w:b/>
+                <w:bCs/>
+                <w:sz w:val="28"/>
+                <w:szCs w:val="28"/>
+              </w:rPr>
+              <w:t xml:space="preserve">Panchaati No. </w:t>
+            </w:r>
+            <w:r>
+              <w:rPr>
+                <w:rFonts w:cs="Arial"/>
+                <w:b/>
+                <w:bCs/>
+                <w:sz w:val="28"/>
+                <w:szCs w:val="28"/>
+              </w:rPr>
+              <w:t>42</w:t>
+            </w:r>
+          </w:p>
+        </w:tc>
+        <w:tc>
+          <w:tcPr>
+            <w:tcW w:w="4738" w:type="dxa"/>
+            <w:tcBorders>
+              <w:top w:val="single" w:sz="4" w:space="0" w:color="000000"/>
+              <w:left w:val="single" w:sz="4" w:space="0" w:color="000000"/>
+              <w:bottom w:val="single" w:sz="4" w:space="0" w:color="000000"/>
+              <w:right w:val="single" w:sz="4" w:space="0" w:color="000000"/>
+            </w:tcBorders>
+          </w:tcPr>
+          <w:p>
+            <w:pPr>
+              <w:spacing w:before="0" w:line="240" w:lineRule="auto"/>
+              <w:ind w:right="-108"/>
               <w:rPr>
                 <w:rFonts w:ascii="BRH Devanagari Extra" w:hAnsi="BRH Devanagari Extra" w:cs="BRH Devanagari Extra"/>
                 <w:sz w:val="40"/>
                 <w:szCs w:val="40"/>
               </w:rPr>
+            </w:pPr>
+            <w:r>
+              <w:rPr>
+                <w:rFonts w:ascii="Latha" w:hAnsi="Latha" w:cs="Latha"/>
+                <w:sz w:val="28"/>
+                <w:szCs w:val="28"/>
+                <w:highlight w:val="yellow"/>
+                <w:cs/>
+                <w:lang w:bidi="ta-IN"/>
+              </w:rPr>
+              <w:t>அ</w:t>
+            </w:r>
+            <w:r>
+              <w:rPr>
+                <w:rFonts w:ascii="Latha" w:hAnsi="Latha" w:cs="Latha"/>
+                <w:sz w:val="28"/>
+                <w:szCs w:val="28"/>
+                <w:cs/>
+                <w:lang w:bidi="ta-IN"/>
+              </w:rPr>
+              <w:t>ன்வார</w:t>
+            </w:r>
+            <w:r>
+              <w:rPr>
+                <w:rFonts w:ascii="BRH Tamil Tab Extra" w:hAnsi="BRH Tamil Tab Extra" w:cs="Latha"/>
+                <w:b/>
+                <w:sz w:val="36"/>
+                <w:szCs w:val="28"/>
+              </w:rPr>
+              <w:t>†</w:t>
+            </w:r>
+            <w:r>
+              <w:rPr>
+                <w:rFonts w:ascii="Latha" w:hAnsi="Latha" w:cs="Latha"/>
+                <w:sz w:val="28"/>
+                <w:szCs w:val="28"/>
+                <w:cs/>
+                <w:lang w:bidi="ta-IN"/>
+              </w:rPr>
+              <w:t>ப</w:t>
+            </w:r>
+            <w:r>
+              <w:rPr>
+                <w:rFonts w:ascii="Latha" w:hAnsi="Latha" w:cs="Latha"/>
+                <w:b/>
+                <w:bCs/>
+                <w:position w:val="-12"/>
+                <w:sz w:val="28"/>
+                <w:szCs w:val="28"/>
+                <w:cs/>
+                <w:lang w:bidi="ta-IN"/>
+              </w:rPr>
+              <w:t>4</w:t>
+            </w:r>
+            <w:r>
+              <w:rPr>
+                <w:rFonts w:ascii="Latha" w:hAnsi="Latha" w:cs="Latha"/>
+                <w:sz w:val="28"/>
+                <w:szCs w:val="28"/>
+                <w:cs/>
+                <w:lang w:bidi="ta-IN"/>
+              </w:rPr>
+              <w:t>த</w:t>
+            </w:r>
+            <w:r>
+              <w:rPr>
+                <w:rFonts w:ascii="BRH Tamil Tab Extra" w:hAnsi="BRH Tamil Tab Extra" w:cs="Latha"/>
+                <w:b/>
+                <w:sz w:val="32"/>
+                <w:szCs w:val="28"/>
+              </w:rPr>
+              <w:t>…</w:t>
+            </w:r>
+            <w:r>
+              <w:rPr>
+                <w:rFonts w:ascii="Latha" w:hAnsi="Latha" w:cs="Latha"/>
+                <w:sz w:val="28"/>
+                <w:szCs w:val="28"/>
+              </w:rPr>
               <w:t xml:space="preserve"> </w:t>
             </w:r>
-            <w:proofErr w:type="spellStart"/>
-            <w:r>
+            <w:r>
+              <w:rPr>
+                <w:rFonts w:ascii="Latha" w:hAnsi="Latha" w:cs="Latha"/>
+                <w:sz w:val="28"/>
+                <w:szCs w:val="28"/>
+                <w:cs/>
+                <w:lang w:bidi="ta-IN"/>
+              </w:rPr>
+              <w:t>இத்ய</w:t>
+            </w:r>
+            <w:r>
+              <w:rPr>
+                <w:rFonts w:ascii="BRH Tamil Tab Extra" w:hAnsi="BRH Tamil Tab Extra" w:cs="Latha"/>
+                <w:b/>
+                <w:sz w:val="36"/>
+                <w:szCs w:val="28"/>
+              </w:rPr>
+              <w:t>†</w:t>
+            </w:r>
+            <w:r>
+              <w:rPr>
+                <w:rFonts w:ascii="Latha" w:hAnsi="Latha" w:cs="Latha"/>
+                <w:sz w:val="28"/>
+                <w:szCs w:val="28"/>
+                <w:cs/>
+                <w:lang w:bidi="ta-IN"/>
+              </w:rPr>
+              <w:t xml:space="preserve">னு </w:t>
+            </w:r>
+            <w:r>
+              <w:rPr>
+                <w:rFonts w:ascii="Latha" w:hAnsi="Latha" w:cs="Latha"/>
+                <w:sz w:val="28"/>
+                <w:szCs w:val="28"/>
+              </w:rPr>
+              <w:t xml:space="preserve">-- </w:t>
+            </w:r>
+            <w:r>
+              <w:rPr>
+                <w:rFonts w:ascii="Latha" w:hAnsi="Latha" w:cs="Latha"/>
+                <w:sz w:val="28"/>
+                <w:szCs w:val="28"/>
+                <w:cs/>
+                <w:lang w:bidi="ta-IN"/>
+              </w:rPr>
+              <w:t>ஆர</w:t>
+            </w:r>
+            <w:r>
+              <w:rPr>
+                <w:rFonts w:ascii="BRH Tamil Tab Extra" w:hAnsi="BRH Tamil Tab Extra" w:cs="Latha"/>
+                <w:b/>
+                <w:sz w:val="36"/>
+                <w:szCs w:val="28"/>
+              </w:rPr>
+              <w:t>†</w:t>
+            </w:r>
+            <w:r>
+              <w:rPr>
+                <w:rFonts w:ascii="Latha" w:hAnsi="Latha" w:cs="Latha"/>
+                <w:sz w:val="28"/>
+                <w:szCs w:val="28"/>
+                <w:cs/>
+                <w:lang w:bidi="ta-IN"/>
+              </w:rPr>
+              <w:t>ப</w:t>
+            </w:r>
+            <w:r>
+              <w:rPr>
+                <w:rFonts w:ascii="Latha" w:hAnsi="Latha" w:cs="Latha"/>
+                <w:b/>
+                <w:bCs/>
+                <w:position w:val="-12"/>
+                <w:sz w:val="28"/>
+                <w:szCs w:val="28"/>
+                <w:cs/>
+                <w:lang w:bidi="ta-IN"/>
+              </w:rPr>
+              <w:t>4</w:t>
+            </w:r>
+            <w:r>
+              <w:rPr>
+                <w:rFonts w:ascii="Latha" w:hAnsi="Latha" w:cs="Latha"/>
+                <w:sz w:val="28"/>
+                <w:szCs w:val="28"/>
+                <w:cs/>
+                <w:lang w:bidi="ta-IN"/>
+              </w:rPr>
+              <w:t xml:space="preserve">தே </w:t>
+            </w:r>
+            <w:r>
+              <w:rPr>
+                <w:rFonts w:ascii="Latha" w:hAnsi="Latha" w:cs="Latha"/>
+                <w:sz w:val="28"/>
+                <w:szCs w:val="28"/>
+              </w:rPr>
+              <w:t xml:space="preserve">| </w:t>
+            </w:r>
+            <w:r>
+              <w:rPr>
+                <w:rFonts w:ascii="Latha" w:hAnsi="Latha" w:cs="Latha"/>
+                <w:sz w:val="28"/>
+                <w:szCs w:val="28"/>
+                <w:cs/>
+                <w:lang w:bidi="ta-IN"/>
+              </w:rPr>
+              <w:t xml:space="preserve">தத் </w:t>
+            </w:r>
+            <w:r>
+              <w:rPr>
+                <w:rFonts w:ascii="Latha" w:hAnsi="Latha" w:cs="Latha"/>
+                <w:sz w:val="28"/>
+                <w:szCs w:val="28"/>
+              </w:rPr>
+              <w:t>|</w:t>
+            </w:r>
+          </w:p>
+        </w:tc>
+        <w:tc>
+          <w:tcPr>
+            <w:tcW w:w="5220" w:type="dxa"/>
+            <w:tcBorders>
+              <w:top w:val="single" w:sz="4" w:space="0" w:color="000000"/>
+              <w:left w:val="single" w:sz="4" w:space="0" w:color="000000"/>
+              <w:bottom w:val="single" w:sz="4" w:space="0" w:color="000000"/>
+              <w:right w:val="single" w:sz="4" w:space="0" w:color="000000"/>
+            </w:tcBorders>
+          </w:tcPr>
+          <w:p>
+            <w:pPr>
+              <w:autoSpaceDE w:val="0"/>
+              <w:autoSpaceDN w:val="0"/>
+              <w:adjustRightInd w:val="0"/>
+              <w:spacing w:before="0" w:line="240" w:lineRule="auto"/>
               <w:rPr>
                 <w:rFonts w:ascii="BRH Devanagari Extra" w:hAnsi="BRH Devanagari Extra" w:cs="BRH Devanagari Extra"/>
                 <w:sz w:val="40"/>
                 <w:szCs w:val="40"/>
               </w:rPr>
-              <w:t>ÅlÉ</w:t>
-            </w:r>
-            <w:proofErr w:type="spellEnd"/>
-            <w:r>
-              <w:rPr>
-                <w:rFonts w:ascii="BRH Malayalam Extra" w:hAnsi="BRH Malayalam Extra" w:cs="BRH Devanagari Extra"/>
-                <w:sz w:val="34"/>
-                <w:szCs w:val="40"/>
-              </w:rPr>
-              <w:t>–</w:t>
-            </w:r>
-            <w:proofErr w:type="spellStart"/>
-            <w:r>
-              <w:rPr>
-                <w:rFonts w:ascii="BRH Devanagari" w:hAnsi="BRH Devanagari" w:cs="BRH Devanagari"/>
-                <w:color w:val="000000"/>
-                <w:sz w:val="40"/>
-                <w:szCs w:val="40"/>
-                <w:lang w:val="en-IN" w:eastAsia="en-IN"/>
-              </w:rPr>
-              <w:t>Î</w:t>
-            </w:r>
-            <w:r>
-              <w:rPr>
-                <w:rFonts w:ascii="BRH Devanagari" w:hAnsi="BRH Devanagari" w:cs="BRH Devanagari"/>
-                <w:color w:val="000000"/>
-                <w:sz w:val="40"/>
-                <w:szCs w:val="40"/>
+            </w:pPr>
+            <w:r>
+              <w:rPr>
+                <w:rFonts w:ascii="Latha" w:hAnsi="Latha" w:cs="Latha"/>
+                <w:sz w:val="28"/>
+                <w:szCs w:val="28"/>
                 <w:highlight w:val="green"/>
-                <w:lang w:val="en-IN" w:eastAsia="en-IN"/>
-              </w:rPr>
-              <w:t>YiuÉ</w:t>
-            </w:r>
-            <w:r>
-              <w:rPr>
-                <w:rFonts w:ascii="BRH Devanagari Extra" w:hAnsi="BRH Devanagari Extra" w:cs="BRH Devanagari Extra"/>
-                <w:sz w:val="40"/>
-                <w:szCs w:val="40"/>
-              </w:rPr>
-              <w:t>irÉÉþWû</w:t>
-            </w:r>
-            <w:proofErr w:type="spellEnd"/>
+                <w:cs/>
+                <w:lang w:bidi="ta-IN"/>
+              </w:rPr>
+              <w:t>அ</w:t>
+            </w:r>
+            <w:r>
+              <w:rPr>
+                <w:rFonts w:ascii="BRH Tamil Tab Extra" w:hAnsi="BRH Tamil Tab Extra" w:cs="Latha"/>
+                <w:b/>
+                <w:sz w:val="32"/>
+                <w:szCs w:val="28"/>
+              </w:rPr>
+              <w:t>…</w:t>
+            </w:r>
+            <w:r>
+              <w:rPr>
+                <w:rFonts w:ascii="Latha" w:hAnsi="Latha" w:cs="Latha"/>
+                <w:sz w:val="28"/>
+                <w:szCs w:val="28"/>
+                <w:cs/>
+                <w:lang w:bidi="ta-IN"/>
+              </w:rPr>
+              <w:t>ன்வார</w:t>
+            </w:r>
+            <w:r>
+              <w:rPr>
+                <w:rFonts w:ascii="BRH Tamil Tab Extra" w:hAnsi="BRH Tamil Tab Extra" w:cs="Latha"/>
+                <w:b/>
+                <w:sz w:val="36"/>
+                <w:szCs w:val="28"/>
+              </w:rPr>
+              <w:t>†</w:t>
+            </w:r>
+            <w:r>
+              <w:rPr>
+                <w:rFonts w:ascii="Latha" w:hAnsi="Latha" w:cs="Latha"/>
+                <w:sz w:val="28"/>
+                <w:szCs w:val="28"/>
+                <w:cs/>
+                <w:lang w:bidi="ta-IN"/>
+              </w:rPr>
+              <w:t>ப</w:t>
+            </w:r>
+            <w:r>
+              <w:rPr>
+                <w:rFonts w:ascii="Latha" w:hAnsi="Latha" w:cs="Latha"/>
+                <w:b/>
+                <w:bCs/>
+                <w:position w:val="-12"/>
+                <w:sz w:val="28"/>
+                <w:szCs w:val="28"/>
+                <w:cs/>
+                <w:lang w:bidi="ta-IN"/>
+              </w:rPr>
+              <w:t>4</w:t>
+            </w:r>
+            <w:r>
+              <w:rPr>
+                <w:rFonts w:ascii="Latha" w:hAnsi="Latha" w:cs="Latha"/>
+                <w:sz w:val="28"/>
+                <w:szCs w:val="28"/>
+                <w:cs/>
+                <w:lang w:bidi="ta-IN"/>
+              </w:rPr>
+              <w:t>த</w:t>
+            </w:r>
+            <w:bookmarkStart w:id="3" w:name="_Hlk149209731"/>
+            <w:r>
+              <w:rPr>
+                <w:rFonts w:ascii="BRH Tamil Tab Extra" w:hAnsi="BRH Tamil Tab Extra" w:cs="Latha"/>
+                <w:b/>
+                <w:sz w:val="32"/>
+                <w:szCs w:val="28"/>
+              </w:rPr>
+              <w:t>…</w:t>
+            </w:r>
+            <w:bookmarkEnd w:id="3"/>
+            <w:r>
+              <w:rPr>
+                <w:rFonts w:ascii="Latha" w:hAnsi="Latha" w:cs="Latha"/>
+                <w:sz w:val="28"/>
+                <w:szCs w:val="28"/>
+              </w:rPr>
+              <w:t xml:space="preserve"> </w:t>
+            </w:r>
+            <w:r>
+              <w:rPr>
+                <w:rFonts w:ascii="Latha" w:hAnsi="Latha" w:cs="Latha"/>
+                <w:sz w:val="28"/>
+                <w:szCs w:val="28"/>
+                <w:cs/>
+                <w:lang w:bidi="ta-IN"/>
+              </w:rPr>
+              <w:t>இத்ய</w:t>
+            </w:r>
+            <w:r>
+              <w:rPr>
+                <w:rFonts w:ascii="BRH Tamil Tab Extra" w:hAnsi="BRH Tamil Tab Extra" w:cs="Latha"/>
+                <w:b/>
+                <w:sz w:val="36"/>
+                <w:szCs w:val="28"/>
+              </w:rPr>
+              <w:t>†</w:t>
+            </w:r>
+            <w:r>
+              <w:rPr>
+                <w:rFonts w:ascii="Latha" w:hAnsi="Latha" w:cs="Latha"/>
+                <w:sz w:val="28"/>
+                <w:szCs w:val="28"/>
+                <w:cs/>
+                <w:lang w:bidi="ta-IN"/>
+              </w:rPr>
+              <w:t xml:space="preserve">னு </w:t>
+            </w:r>
+            <w:r>
+              <w:rPr>
+                <w:rFonts w:ascii="Latha" w:hAnsi="Latha" w:cs="Latha"/>
+                <w:sz w:val="28"/>
+                <w:szCs w:val="28"/>
+              </w:rPr>
+              <w:t xml:space="preserve">-- </w:t>
+            </w:r>
+            <w:r>
+              <w:rPr>
+                <w:rFonts w:ascii="Latha" w:hAnsi="Latha" w:cs="Latha"/>
+                <w:sz w:val="28"/>
+                <w:szCs w:val="28"/>
+                <w:cs/>
+                <w:lang w:bidi="ta-IN"/>
+              </w:rPr>
+              <w:t>ஆர</w:t>
+            </w:r>
+            <w:r>
+              <w:rPr>
+                <w:rFonts w:ascii="BRH Tamil Tab Extra" w:hAnsi="BRH Tamil Tab Extra" w:cs="Latha"/>
+                <w:b/>
+                <w:sz w:val="36"/>
+                <w:szCs w:val="28"/>
+              </w:rPr>
+              <w:t>†</w:t>
+            </w:r>
+            <w:r>
+              <w:rPr>
+                <w:rFonts w:ascii="Latha" w:hAnsi="Latha" w:cs="Latha"/>
+                <w:sz w:val="28"/>
+                <w:szCs w:val="28"/>
+                <w:cs/>
+                <w:lang w:bidi="ta-IN"/>
+              </w:rPr>
+              <w:t>ப</w:t>
+            </w:r>
+            <w:r>
+              <w:rPr>
+                <w:rFonts w:ascii="Latha" w:hAnsi="Latha" w:cs="Latha"/>
+                <w:b/>
+                <w:bCs/>
+                <w:position w:val="-12"/>
+                <w:sz w:val="28"/>
+                <w:szCs w:val="28"/>
+                <w:cs/>
+                <w:lang w:bidi="ta-IN"/>
+              </w:rPr>
+              <w:t>4</w:t>
+            </w:r>
+            <w:r>
+              <w:rPr>
+                <w:rFonts w:ascii="Latha" w:hAnsi="Latha" w:cs="Latha"/>
+                <w:sz w:val="28"/>
+                <w:szCs w:val="28"/>
+                <w:cs/>
+                <w:lang w:bidi="ta-IN"/>
+              </w:rPr>
+              <w:t xml:space="preserve">தே </w:t>
+            </w:r>
+            <w:r>
+              <w:rPr>
+                <w:rFonts w:ascii="Latha" w:hAnsi="Latha" w:cs="Latha"/>
+                <w:sz w:val="28"/>
+                <w:szCs w:val="28"/>
+              </w:rPr>
+              <w:t xml:space="preserve">| </w:t>
+            </w:r>
+            <w:r>
+              <w:rPr>
+                <w:rFonts w:ascii="Latha" w:hAnsi="Latha" w:cs="Latha"/>
+                <w:sz w:val="28"/>
+                <w:szCs w:val="28"/>
+                <w:cs/>
+                <w:lang w:bidi="ta-IN"/>
+              </w:rPr>
+              <w:t xml:space="preserve">தத் </w:t>
+            </w:r>
+            <w:r>
+              <w:rPr>
+                <w:rFonts w:ascii="Latha" w:hAnsi="Latha" w:cs="Latha"/>
+                <w:sz w:val="28"/>
+                <w:szCs w:val="28"/>
+              </w:rPr>
+              <w:t>|</w:t>
+            </w:r>
           </w:p>
         </w:tc>
       </w:tr>
+      <w:bookmarkEnd w:id="2"/>
     </w:tbl>
     <w:p>
       <w:pPr>
@@ -611,51 +1298,7 @@
           <w:szCs w:val="32"/>
           <w:u w:val="single"/>
         </w:rPr>
-        <w:t xml:space="preserve">TS </w:t>
-      </w:r>
-      <w:proofErr w:type="spellStart"/>
-      <w:r>
-        <w:rPr>
-          <w:b/>
-          <w:bCs/>
-          <w:sz w:val="32"/>
-          <w:szCs w:val="32"/>
-          <w:u w:val="single"/>
-        </w:rPr>
-        <w:t>Pada</w:t>
-      </w:r>
-      <w:proofErr w:type="spellEnd"/>
-      <w:r>
-        <w:rPr>
-          <w:b/>
-          <w:bCs/>
-          <w:sz w:val="32"/>
-          <w:szCs w:val="32"/>
-          <w:u w:val="single"/>
-        </w:rPr>
-        <w:t xml:space="preserve"> </w:t>
-      </w:r>
-      <w:proofErr w:type="spellStart"/>
-      <w:r>
-        <w:rPr>
-          <w:b/>
-          <w:bCs/>
-          <w:sz w:val="32"/>
-          <w:szCs w:val="32"/>
-          <w:u w:val="single"/>
-        </w:rPr>
-        <w:t>Paatam</w:t>
-      </w:r>
-      <w:proofErr w:type="spellEnd"/>
-      <w:r>
-        <w:rPr>
-          <w:b/>
-          <w:bCs/>
-          <w:sz w:val="32"/>
-          <w:szCs w:val="32"/>
-          <w:u w:val="single"/>
-        </w:rPr>
-        <w:t xml:space="preserve"> – TS 6.3 Tamil co</w:t>
+        <w:t>TS Pada Paatam – TS 6.3 Tamil co</w:t>
       </w:r>
       <w:r>
         <w:rPr>
@@ -864,19 +1507,8 @@
                 <w:sz w:val="28"/>
                 <w:szCs w:val="28"/>
               </w:rPr>
-              <w:t xml:space="preserve">TS 6.3.1.3 - </w:t>
-            </w:r>
-            <w:proofErr w:type="spellStart"/>
-            <w:r>
-              <w:rPr>
-                <w:rFonts w:cs="Arial"/>
-                <w:b/>
-                <w:sz w:val="28"/>
-                <w:szCs w:val="28"/>
-              </w:rPr>
-              <w:t>Padam</w:t>
-            </w:r>
-            <w:proofErr w:type="spellEnd"/>
+              <w:t>TS 6.3.1.3 - Padam</w:t>
+            </w:r>
           </w:p>
           <w:p>
             <w:pPr>
@@ -892,7 +1524,6 @@
                 <w:szCs w:val="28"/>
               </w:rPr>
             </w:pPr>
-            <w:proofErr w:type="spellStart"/>
             <w:r>
               <w:rPr>
                 <w:rFonts w:cs="Arial"/>
@@ -900,17 +1531,7 @@
                 <w:sz w:val="28"/>
                 <w:szCs w:val="28"/>
               </w:rPr>
-              <w:t>Padam</w:t>
-            </w:r>
-            <w:proofErr w:type="spellEnd"/>
-            <w:r>
-              <w:rPr>
-                <w:rFonts w:cs="Arial"/>
-                <w:b/>
-                <w:sz w:val="28"/>
-                <w:szCs w:val="28"/>
-              </w:rPr>
-              <w:t xml:space="preserve"> No. 34</w:t>
+              <w:t>Padam No. 34</w:t>
             </w:r>
           </w:p>
           <w:p>
@@ -925,7 +1546,6 @@
                 <w:lang w:bidi="ta-IN"/>
               </w:rPr>
             </w:pPr>
-            <w:proofErr w:type="spellStart"/>
             <w:r>
               <w:rPr>
                 <w:rFonts w:cs="Arial"/>
@@ -933,17 +1553,7 @@
                 <w:sz w:val="28"/>
                 <w:szCs w:val="28"/>
               </w:rPr>
-              <w:t>Panchaati</w:t>
-            </w:r>
-            <w:proofErr w:type="spellEnd"/>
-            <w:r>
-              <w:rPr>
-                <w:rFonts w:cs="Arial"/>
-                <w:b/>
-                <w:sz w:val="28"/>
-                <w:szCs w:val="28"/>
-              </w:rPr>
-              <w:t xml:space="preserve"> No. 3</w:t>
+              <w:t>Panchaati No. 3</w:t>
             </w:r>
           </w:p>
         </w:tc>
@@ -1493,19 +2103,8 @@
                 <w:sz w:val="28"/>
                 <w:szCs w:val="28"/>
               </w:rPr>
-              <w:t xml:space="preserve">TS 6.3.2.3 - </w:t>
-            </w:r>
-            <w:proofErr w:type="spellStart"/>
-            <w:r>
-              <w:rPr>
-                <w:rFonts w:cs="Arial"/>
-                <w:b/>
-                <w:sz w:val="28"/>
-                <w:szCs w:val="28"/>
-              </w:rPr>
-              <w:t>Padam</w:t>
-            </w:r>
-            <w:proofErr w:type="spellEnd"/>
+              <w:t>TS 6.3.2.3 - Padam</w:t>
+            </w:r>
           </w:p>
           <w:p>
             <w:pPr>
@@ -1521,7 +2120,6 @@
                 <w:szCs w:val="28"/>
               </w:rPr>
             </w:pPr>
-            <w:proofErr w:type="spellStart"/>
             <w:r>
               <w:rPr>
                 <w:rFonts w:cs="Arial"/>
@@ -1529,17 +2127,7 @@
                 <w:sz w:val="28"/>
                 <w:szCs w:val="28"/>
               </w:rPr>
-              <w:t>Padam</w:t>
-            </w:r>
-            <w:proofErr w:type="spellEnd"/>
-            <w:r>
-              <w:rPr>
-                <w:rFonts w:cs="Arial"/>
-                <w:b/>
-                <w:sz w:val="28"/>
-                <w:szCs w:val="28"/>
-              </w:rPr>
-              <w:t xml:space="preserve"> No. 46</w:t>
+              <w:t>Padam No. 46</w:t>
             </w:r>
           </w:p>
           <w:p>
@@ -1557,7 +2145,6 @@
                 <w:cs/>
               </w:rPr>
             </w:pPr>
-            <w:proofErr w:type="spellStart"/>
             <w:r>
               <w:rPr>
                 <w:rFonts w:cs="Arial"/>
@@ -1565,17 +2152,7 @@
                 <w:sz w:val="28"/>
                 <w:szCs w:val="28"/>
               </w:rPr>
-              <w:t>Panchaati</w:t>
-            </w:r>
-            <w:proofErr w:type="spellEnd"/>
-            <w:r>
-              <w:rPr>
-                <w:rFonts w:cs="Arial"/>
-                <w:b/>
-                <w:sz w:val="28"/>
-                <w:szCs w:val="28"/>
-              </w:rPr>
-              <w:t xml:space="preserve"> No. 9</w:t>
+              <w:t>Panchaati No. 9</w:t>
             </w:r>
           </w:p>
         </w:tc>
@@ -1911,20 +2488,9 @@
                 <w:sz w:val="28"/>
                 <w:szCs w:val="28"/>
               </w:rPr>
-              <w:t xml:space="preserve">TS 6.3.3.2 - </w:t>
-            </w:r>
-            <w:proofErr w:type="spellStart"/>
-            <w:r>
-              <w:rPr>
-                <w:rFonts w:cs="Arial"/>
-                <w:b/>
-                <w:bCs/>
-                <w:sz w:val="28"/>
-                <w:szCs w:val="28"/>
-              </w:rPr>
-              <w:t>Vaakyam</w:t>
-            </w:r>
-            <w:proofErr w:type="spellEnd"/>
+              <w:lastRenderedPageBreak/>
+              <w:t>TS 6.3.3.2 - Vaakyam</w:t>
+            </w:r>
           </w:p>
           <w:p>
             <w:pPr>
@@ -1976,7 +2542,6 @@
                 <w:szCs w:val="28"/>
               </w:rPr>
             </w:pPr>
-            <w:proofErr w:type="spellStart"/>
             <w:r>
               <w:rPr>
                 <w:rFonts w:cs="Arial"/>
@@ -1985,18 +2550,7 @@
                 <w:sz w:val="28"/>
                 <w:szCs w:val="28"/>
               </w:rPr>
-              <w:t>Panchaati</w:t>
-            </w:r>
-            <w:proofErr w:type="spellEnd"/>
-            <w:r>
-              <w:rPr>
-                <w:rFonts w:cs="Arial"/>
-                <w:b/>
-                <w:bCs/>
-                <w:sz w:val="28"/>
-                <w:szCs w:val="28"/>
-              </w:rPr>
-              <w:t xml:space="preserve"> No. - 14</w:t>
+              <w:t>Panchaati No. - 14</w:t>
             </w:r>
           </w:p>
         </w:tc>
@@ -2480,21 +3034,8 @@
                 <w:sz w:val="28"/>
                 <w:szCs w:val="28"/>
               </w:rPr>
-              <w:lastRenderedPageBreak/>
-              <w:t xml:space="preserve">TS 6.3.3.5 - </w:t>
-            </w:r>
-            <w:proofErr w:type="spellStart"/>
-            <w:r>
-              <w:rPr>
-                <w:rFonts w:cs="Arial"/>
-                <w:b/>
-                <w:bCs/>
-                <w:sz w:val="28"/>
-                <w:szCs w:val="28"/>
-              </w:rPr>
-              <w:t>Padam</w:t>
-            </w:r>
-            <w:proofErr w:type="spellEnd"/>
+              <w:t>TS 6.3.3.5 - Padam</w:t>
+            </w:r>
           </w:p>
           <w:p>
             <w:pPr>
@@ -2511,7 +3052,6 @@
                 <w:szCs w:val="28"/>
               </w:rPr>
             </w:pPr>
-            <w:proofErr w:type="spellStart"/>
             <w:r>
               <w:rPr>
                 <w:rFonts w:cs="Arial"/>
@@ -2520,18 +3060,7 @@
                 <w:sz w:val="28"/>
                 <w:szCs w:val="28"/>
               </w:rPr>
-              <w:t>Padam</w:t>
-            </w:r>
-            <w:proofErr w:type="spellEnd"/>
-            <w:r>
-              <w:rPr>
-                <w:rFonts w:cs="Arial"/>
-                <w:b/>
-                <w:bCs/>
-                <w:sz w:val="28"/>
-                <w:szCs w:val="28"/>
-              </w:rPr>
-              <w:t xml:space="preserve"> No. 43</w:t>
+              <w:t>Padam No. 43</w:t>
             </w:r>
           </w:p>
           <w:p>
@@ -2549,7 +3078,6 @@
                 <w:szCs w:val="28"/>
               </w:rPr>
             </w:pPr>
-            <w:proofErr w:type="spellStart"/>
             <w:r>
               <w:rPr>
                 <w:rFonts w:cs="Arial"/>
@@ -2558,18 +3086,7 @@
                 <w:sz w:val="28"/>
                 <w:szCs w:val="28"/>
               </w:rPr>
-              <w:t>Panchaati</w:t>
-            </w:r>
-            <w:proofErr w:type="spellEnd"/>
-            <w:r>
-              <w:rPr>
-                <w:rFonts w:cs="Arial"/>
-                <w:b/>
-                <w:bCs/>
-                <w:sz w:val="28"/>
-                <w:szCs w:val="28"/>
-              </w:rPr>
-              <w:t xml:space="preserve"> No. 17</w:t>
+              <w:t>Panchaati No. 17</w:t>
             </w:r>
           </w:p>
         </w:tc>
@@ -3140,19 +3657,8 @@
                 <w:sz w:val="28"/>
                 <w:szCs w:val="28"/>
               </w:rPr>
-              <w:t xml:space="preserve">TS 6.3.4.2 - </w:t>
-            </w:r>
-            <w:proofErr w:type="spellStart"/>
-            <w:r>
-              <w:rPr>
-                <w:rFonts w:cs="Arial"/>
-                <w:b/>
-                <w:sz w:val="28"/>
-                <w:szCs w:val="28"/>
-              </w:rPr>
-              <w:t>Padam</w:t>
-            </w:r>
-            <w:proofErr w:type="spellEnd"/>
+              <w:t>TS 6.3.4.2 - Padam</w:t>
+            </w:r>
           </w:p>
           <w:p>
             <w:pPr>
@@ -3168,7 +3674,6 @@
                 <w:szCs w:val="28"/>
               </w:rPr>
             </w:pPr>
-            <w:proofErr w:type="spellStart"/>
             <w:r>
               <w:rPr>
                 <w:rFonts w:cs="Arial"/>
@@ -3176,17 +3681,7 @@
                 <w:sz w:val="28"/>
                 <w:szCs w:val="28"/>
               </w:rPr>
-              <w:t>Padam</w:t>
-            </w:r>
-            <w:proofErr w:type="spellEnd"/>
-            <w:r>
-              <w:rPr>
-                <w:rFonts w:cs="Arial"/>
-                <w:b/>
-                <w:sz w:val="28"/>
-                <w:szCs w:val="28"/>
-              </w:rPr>
-              <w:t xml:space="preserve"> No. 17</w:t>
+              <w:t>Padam No. 17</w:t>
             </w:r>
           </w:p>
           <w:p>
@@ -3204,7 +3699,6 @@
                 <w:cs/>
               </w:rPr>
             </w:pPr>
-            <w:proofErr w:type="spellStart"/>
             <w:r>
               <w:rPr>
                 <w:rFonts w:cs="Arial"/>
@@ -3212,17 +3706,7 @@
                 <w:sz w:val="28"/>
                 <w:szCs w:val="28"/>
               </w:rPr>
-              <w:t>Panchaati</w:t>
-            </w:r>
-            <w:proofErr w:type="spellEnd"/>
-            <w:r>
-              <w:rPr>
-                <w:rFonts w:cs="Arial"/>
-                <w:b/>
-                <w:sz w:val="28"/>
-                <w:szCs w:val="28"/>
-              </w:rPr>
-              <w:t xml:space="preserve"> No. 20</w:t>
+              <w:t>Panchaati No. 20</w:t>
             </w:r>
           </w:p>
         </w:tc>
@@ -4006,19 +4490,8 @@
                 <w:sz w:val="28"/>
                 <w:szCs w:val="28"/>
               </w:rPr>
-              <w:t xml:space="preserve">TS 6.3.4.3 - </w:t>
-            </w:r>
-            <w:proofErr w:type="spellStart"/>
-            <w:r>
-              <w:rPr>
-                <w:rFonts w:cs="Arial"/>
-                <w:b/>
-                <w:sz w:val="28"/>
-                <w:szCs w:val="28"/>
-              </w:rPr>
-              <w:t>Padam</w:t>
-            </w:r>
-            <w:proofErr w:type="spellEnd"/>
+              <w:t>TS 6.3.4.3 - Padam</w:t>
+            </w:r>
           </w:p>
           <w:p>
             <w:pPr>
@@ -4034,7 +4507,6 @@
                 <w:szCs w:val="28"/>
               </w:rPr>
             </w:pPr>
-            <w:proofErr w:type="spellStart"/>
             <w:r>
               <w:rPr>
                 <w:rFonts w:cs="Arial"/>
@@ -4042,17 +4514,7 @@
                 <w:sz w:val="28"/>
                 <w:szCs w:val="28"/>
               </w:rPr>
-              <w:t>Padam</w:t>
-            </w:r>
-            <w:proofErr w:type="spellEnd"/>
-            <w:r>
-              <w:rPr>
-                <w:rFonts w:cs="Arial"/>
-                <w:b/>
-                <w:sz w:val="28"/>
-                <w:szCs w:val="28"/>
-              </w:rPr>
-              <w:t xml:space="preserve"> No. 18</w:t>
+              <w:t>Padam No. 18</w:t>
             </w:r>
           </w:p>
           <w:p>
@@ -4070,7 +4532,6 @@
                 <w:cs/>
               </w:rPr>
             </w:pPr>
-            <w:proofErr w:type="spellStart"/>
             <w:r>
               <w:rPr>
                 <w:rFonts w:cs="Arial"/>
@@ -4078,17 +4539,7 @@
                 <w:sz w:val="28"/>
                 <w:szCs w:val="28"/>
               </w:rPr>
-              <w:t>Panchaati</w:t>
-            </w:r>
-            <w:proofErr w:type="spellEnd"/>
-            <w:r>
-              <w:rPr>
-                <w:rFonts w:cs="Arial"/>
-                <w:b/>
-                <w:sz w:val="28"/>
-                <w:szCs w:val="28"/>
-              </w:rPr>
-              <w:t xml:space="preserve"> No. 21</w:t>
+              <w:t>Panchaati No. 21</w:t>
             </w:r>
           </w:p>
         </w:tc>
@@ -4381,20 +4832,8 @@
                 <w:sz w:val="28"/>
                 <w:szCs w:val="28"/>
               </w:rPr>
-              <w:t xml:space="preserve"> - </w:t>
-            </w:r>
-            <w:proofErr w:type="spellStart"/>
-            <w:r>
-              <w:rPr>
-                <w:rFonts w:cs="Arial"/>
-                <w:b/>
-                <w:bCs/>
-                <w:sz w:val="28"/>
-                <w:szCs w:val="28"/>
-              </w:rPr>
-              <w:t>Padam</w:t>
-            </w:r>
-            <w:proofErr w:type="spellEnd"/>
+              <w:t xml:space="preserve"> - Padam</w:t>
+            </w:r>
           </w:p>
           <w:p>
             <w:pPr>
@@ -4411,7 +4850,6 @@
                 <w:szCs w:val="28"/>
               </w:rPr>
             </w:pPr>
-            <w:proofErr w:type="spellStart"/>
             <w:r>
               <w:rPr>
                 <w:rFonts w:cs="Arial"/>
@@ -4420,18 +4858,7 @@
                 <w:sz w:val="28"/>
                 <w:szCs w:val="28"/>
               </w:rPr>
-              <w:t>Padam</w:t>
-            </w:r>
-            <w:proofErr w:type="spellEnd"/>
-            <w:r>
-              <w:rPr>
-                <w:rFonts w:cs="Arial"/>
-                <w:b/>
-                <w:bCs/>
-                <w:sz w:val="28"/>
-                <w:szCs w:val="28"/>
-              </w:rPr>
-              <w:t xml:space="preserve"> No. </w:t>
+              <w:t xml:space="preserve">Padam No. </w:t>
             </w:r>
             <w:r>
               <w:rPr>
@@ -4458,7 +4885,6 @@
                 <w:szCs w:val="28"/>
               </w:rPr>
             </w:pPr>
-            <w:proofErr w:type="spellStart"/>
             <w:r>
               <w:rPr>
                 <w:rFonts w:cs="Arial"/>
@@ -4467,18 +4893,7 @@
                 <w:sz w:val="28"/>
                 <w:szCs w:val="28"/>
               </w:rPr>
-              <w:t>Panchaati</w:t>
-            </w:r>
-            <w:proofErr w:type="spellEnd"/>
-            <w:r>
-              <w:rPr>
-                <w:rFonts w:cs="Arial"/>
-                <w:b/>
-                <w:bCs/>
-                <w:sz w:val="28"/>
-                <w:szCs w:val="28"/>
-              </w:rPr>
-              <w:t xml:space="preserve"> No. </w:t>
+              <w:t xml:space="preserve">Panchaati No. </w:t>
             </w:r>
             <w:r>
               <w:rPr>
@@ -4924,7 +5339,7 @@
               </w:rPr>
               <w:t>ஆ</w:t>
             </w:r>
-            <w:bookmarkStart w:id="1" w:name="_Hlk74977140"/>
+            <w:bookmarkStart w:id="4" w:name="_Hlk74977140"/>
             <w:r>
               <w:rPr>
                 <w:rFonts w:ascii="Latha" w:hAnsi="Latha" w:cs="Latha" w:hint="cs"/>
@@ -4936,7 +5351,7 @@
               </w:rPr>
               <w:t>னா</w:t>
             </w:r>
-            <w:bookmarkEnd w:id="1"/>
+            <w:bookmarkEnd w:id="4"/>
             <w:r>
               <w:rPr>
                 <w:rFonts w:ascii="BRH Tamil Tab Extra" w:hAnsi="BRH Tamil Tab Extra" w:cs="Latha"/>
@@ -5305,25 +5720,7 @@
                 <w:sz w:val="28"/>
                 <w:szCs w:val="40"/>
               </w:rPr>
-              <w:t xml:space="preserve">(full </w:t>
-            </w:r>
-            <w:proofErr w:type="spellStart"/>
-            <w:r>
-              <w:rPr>
-                <w:rFonts w:cs="Arial"/>
-                <w:sz w:val="28"/>
-                <w:szCs w:val="40"/>
-              </w:rPr>
-              <w:t>padam</w:t>
-            </w:r>
-            <w:proofErr w:type="spellEnd"/>
-            <w:r>
-              <w:rPr>
-                <w:rFonts w:cs="Arial"/>
-                <w:sz w:val="28"/>
-                <w:szCs w:val="40"/>
-              </w:rPr>
-              <w:t xml:space="preserve"> replaced</w:t>
+              <w:t>(full padam replaced</w:t>
             </w:r>
             <w:r>
               <w:rPr>
@@ -5395,7 +5792,6 @@
               </w:rPr>
               <w:t xml:space="preserve"> - </w:t>
             </w:r>
-            <w:proofErr w:type="spellStart"/>
             <w:r>
               <w:rPr>
                 <w:rFonts w:cs="Arial"/>
@@ -5406,7 +5802,6 @@
               </w:rPr>
               <w:t>Vaakyam</w:t>
             </w:r>
-            <w:proofErr w:type="spellEnd"/>
           </w:p>
           <w:p>
             <w:pPr>
@@ -5448,7 +5843,6 @@
                 <w:szCs w:val="28"/>
               </w:rPr>
             </w:pPr>
-            <w:proofErr w:type="spellStart"/>
             <w:r>
               <w:rPr>
                 <w:rFonts w:cs="Arial"/>
@@ -5457,18 +5851,7 @@
                 <w:sz w:val="28"/>
                 <w:szCs w:val="28"/>
               </w:rPr>
-              <w:t>Panchaati</w:t>
-            </w:r>
-            <w:proofErr w:type="spellEnd"/>
-            <w:r>
-              <w:rPr>
-                <w:rFonts w:cs="Arial"/>
-                <w:b/>
-                <w:bCs/>
-                <w:sz w:val="28"/>
-                <w:szCs w:val="28"/>
-              </w:rPr>
-              <w:t xml:space="preserve"> No. </w:t>
+              <w:t xml:space="preserve">Panchaati No. </w:t>
             </w:r>
             <w:r>
               <w:rPr>
@@ -5975,19 +6358,8 @@
                 <w:szCs w:val="28"/>
               </w:rPr>
               <w:lastRenderedPageBreak/>
-              <w:t xml:space="preserve">TS 6.3.11.4 - </w:t>
-            </w:r>
-            <w:proofErr w:type="spellStart"/>
-            <w:r>
-              <w:rPr>
-                <w:rFonts w:cs="Arial"/>
-                <w:b/>
-                <w:sz w:val="28"/>
-                <w:szCs w:val="28"/>
-              </w:rPr>
-              <w:t>Padam</w:t>
-            </w:r>
-            <w:proofErr w:type="spellEnd"/>
+              <w:t>TS 6.3.11.4 - Padam</w:t>
+            </w:r>
           </w:p>
           <w:p>
             <w:pPr>
@@ -6003,7 +6375,6 @@
                 <w:szCs w:val="28"/>
               </w:rPr>
             </w:pPr>
-            <w:proofErr w:type="spellStart"/>
             <w:r>
               <w:rPr>
                 <w:rFonts w:cs="Arial"/>
@@ -6011,17 +6382,7 @@
                 <w:sz w:val="28"/>
                 <w:szCs w:val="28"/>
               </w:rPr>
-              <w:t>Padam</w:t>
-            </w:r>
-            <w:proofErr w:type="spellEnd"/>
-            <w:r>
-              <w:rPr>
-                <w:rFonts w:cs="Arial"/>
-                <w:b/>
-                <w:sz w:val="28"/>
-                <w:szCs w:val="28"/>
-              </w:rPr>
-              <w:t xml:space="preserve"> No. 23</w:t>
+              <w:t>Padam No. 23</w:t>
             </w:r>
           </w:p>
           <w:p>
@@ -6039,7 +6400,6 @@
                 <w:cs/>
               </w:rPr>
             </w:pPr>
-            <w:proofErr w:type="spellStart"/>
             <w:r>
               <w:rPr>
                 <w:rFonts w:cs="Arial"/>
@@ -6047,17 +6407,7 @@
                 <w:sz w:val="28"/>
                 <w:szCs w:val="28"/>
               </w:rPr>
-              <w:t>Panchaati</w:t>
-            </w:r>
-            <w:proofErr w:type="spellEnd"/>
-            <w:r>
-              <w:rPr>
-                <w:rFonts w:cs="Arial"/>
-                <w:b/>
-                <w:sz w:val="28"/>
-                <w:szCs w:val="28"/>
-              </w:rPr>
-              <w:t xml:space="preserve"> No. 60</w:t>
+              <w:t>Panchaati No. 60</w:t>
             </w:r>
           </w:p>
         </w:tc>
@@ -6629,20 +6979,8 @@
                 <w:sz w:val="28"/>
                 <w:szCs w:val="28"/>
               </w:rPr>
-              <w:t xml:space="preserve">TS 6.3.11.6 - </w:t>
-            </w:r>
-            <w:proofErr w:type="spellStart"/>
-            <w:r>
-              <w:rPr>
-                <w:rFonts w:cs="Arial"/>
-                <w:b/>
-                <w:bCs/>
-                <w:sz w:val="28"/>
-                <w:szCs w:val="28"/>
-              </w:rPr>
-              <w:t>Vaakyam</w:t>
-            </w:r>
-            <w:proofErr w:type="spellEnd"/>
+              <w:t>TS 6.3.11.6 - Vaakyam</w:t>
+            </w:r>
           </w:p>
           <w:p>
             <w:pPr>
@@ -6695,7 +7033,6 @@
                 <w:szCs w:val="28"/>
               </w:rPr>
             </w:pPr>
-            <w:proofErr w:type="spellStart"/>
             <w:r>
               <w:rPr>
                 <w:rFonts w:cs="Arial"/>
@@ -6704,18 +7041,7 @@
                 <w:sz w:val="28"/>
                 <w:szCs w:val="28"/>
               </w:rPr>
-              <w:t>Panchaati</w:t>
-            </w:r>
-            <w:proofErr w:type="spellEnd"/>
-            <w:r>
-              <w:rPr>
-                <w:rFonts w:cs="Arial"/>
-                <w:b/>
-                <w:bCs/>
-                <w:sz w:val="28"/>
-                <w:szCs w:val="28"/>
-              </w:rPr>
-              <w:t xml:space="preserve"> No. - 62</w:t>
+              <w:t>Panchaati No. - 62</w:t>
             </w:r>
           </w:p>
         </w:tc>
@@ -6984,51 +7310,7 @@
           <w:u w:val="single"/>
         </w:rPr>
         <w:lastRenderedPageBreak/>
-        <w:t xml:space="preserve">TS </w:t>
-      </w:r>
-      <w:proofErr w:type="spellStart"/>
-      <w:r>
-        <w:rPr>
-          <w:b/>
-          <w:bCs/>
-          <w:sz w:val="32"/>
-          <w:szCs w:val="32"/>
-          <w:u w:val="single"/>
-        </w:rPr>
-        <w:t>Pada</w:t>
-      </w:r>
-      <w:proofErr w:type="spellEnd"/>
-      <w:r>
-        <w:rPr>
-          <w:b/>
-          <w:bCs/>
-          <w:sz w:val="32"/>
-          <w:szCs w:val="32"/>
-          <w:u w:val="single"/>
-        </w:rPr>
-        <w:t xml:space="preserve"> </w:t>
-      </w:r>
-      <w:proofErr w:type="spellStart"/>
-      <w:r>
-        <w:rPr>
-          <w:b/>
-          <w:bCs/>
-          <w:sz w:val="32"/>
-          <w:szCs w:val="32"/>
-          <w:u w:val="single"/>
-        </w:rPr>
-        <w:t>Paatam</w:t>
-      </w:r>
-      <w:proofErr w:type="spellEnd"/>
-      <w:r>
-        <w:rPr>
-          <w:b/>
-          <w:bCs/>
-          <w:sz w:val="32"/>
-          <w:szCs w:val="32"/>
-          <w:u w:val="single"/>
-        </w:rPr>
-        <w:t xml:space="preserve"> – TS 6.3 Tamil co</w:t>
+        <w:t>TS Pada Paatam – TS 6.3 Tamil co</w:t>
       </w:r>
       <w:r>
         <w:rPr>
@@ -7278,19 +7560,8 @@
                 <w:sz w:val="28"/>
                 <w:szCs w:val="32"/>
               </w:rPr>
-              <w:t xml:space="preserve">TS 6.3.1.4 - </w:t>
-            </w:r>
-            <w:proofErr w:type="spellStart"/>
-            <w:r>
-              <w:rPr>
-                <w:rFonts w:cs="Arial"/>
-                <w:b/>
-                <w:sz w:val="28"/>
-                <w:szCs w:val="32"/>
-              </w:rPr>
-              <w:t>Vaakyam</w:t>
-            </w:r>
-            <w:proofErr w:type="spellEnd"/>
+              <w:t>TS 6.3.1.4 - Vaakyam</w:t>
+            </w:r>
           </w:p>
           <w:p>
             <w:pPr>
@@ -7333,20 +7604,8 @@
                 <w:szCs w:val="28"/>
                 <w:lang w:bidi="ta-IN"/>
               </w:rPr>
-              <w:t xml:space="preserve"> </w:t>
-            </w:r>
-            <w:proofErr w:type="spellStart"/>
-            <w:r>
-              <w:rPr>
-                <w:rFonts w:cs="Latha"/>
-                <w:b/>
-                <w:sz w:val="28"/>
-                <w:szCs w:val="28"/>
-                <w:lang w:bidi="ta-IN"/>
-              </w:rPr>
-              <w:t>Panchaati</w:t>
-            </w:r>
-            <w:proofErr w:type="spellEnd"/>
+              <w:t xml:space="preserve"> Panchaati</w:t>
+            </w:r>
           </w:p>
         </w:tc>
         <w:tc>
@@ -7706,19 +7965,8 @@
                 <w:sz w:val="28"/>
                 <w:szCs w:val="32"/>
               </w:rPr>
-              <w:t xml:space="preserve">TS 6.3.2.1 - </w:t>
-            </w:r>
-            <w:proofErr w:type="spellStart"/>
-            <w:r>
-              <w:rPr>
-                <w:rFonts w:cs="Arial"/>
-                <w:b/>
-                <w:sz w:val="28"/>
-                <w:szCs w:val="32"/>
-              </w:rPr>
-              <w:t>Vaakyam</w:t>
-            </w:r>
-            <w:proofErr w:type="spellEnd"/>
+              <w:t>TS 6.3.2.1 - Vaakyam</w:t>
+            </w:r>
           </w:p>
           <w:p>
             <w:pPr>
@@ -7737,20 +7985,8 @@
                 <w:szCs w:val="28"/>
                 <w:lang w:bidi="ta-IN"/>
               </w:rPr>
-              <w:t xml:space="preserve">7th </w:t>
-            </w:r>
-            <w:proofErr w:type="spellStart"/>
-            <w:r>
-              <w:rPr>
-                <w:rFonts w:cs="Latha"/>
-                <w:b/>
-                <w:sz w:val="28"/>
-                <w:szCs w:val="28"/>
-                <w:lang w:bidi="ta-IN"/>
-              </w:rPr>
-              <w:t>Panchaati</w:t>
-            </w:r>
-            <w:proofErr w:type="spellEnd"/>
+              <w:t>7th Panchaati</w:t>
+            </w:r>
           </w:p>
         </w:tc>
         <w:tc>
@@ -8078,25 +8314,7 @@
                 <w:sz w:val="32"/>
                 <w:szCs w:val="32"/>
               </w:rPr>
-              <w:t>(its “</w:t>
-            </w:r>
-            <w:proofErr w:type="spellStart"/>
-            <w:r>
-              <w:rPr>
-                <w:bCs/>
-                <w:sz w:val="32"/>
-                <w:szCs w:val="32"/>
-              </w:rPr>
-              <w:t>tta</w:t>
-            </w:r>
-            <w:proofErr w:type="spellEnd"/>
-            <w:r>
-              <w:rPr>
-                <w:bCs/>
-                <w:sz w:val="32"/>
-                <w:szCs w:val="32"/>
-              </w:rPr>
-              <w:t>”)</w:t>
+              <w:t>(its “tta”)</w:t>
             </w:r>
           </w:p>
         </w:tc>
@@ -8136,19 +8354,8 @@
                 <w:sz w:val="28"/>
                 <w:szCs w:val="32"/>
               </w:rPr>
-              <w:t xml:space="preserve">TS 6.3.2.3 - </w:t>
-            </w:r>
-            <w:proofErr w:type="spellStart"/>
-            <w:r>
-              <w:rPr>
-                <w:rFonts w:cs="Arial"/>
-                <w:b/>
-                <w:sz w:val="28"/>
-                <w:szCs w:val="32"/>
-              </w:rPr>
-              <w:t>Vaakyam</w:t>
-            </w:r>
-            <w:proofErr w:type="spellEnd"/>
+              <w:t>TS 6.3.2.3 - Vaakyam</w:t>
+            </w:r>
           </w:p>
           <w:p>
             <w:pPr>
@@ -8173,20 +8380,8 @@
                 <w:szCs w:val="28"/>
                 <w:lang w:bidi="ta-IN"/>
               </w:rPr>
-              <w:t xml:space="preserve">9th </w:t>
-            </w:r>
-            <w:proofErr w:type="spellStart"/>
-            <w:r>
-              <w:rPr>
-                <w:rFonts w:cs="Latha"/>
-                <w:b/>
-                <w:sz w:val="28"/>
-                <w:szCs w:val="28"/>
-                <w:lang w:bidi="ta-IN"/>
-              </w:rPr>
-              <w:t>Panchaati</w:t>
-            </w:r>
-            <w:proofErr w:type="spellEnd"/>
+              <w:t>9th Panchaati</w:t>
+            </w:r>
           </w:p>
         </w:tc>
         <w:tc>
@@ -8633,19 +8828,8 @@
                 <w:sz w:val="28"/>
                 <w:szCs w:val="32"/>
               </w:rPr>
-              <w:t xml:space="preserve">TS 6.3.2.6 - </w:t>
-            </w:r>
-            <w:proofErr w:type="spellStart"/>
-            <w:r>
-              <w:rPr>
-                <w:rFonts w:cs="Arial"/>
-                <w:b/>
-                <w:sz w:val="28"/>
-                <w:szCs w:val="32"/>
-              </w:rPr>
-              <w:t>Vaakyam</w:t>
-            </w:r>
-            <w:proofErr w:type="spellEnd"/>
+              <w:t>TS 6.3.2.6 - Vaakyam</w:t>
+            </w:r>
           </w:p>
           <w:p>
             <w:pPr>
@@ -8670,20 +8854,8 @@
                 <w:szCs w:val="28"/>
                 <w:lang w:bidi="ta-IN"/>
               </w:rPr>
-              <w:t xml:space="preserve">12th </w:t>
-            </w:r>
-            <w:proofErr w:type="spellStart"/>
-            <w:r>
-              <w:rPr>
-                <w:rFonts w:cs="Latha"/>
-                <w:b/>
-                <w:sz w:val="28"/>
-                <w:szCs w:val="28"/>
-                <w:lang w:bidi="ta-IN"/>
-              </w:rPr>
-              <w:t>Panchaati</w:t>
-            </w:r>
-            <w:proofErr w:type="spellEnd"/>
+              <w:t>12th Panchaati</w:t>
+            </w:r>
           </w:p>
         </w:tc>
         <w:tc>
@@ -9086,19 +9258,8 @@
                 <w:szCs w:val="32"/>
               </w:rPr>
               <w:lastRenderedPageBreak/>
-              <w:t xml:space="preserve">TS 6.3.3.6 - </w:t>
-            </w:r>
-            <w:proofErr w:type="spellStart"/>
-            <w:r>
-              <w:rPr>
-                <w:rFonts w:cs="Arial"/>
-                <w:b/>
-                <w:sz w:val="28"/>
-                <w:szCs w:val="32"/>
-              </w:rPr>
-              <w:t>Padam</w:t>
-            </w:r>
-            <w:proofErr w:type="spellEnd"/>
+              <w:t>TS 6.3.3.6 - Padam</w:t>
+            </w:r>
           </w:p>
           <w:p>
             <w:pPr>
@@ -9122,20 +9283,8 @@
                 <w:szCs w:val="28"/>
                 <w:lang w:bidi="ta-IN"/>
               </w:rPr>
-              <w:t xml:space="preserve">18th </w:t>
-            </w:r>
-            <w:proofErr w:type="spellStart"/>
-            <w:r>
-              <w:rPr>
-                <w:rFonts w:cs="Latha"/>
-                <w:b/>
-                <w:sz w:val="28"/>
-                <w:szCs w:val="28"/>
-                <w:lang w:bidi="ta-IN"/>
-              </w:rPr>
-              <w:t>Panchaati</w:t>
-            </w:r>
-            <w:proofErr w:type="spellEnd"/>
+              <w:t>18th Panchaati</w:t>
+            </w:r>
           </w:p>
         </w:tc>
         <w:tc>
@@ -10070,19 +10219,8 @@
                 <w:sz w:val="28"/>
                 <w:szCs w:val="32"/>
               </w:rPr>
-              <w:t xml:space="preserve">TS 6.3.4.2 - </w:t>
-            </w:r>
-            <w:proofErr w:type="spellStart"/>
-            <w:r>
-              <w:rPr>
-                <w:rFonts w:cs="Arial"/>
-                <w:b/>
-                <w:sz w:val="28"/>
-                <w:szCs w:val="32"/>
-              </w:rPr>
-              <w:t>Vaakyam</w:t>
-            </w:r>
-            <w:proofErr w:type="spellEnd"/>
+              <w:t>TS 6.3.4.2 - Vaakyam</w:t>
+            </w:r>
           </w:p>
           <w:p>
             <w:pPr>
@@ -10106,20 +10244,8 @@
                 <w:szCs w:val="28"/>
                 <w:lang w:bidi="ta-IN"/>
               </w:rPr>
-              <w:t xml:space="preserve">20th </w:t>
-            </w:r>
-            <w:proofErr w:type="spellStart"/>
-            <w:r>
-              <w:rPr>
-                <w:rFonts w:cs="Latha"/>
-                <w:b/>
-                <w:sz w:val="28"/>
-                <w:szCs w:val="28"/>
-                <w:lang w:bidi="ta-IN"/>
-              </w:rPr>
-              <w:t>Panchaati</w:t>
-            </w:r>
-            <w:proofErr w:type="spellEnd"/>
+              <w:t>20th Panchaati</w:t>
+            </w:r>
           </w:p>
         </w:tc>
         <w:tc>
@@ -10632,19 +10758,8 @@
                 <w:sz w:val="28"/>
                 <w:szCs w:val="32"/>
               </w:rPr>
-              <w:t xml:space="preserve">TS 6.3.4.8 - </w:t>
-            </w:r>
-            <w:proofErr w:type="spellStart"/>
-            <w:r>
-              <w:rPr>
-                <w:rFonts w:cs="Arial"/>
-                <w:b/>
-                <w:sz w:val="28"/>
-                <w:szCs w:val="32"/>
-              </w:rPr>
-              <w:t>Padam</w:t>
-            </w:r>
-            <w:proofErr w:type="spellEnd"/>
+              <w:t>TS 6.3.4.8 - Padam</w:t>
+            </w:r>
           </w:p>
           <w:p>
             <w:pPr>
@@ -10668,20 +10783,8 @@
                 <w:szCs w:val="28"/>
                 <w:lang w:bidi="ta-IN"/>
               </w:rPr>
-              <w:t xml:space="preserve">26th </w:t>
-            </w:r>
-            <w:proofErr w:type="spellStart"/>
-            <w:r>
-              <w:rPr>
-                <w:rFonts w:cs="Latha"/>
-                <w:b/>
-                <w:sz w:val="28"/>
-                <w:szCs w:val="28"/>
-                <w:lang w:bidi="ta-IN"/>
-              </w:rPr>
-              <w:t>Panchaati</w:t>
-            </w:r>
-            <w:proofErr w:type="spellEnd"/>
+              <w:t>26th Panchaati</w:t>
+            </w:r>
           </w:p>
         </w:tc>
         <w:tc>
@@ -11211,23 +11314,7 @@
                 <w:sz w:val="32"/>
                 <w:szCs w:val="32"/>
               </w:rPr>
-              <w:t xml:space="preserve">(lower </w:t>
-            </w:r>
-            <w:proofErr w:type="spellStart"/>
-            <w:r>
-              <w:rPr>
-                <w:sz w:val="32"/>
-                <w:szCs w:val="32"/>
-              </w:rPr>
-              <w:t>swaram</w:t>
-            </w:r>
-            <w:proofErr w:type="spellEnd"/>
-            <w:r>
-              <w:rPr>
-                <w:sz w:val="32"/>
-                <w:szCs w:val="32"/>
-              </w:rPr>
-              <w:t xml:space="preserve"> removed)</w:t>
+              <w:t>(lower swaram removed)</w:t>
             </w:r>
           </w:p>
         </w:tc>
@@ -11267,19 +11354,8 @@
                 <w:sz w:val="28"/>
                 <w:szCs w:val="32"/>
               </w:rPr>
-              <w:t xml:space="preserve">TS 6.3.8.2 - </w:t>
-            </w:r>
-            <w:proofErr w:type="spellStart"/>
-            <w:r>
-              <w:rPr>
-                <w:rFonts w:cs="Arial"/>
-                <w:b/>
-                <w:sz w:val="28"/>
-                <w:szCs w:val="32"/>
-              </w:rPr>
-              <w:t>Padam</w:t>
-            </w:r>
-            <w:proofErr w:type="spellEnd"/>
+              <w:t>TS 6.3.8.2 - Padam</w:t>
+            </w:r>
           </w:p>
           <w:p>
             <w:pPr>
@@ -11303,20 +11379,8 @@
                 <w:szCs w:val="28"/>
                 <w:lang w:bidi="ta-IN"/>
               </w:rPr>
-              <w:t xml:space="preserve">42nd </w:t>
-            </w:r>
-            <w:proofErr w:type="spellStart"/>
-            <w:r>
-              <w:rPr>
-                <w:rFonts w:cs="Latha"/>
-                <w:b/>
-                <w:sz w:val="28"/>
-                <w:szCs w:val="28"/>
-                <w:lang w:bidi="ta-IN"/>
-              </w:rPr>
-              <w:t>Panchaati</w:t>
-            </w:r>
-            <w:proofErr w:type="spellEnd"/>
+              <w:t>42nd Panchaati</w:t>
+            </w:r>
           </w:p>
         </w:tc>
         <w:tc>
@@ -12216,19 +12280,8 @@
                 <w:szCs w:val="32"/>
               </w:rPr>
               <w:lastRenderedPageBreak/>
-              <w:t xml:space="preserve">TS 6.3.9.1 - </w:t>
-            </w:r>
-            <w:proofErr w:type="spellStart"/>
-            <w:r>
-              <w:rPr>
-                <w:rFonts w:cs="Arial"/>
-                <w:b/>
-                <w:sz w:val="28"/>
-                <w:szCs w:val="32"/>
-              </w:rPr>
-              <w:t>Vaakyam</w:t>
-            </w:r>
-            <w:proofErr w:type="spellEnd"/>
+              <w:t>TS 6.3.9.1 - Vaakyam</w:t>
+            </w:r>
           </w:p>
           <w:p>
             <w:pPr>
@@ -12253,20 +12306,8 @@
                 <w:szCs w:val="28"/>
                 <w:lang w:bidi="ta-IN"/>
               </w:rPr>
-              <w:t xml:space="preserve">45th </w:t>
-            </w:r>
-            <w:proofErr w:type="spellStart"/>
-            <w:r>
-              <w:rPr>
-                <w:rFonts w:cs="Latha"/>
-                <w:b/>
-                <w:sz w:val="28"/>
-                <w:szCs w:val="28"/>
-                <w:lang w:bidi="ta-IN"/>
-              </w:rPr>
-              <w:t>Panchaati</w:t>
-            </w:r>
-            <w:proofErr w:type="spellEnd"/>
+              <w:t>45th Panchaati</w:t>
+            </w:r>
           </w:p>
         </w:tc>
         <w:tc>
@@ -12597,19 +12638,8 @@
                 <w:sz w:val="28"/>
                 <w:szCs w:val="32"/>
               </w:rPr>
-              <w:t xml:space="preserve">TS 6.3.9.2 - </w:t>
-            </w:r>
-            <w:proofErr w:type="spellStart"/>
-            <w:r>
-              <w:rPr>
-                <w:rFonts w:cs="Arial"/>
-                <w:b/>
-                <w:sz w:val="28"/>
-                <w:szCs w:val="32"/>
-              </w:rPr>
-              <w:t>Vaakyam</w:t>
-            </w:r>
-            <w:proofErr w:type="spellEnd"/>
+              <w:t>TS 6.3.9.2 - Vaakyam</w:t>
+            </w:r>
           </w:p>
           <w:p>
             <w:pPr>
@@ -12634,20 +12664,8 @@
                 <w:szCs w:val="28"/>
                 <w:lang w:bidi="ta-IN"/>
               </w:rPr>
-              <w:t xml:space="preserve">46th </w:t>
-            </w:r>
-            <w:proofErr w:type="spellStart"/>
-            <w:r>
-              <w:rPr>
-                <w:rFonts w:cs="Latha"/>
-                <w:b/>
-                <w:sz w:val="28"/>
-                <w:szCs w:val="28"/>
-                <w:lang w:bidi="ta-IN"/>
-              </w:rPr>
-              <w:t>Panchaati</w:t>
-            </w:r>
-            <w:proofErr w:type="spellEnd"/>
+              <w:t>46th Panchaati</w:t>
+            </w:r>
           </w:p>
         </w:tc>
         <w:tc>
@@ -13012,19 +13030,8 @@
                 <w:sz w:val="28"/>
                 <w:szCs w:val="32"/>
               </w:rPr>
-              <w:t xml:space="preserve">TS 6.3.9.3 - </w:t>
-            </w:r>
-            <w:proofErr w:type="spellStart"/>
-            <w:r>
-              <w:rPr>
-                <w:rFonts w:cs="Arial"/>
-                <w:b/>
-                <w:sz w:val="28"/>
-                <w:szCs w:val="32"/>
-              </w:rPr>
-              <w:t>Vaakyam</w:t>
-            </w:r>
-            <w:proofErr w:type="spellEnd"/>
+              <w:t>TS 6.3.9.3 - Vaakyam</w:t>
+            </w:r>
           </w:p>
           <w:p>
             <w:pPr>
@@ -13049,20 +13056,8 @@
                 <w:szCs w:val="28"/>
                 <w:lang w:bidi="ta-IN"/>
               </w:rPr>
-              <w:t xml:space="preserve">47th </w:t>
-            </w:r>
-            <w:proofErr w:type="spellStart"/>
-            <w:r>
-              <w:rPr>
-                <w:rFonts w:cs="Latha"/>
-                <w:b/>
-                <w:sz w:val="28"/>
-                <w:szCs w:val="28"/>
-                <w:lang w:bidi="ta-IN"/>
-              </w:rPr>
-              <w:t>Panchaati</w:t>
-            </w:r>
-            <w:proofErr w:type="spellEnd"/>
+              <w:t>47th Panchaati</w:t>
+            </w:r>
           </w:p>
         </w:tc>
         <w:tc>
@@ -13487,19 +13482,8 @@
                 <w:sz w:val="28"/>
                 <w:szCs w:val="32"/>
               </w:rPr>
-              <w:t xml:space="preserve">TS 6.3.9.6 - </w:t>
-            </w:r>
-            <w:proofErr w:type="spellStart"/>
-            <w:r>
-              <w:rPr>
-                <w:rFonts w:cs="Arial"/>
-                <w:b/>
-                <w:sz w:val="28"/>
-                <w:szCs w:val="32"/>
-              </w:rPr>
-              <w:t>Padam</w:t>
-            </w:r>
-            <w:proofErr w:type="spellEnd"/>
+              <w:t>TS 6.3.9.6 - Padam</w:t>
+            </w:r>
           </w:p>
           <w:p>
             <w:pPr>
@@ -13523,20 +13507,8 @@
                 <w:szCs w:val="28"/>
                 <w:lang w:bidi="ta-IN"/>
               </w:rPr>
-              <w:t xml:space="preserve">50th </w:t>
-            </w:r>
-            <w:proofErr w:type="spellStart"/>
-            <w:r>
-              <w:rPr>
-                <w:rFonts w:cs="Latha"/>
-                <w:b/>
-                <w:sz w:val="28"/>
-                <w:szCs w:val="28"/>
-                <w:lang w:bidi="ta-IN"/>
-              </w:rPr>
-              <w:t>Panchaati</w:t>
-            </w:r>
-            <w:proofErr w:type="spellEnd"/>
+              <w:t>50th Panchaati</w:t>
+            </w:r>
           </w:p>
         </w:tc>
         <w:tc>
@@ -14277,23 +14249,7 @@
                 <w:sz w:val="32"/>
                 <w:szCs w:val="32"/>
               </w:rPr>
-              <w:t xml:space="preserve">(it is </w:t>
-            </w:r>
-            <w:proofErr w:type="spellStart"/>
-            <w:r>
-              <w:rPr>
-                <w:sz w:val="32"/>
-                <w:szCs w:val="32"/>
-              </w:rPr>
-              <w:t>deergham</w:t>
-            </w:r>
-            <w:proofErr w:type="spellEnd"/>
-            <w:r>
-              <w:rPr>
-                <w:sz w:val="32"/>
-                <w:szCs w:val="32"/>
-              </w:rPr>
-              <w:t>)</w:t>
+              <w:t>(it is deergham)</w:t>
             </w:r>
           </w:p>
         </w:tc>
@@ -14333,19 +14289,8 @@
                 <w:sz w:val="28"/>
                 <w:szCs w:val="32"/>
               </w:rPr>
-              <w:t xml:space="preserve">TS 6.3.10.5 - </w:t>
-            </w:r>
-            <w:proofErr w:type="spellStart"/>
-            <w:r>
-              <w:rPr>
-                <w:rFonts w:cs="Arial"/>
-                <w:b/>
-                <w:sz w:val="28"/>
-                <w:szCs w:val="32"/>
-              </w:rPr>
-              <w:t>Vaakyam</w:t>
-            </w:r>
-            <w:proofErr w:type="spellEnd"/>
+              <w:t>TS 6.3.10.5 - Vaakyam</w:t>
+            </w:r>
           </w:p>
           <w:p>
             <w:pPr>
@@ -14370,20 +14315,8 @@
                 <w:szCs w:val="28"/>
                 <w:lang w:bidi="ta-IN"/>
               </w:rPr>
-              <w:t xml:space="preserve">55th </w:t>
-            </w:r>
-            <w:proofErr w:type="spellStart"/>
-            <w:r>
-              <w:rPr>
-                <w:rFonts w:cs="Latha"/>
-                <w:b/>
-                <w:sz w:val="28"/>
-                <w:szCs w:val="28"/>
-                <w:lang w:bidi="ta-IN"/>
-              </w:rPr>
-              <w:t>Panchaati</w:t>
-            </w:r>
-            <w:proofErr w:type="spellEnd"/>
+              <w:t>55th Panchaati</w:t>
+            </w:r>
           </w:p>
         </w:tc>
         <w:tc>
@@ -14921,19 +14854,8 @@
                 <w:szCs w:val="32"/>
               </w:rPr>
               <w:lastRenderedPageBreak/>
-              <w:t xml:space="preserve">TS 6.3.11.2 - </w:t>
-            </w:r>
-            <w:proofErr w:type="spellStart"/>
-            <w:r>
-              <w:rPr>
-                <w:rFonts w:cs="Arial"/>
-                <w:b/>
-                <w:sz w:val="28"/>
-                <w:szCs w:val="32"/>
-              </w:rPr>
-              <w:t>Vaakyam</w:t>
-            </w:r>
-            <w:proofErr w:type="spellEnd"/>
+              <w:t>TS 6.3.11.2 - Vaakyam</w:t>
+            </w:r>
           </w:p>
           <w:p>
             <w:pPr>
@@ -14958,20 +14880,8 @@
                 <w:szCs w:val="28"/>
                 <w:lang w:bidi="ta-IN"/>
               </w:rPr>
-              <w:t xml:space="preserve">58th </w:t>
-            </w:r>
-            <w:proofErr w:type="spellStart"/>
-            <w:r>
-              <w:rPr>
-                <w:rFonts w:cs="Latha"/>
-                <w:b/>
-                <w:sz w:val="28"/>
-                <w:szCs w:val="28"/>
-                <w:lang w:bidi="ta-IN"/>
-              </w:rPr>
-              <w:t>Panchaati</w:t>
-            </w:r>
-            <w:proofErr w:type="spellEnd"/>
+              <w:t>58th Panchaati</w:t>
+            </w:r>
           </w:p>
         </w:tc>
         <w:tc>
@@ -15525,19 +15435,8 @@
                 <w:sz w:val="28"/>
                 <w:szCs w:val="32"/>
               </w:rPr>
-              <w:t xml:space="preserve">TS 6.3.11.3 - </w:t>
-            </w:r>
-            <w:proofErr w:type="spellStart"/>
-            <w:r>
-              <w:rPr>
-                <w:rFonts w:cs="Arial"/>
-                <w:b/>
-                <w:sz w:val="28"/>
-                <w:szCs w:val="32"/>
-              </w:rPr>
-              <w:t>Vaakyam</w:t>
-            </w:r>
-            <w:proofErr w:type="spellEnd"/>
+              <w:t>TS 6.3.11.3 - Vaakyam</w:t>
+            </w:r>
           </w:p>
           <w:p>
             <w:pPr>
@@ -15562,20 +15461,8 @@
                 <w:szCs w:val="28"/>
                 <w:lang w:bidi="ta-IN"/>
               </w:rPr>
-              <w:t xml:space="preserve">59th </w:t>
-            </w:r>
-            <w:proofErr w:type="spellStart"/>
-            <w:r>
-              <w:rPr>
-                <w:rFonts w:cs="Latha"/>
-                <w:b/>
-                <w:sz w:val="28"/>
-                <w:szCs w:val="28"/>
-                <w:lang w:bidi="ta-IN"/>
-              </w:rPr>
-              <w:t>Panchaati</w:t>
-            </w:r>
-            <w:proofErr w:type="spellEnd"/>
+              <w:t>59th Panchaati</w:t>
+            </w:r>
           </w:p>
         </w:tc>
         <w:tc>
@@ -16059,42 +15946,8 @@
           <w:szCs w:val="32"/>
           <w:u w:val="single"/>
         </w:rPr>
-        <w:t xml:space="preserve"> </w:t>
+        <w:t xml:space="preserve"> Pada Paatam</w:t>
       </w:r>
-      <w:proofErr w:type="spellStart"/>
-      <w:r>
-        <w:rPr>
-          <w:b/>
-          <w:bCs/>
-          <w:sz w:val="32"/>
-          <w:szCs w:val="32"/>
-          <w:u w:val="single"/>
-        </w:rPr>
-        <w:t>Pada</w:t>
-      </w:r>
-      <w:proofErr w:type="spellEnd"/>
-      <w:r>
-        <w:rPr>
-          <w:b/>
-          <w:bCs/>
-          <w:sz w:val="32"/>
-          <w:szCs w:val="32"/>
-          <w:u w:val="single"/>
-        </w:rPr>
-        <w:t xml:space="preserve"> </w:t>
-      </w:r>
-      <w:proofErr w:type="spellStart"/>
-      <w:r>
-        <w:rPr>
-          <w:b/>
-          <w:bCs/>
-          <w:sz w:val="32"/>
-          <w:szCs w:val="32"/>
-          <w:u w:val="single"/>
-        </w:rPr>
-        <w:t>Paatam</w:t>
-      </w:r>
-      <w:proofErr w:type="spellEnd"/>
       <w:r>
         <w:rPr>
           <w:b/>
@@ -16386,7 +16239,6 @@
               </w:rPr>
               <w:t xml:space="preserve">6.3.6.1 </w:t>
             </w:r>
-            <w:proofErr w:type="spellStart"/>
             <w:r>
               <w:rPr>
                 <w:rFonts w:cs="Latha"/>
@@ -16396,19 +16248,7 @@
                 <w:szCs w:val="28"/>
                 <w:lang w:bidi="ta-IN"/>
               </w:rPr>
-              <w:t>Panchati</w:t>
-            </w:r>
-            <w:proofErr w:type="spellEnd"/>
-            <w:r>
-              <w:rPr>
-                <w:rFonts w:cs="Latha"/>
-                <w:b/>
-                <w:bCs/>
-                <w:sz w:val="28"/>
-                <w:szCs w:val="28"/>
-                <w:lang w:bidi="ta-IN"/>
-              </w:rPr>
-              <w:t xml:space="preserve"> 32 </w:t>
+              <w:t xml:space="preserve">Panchati 32 </w:t>
             </w:r>
             <w:r>
               <w:rPr>
@@ -16738,25 +16578,14 @@
               </w:rPr>
               <w:t xml:space="preserve">6.3.7.5 </w:t>
             </w:r>
-            <w:proofErr w:type="spellStart"/>
-            <w:r>
-              <w:rPr>
-                <w:b/>
-                <w:bCs/>
-                <w:sz w:val="28"/>
-                <w:szCs w:val="28"/>
-              </w:rPr>
-              <w:t>Panchati</w:t>
-            </w:r>
-            <w:proofErr w:type="spellEnd"/>
-            <w:r>
-              <w:rPr>
-                <w:b/>
-                <w:bCs/>
-                <w:sz w:val="28"/>
-                <w:szCs w:val="28"/>
-              </w:rPr>
-              <w:t xml:space="preserve"> 40</w:t>
+            <w:r>
+              <w:rPr>
+                <w:b/>
+                <w:bCs/>
+                <w:sz w:val="28"/>
+                <w:szCs w:val="28"/>
+              </w:rPr>
+              <w:t>Panchati 40</w:t>
             </w:r>
           </w:p>
         </w:tc>
@@ -17059,7 +16888,7 @@
 </file>
 
 <file path=word/endnotes.xml><?xml version="1.0" encoding="utf-8"?>
-<w:endnotes xmlns:wpc="http://schemas.microsoft.com/office/word/2010/wordprocessingCanvas" xmlns:cx="http://schemas.microsoft.com/office/drawing/2014/chartex" xmlns:cx1="http://schemas.microsoft.com/office/drawing/2015/9/8/chartex" xmlns:mc="http://schemas.openxmlformats.org/markup-compatibility/2006" xmlns:o="urn:schemas-microsoft-com:office:office" xmlns:r="http://schemas.openxmlformats.org/officeDocument/2006/relationships" xmlns:m="http://schemas.openxmlformats.org/officeDocument/2006/math" xmlns:v="urn:schemas-microsoft-com:vml" xmlns:wp14="http://schemas.microsoft.com/office/word/2010/wordprocessingDrawing" xmlns:wp="http://schemas.openxmlformats.org/drawingml/2006/wordprocessingDrawing" xmlns:w10="urn:schemas-microsoft-com:office:word" xmlns:w="http://schemas.openxmlformats.org/wordprocessingml/2006/main" xmlns:w14="http://schemas.microsoft.com/office/word/2010/wordml" xmlns:w15="http://schemas.microsoft.com/office/word/2012/wordml" xmlns:w16se="http://schemas.microsoft.com/office/word/2015/wordml/symex" xmlns:wpg="http://schemas.microsoft.com/office/word/2010/wordprocessingGroup" xmlns:wpi="http://schemas.microsoft.com/office/word/2010/wordprocessingInk" xmlns:wne="http://schemas.microsoft.com/office/word/2006/wordml" xmlns:wps="http://schemas.microsoft.com/office/word/2010/wordprocessingShape" mc:Ignorable="w14 w15 w16se wp14">
+<w:endnotes xmlns:wpc="http://schemas.microsoft.com/office/word/2010/wordprocessingCanvas" xmlns:cx="http://schemas.microsoft.com/office/drawing/2014/chartex" xmlns:cx1="http://schemas.microsoft.com/office/drawing/2015/9/8/chartex" xmlns:cx2="http://schemas.microsoft.com/office/drawing/2015/10/21/chartex" xmlns:cx3="http://schemas.microsoft.com/office/drawing/2016/5/9/chartex" xmlns:cx4="http://schemas.microsoft.com/office/drawing/2016/5/10/chartex" xmlns:cx5="http://schemas.microsoft.com/office/drawing/2016/5/11/chartex" xmlns:cx6="http://schemas.microsoft.com/office/drawing/2016/5/12/chartex" xmlns:cx7="http://schemas.microsoft.com/office/drawing/2016/5/13/chartex" xmlns:cx8="http://schemas.microsoft.com/office/drawing/2016/5/14/chartex" xmlns:mc="http://schemas.openxmlformats.org/markup-compatibility/2006" xmlns:aink="http://schemas.microsoft.com/office/drawing/2016/ink" xmlns:am3d="http://schemas.microsoft.com/office/drawing/2017/model3d" xmlns:o="urn:schemas-microsoft-com:office:office" xmlns:oel="http://schemas.microsoft.com/office/2019/extlst" xmlns:r="http://schemas.openxmlformats.org/officeDocument/2006/relationships" xmlns:m="http://schemas.openxmlformats.org/officeDocument/2006/math" xmlns:v="urn:schemas-microsoft-com:vml" xmlns:wp14="http://schemas.microsoft.com/office/word/2010/wordprocessingDrawing" xmlns:wp="http://schemas.openxmlformats.org/drawingml/2006/wordprocessingDrawing" xmlns:w10="urn:schemas-microsoft-com:office:word" xmlns:w="http://schemas.openxmlformats.org/wordprocessingml/2006/main" xmlns:w14="http://schemas.microsoft.com/office/word/2010/wordml" xmlns:w15="http://schemas.microsoft.com/office/word/2012/wordml" xmlns:w16cex="http://schemas.microsoft.com/office/word/2018/wordml/cex" xmlns:w16cid="http://schemas.microsoft.com/office/word/2016/wordml/cid" xmlns:w16="http://schemas.microsoft.com/office/word/2018/wordml" xmlns:w16sdtdh="http://schemas.microsoft.com/office/word/2020/wordml/sdtdatahash" xmlns:w16se="http://schemas.microsoft.com/office/word/2015/wordml/symex" xmlns:wpg="http://schemas.microsoft.com/office/word/2010/wordprocessingGroup" xmlns:wpi="http://schemas.microsoft.com/office/word/2010/wordprocessingInk" xmlns:wne="http://schemas.microsoft.com/office/word/2006/wordml" xmlns:wps="http://schemas.microsoft.com/office/word/2010/wordprocessingShape" mc:Ignorable="w14 w15 w16se w16cid w16 w16cex w16sdtdh wp14">
   <w:endnote w:type="separator" w:id="-1">
     <w:p>
       <w:pPr>
@@ -17084,7 +16913,7 @@
 </file>
 
 <file path=word/footer1.xml><?xml version="1.0" encoding="utf-8"?>
-<w:ftr xmlns:wpc="http://schemas.microsoft.com/office/word/2010/wordprocessingCanvas" xmlns:cx="http://schemas.microsoft.com/office/drawing/2014/chartex" xmlns:cx1="http://schemas.microsoft.com/office/drawing/2015/9/8/chartex" xmlns:mc="http://schemas.openxmlformats.org/markup-compatibility/2006" xmlns:o="urn:schemas-microsoft-com:office:office" xmlns:r="http://schemas.openxmlformats.org/officeDocument/2006/relationships" xmlns:m="http://schemas.openxmlformats.org/officeDocument/2006/math" xmlns:v="urn:schemas-microsoft-com:vml" xmlns:wp14="http://schemas.microsoft.com/office/word/2010/wordprocessingDrawing" xmlns:wp="http://schemas.openxmlformats.org/drawingml/2006/wordprocessingDrawing" xmlns:w10="urn:schemas-microsoft-com:office:word" xmlns:w="http://schemas.openxmlformats.org/wordprocessingml/2006/main" xmlns:w14="http://schemas.microsoft.com/office/word/2010/wordml" xmlns:w15="http://schemas.microsoft.com/office/word/2012/wordml" xmlns:w16se="http://schemas.microsoft.com/office/word/2015/wordml/symex" xmlns:wpg="http://schemas.microsoft.com/office/word/2010/wordprocessingGroup" xmlns:wpi="http://schemas.microsoft.com/office/word/2010/wordprocessingInk" xmlns:wne="http://schemas.microsoft.com/office/word/2006/wordml" xmlns:wps="http://schemas.microsoft.com/office/word/2010/wordprocessingShape" mc:Ignorable="w14 w15 w16se wp14">
+<w:ftr xmlns:wpc="http://schemas.microsoft.com/office/word/2010/wordprocessingCanvas" xmlns:cx="http://schemas.microsoft.com/office/drawing/2014/chartex" xmlns:cx1="http://schemas.microsoft.com/office/drawing/2015/9/8/chartex" xmlns:cx2="http://schemas.microsoft.com/office/drawing/2015/10/21/chartex" xmlns:cx3="http://schemas.microsoft.com/office/drawing/2016/5/9/chartex" xmlns:cx4="http://schemas.microsoft.com/office/drawing/2016/5/10/chartex" xmlns:cx5="http://schemas.microsoft.com/office/drawing/2016/5/11/chartex" xmlns:cx6="http://schemas.microsoft.com/office/drawing/2016/5/12/chartex" xmlns:cx7="http://schemas.microsoft.com/office/drawing/2016/5/13/chartex" xmlns:cx8="http://schemas.microsoft.com/office/drawing/2016/5/14/chartex" xmlns:mc="http://schemas.openxmlformats.org/markup-compatibility/2006" xmlns:aink="http://schemas.microsoft.com/office/drawing/2016/ink" xmlns:am3d="http://schemas.microsoft.com/office/drawing/2017/model3d" xmlns:o="urn:schemas-microsoft-com:office:office" xmlns:oel="http://schemas.microsoft.com/office/2019/extlst" xmlns:r="http://schemas.openxmlformats.org/officeDocument/2006/relationships" xmlns:m="http://schemas.openxmlformats.org/officeDocument/2006/math" xmlns:v="urn:schemas-microsoft-com:vml" xmlns:wp14="http://schemas.microsoft.com/office/word/2010/wordprocessingDrawing" xmlns:wp="http://schemas.openxmlformats.org/drawingml/2006/wordprocessingDrawing" xmlns:w10="urn:schemas-microsoft-com:office:word" xmlns:w="http://schemas.openxmlformats.org/wordprocessingml/2006/main" xmlns:w14="http://schemas.microsoft.com/office/word/2010/wordml" xmlns:w15="http://schemas.microsoft.com/office/word/2012/wordml" xmlns:w16cex="http://schemas.microsoft.com/office/word/2018/wordml/cex" xmlns:w16cid="http://schemas.microsoft.com/office/word/2016/wordml/cid" xmlns:w16="http://schemas.microsoft.com/office/word/2018/wordml" xmlns:w16sdtdh="http://schemas.microsoft.com/office/word/2020/wordml/sdtdatahash" xmlns:w16se="http://schemas.microsoft.com/office/word/2015/wordml/symex" xmlns:wpg="http://schemas.microsoft.com/office/word/2010/wordprocessingGroup" xmlns:wpi="http://schemas.microsoft.com/office/word/2010/wordprocessingInk" xmlns:wne="http://schemas.microsoft.com/office/word/2006/wordml" xmlns:wps="http://schemas.microsoft.com/office/word/2010/wordprocessingShape" mc:Ignorable="w14 w15 w16se w16cid w16 w16cex w16sdtdh wp14">
   <w:p>
     <w:pPr>
       <w:pBdr>
@@ -17236,7 +17065,7 @@
 </file>
 
 <file path=word/footer2.xml><?xml version="1.0" encoding="utf-8"?>
-<w:ftr xmlns:wpc="http://schemas.microsoft.com/office/word/2010/wordprocessingCanvas" xmlns:cx="http://schemas.microsoft.com/office/drawing/2014/chartex" xmlns:cx1="http://schemas.microsoft.com/office/drawing/2015/9/8/chartex" xmlns:mc="http://schemas.openxmlformats.org/markup-compatibility/2006" xmlns:o="urn:schemas-microsoft-com:office:office" xmlns:r="http://schemas.openxmlformats.org/officeDocument/2006/relationships" xmlns:m="http://schemas.openxmlformats.org/officeDocument/2006/math" xmlns:v="urn:schemas-microsoft-com:vml" xmlns:wp14="http://schemas.microsoft.com/office/word/2010/wordprocessingDrawing" xmlns:wp="http://schemas.openxmlformats.org/drawingml/2006/wordprocessingDrawing" xmlns:w10="urn:schemas-microsoft-com:office:word" xmlns:w="http://schemas.openxmlformats.org/wordprocessingml/2006/main" xmlns:w14="http://schemas.microsoft.com/office/word/2010/wordml" xmlns:w15="http://schemas.microsoft.com/office/word/2012/wordml" xmlns:w16se="http://schemas.microsoft.com/office/word/2015/wordml/symex" xmlns:wpg="http://schemas.microsoft.com/office/word/2010/wordprocessingGroup" xmlns:wpi="http://schemas.microsoft.com/office/word/2010/wordprocessingInk" xmlns:wne="http://schemas.microsoft.com/office/word/2006/wordml" xmlns:wps="http://schemas.microsoft.com/office/word/2010/wordprocessingShape" mc:Ignorable="w14 w15 w16se wp14">
+<w:ftr xmlns:wpc="http://schemas.microsoft.com/office/word/2010/wordprocessingCanvas" xmlns:cx="http://schemas.microsoft.com/office/drawing/2014/chartex" xmlns:cx1="http://schemas.microsoft.com/office/drawing/2015/9/8/chartex" xmlns:cx2="http://schemas.microsoft.com/office/drawing/2015/10/21/chartex" xmlns:cx3="http://schemas.microsoft.com/office/drawing/2016/5/9/chartex" xmlns:cx4="http://schemas.microsoft.com/office/drawing/2016/5/10/chartex" xmlns:cx5="http://schemas.microsoft.com/office/drawing/2016/5/11/chartex" xmlns:cx6="http://schemas.microsoft.com/office/drawing/2016/5/12/chartex" xmlns:cx7="http://schemas.microsoft.com/office/drawing/2016/5/13/chartex" xmlns:cx8="http://schemas.microsoft.com/office/drawing/2016/5/14/chartex" xmlns:mc="http://schemas.openxmlformats.org/markup-compatibility/2006" xmlns:aink="http://schemas.microsoft.com/office/drawing/2016/ink" xmlns:am3d="http://schemas.microsoft.com/office/drawing/2017/model3d" xmlns:o="urn:schemas-microsoft-com:office:office" xmlns:oel="http://schemas.microsoft.com/office/2019/extlst" xmlns:r="http://schemas.openxmlformats.org/officeDocument/2006/relationships" xmlns:m="http://schemas.openxmlformats.org/officeDocument/2006/math" xmlns:v="urn:schemas-microsoft-com:vml" xmlns:wp14="http://schemas.microsoft.com/office/word/2010/wordprocessingDrawing" xmlns:wp="http://schemas.openxmlformats.org/drawingml/2006/wordprocessingDrawing" xmlns:w10="urn:schemas-microsoft-com:office:word" xmlns:w="http://schemas.openxmlformats.org/wordprocessingml/2006/main" xmlns:w14="http://schemas.microsoft.com/office/word/2010/wordml" xmlns:w15="http://schemas.microsoft.com/office/word/2012/wordml" xmlns:w16cex="http://schemas.microsoft.com/office/word/2018/wordml/cex" xmlns:w16cid="http://schemas.microsoft.com/office/word/2016/wordml/cid" xmlns:w16="http://schemas.microsoft.com/office/word/2018/wordml" xmlns:w16sdtdh="http://schemas.microsoft.com/office/word/2020/wordml/sdtdatahash" xmlns:w16se="http://schemas.microsoft.com/office/word/2015/wordml/symex" xmlns:wpg="http://schemas.microsoft.com/office/word/2010/wordprocessingGroup" xmlns:wpi="http://schemas.microsoft.com/office/word/2010/wordprocessingInk" xmlns:wne="http://schemas.microsoft.com/office/word/2006/wordml" xmlns:wps="http://schemas.microsoft.com/office/word/2010/wordprocessingShape" mc:Ignorable="w14 w15 w16se w16cid w16 w16cex w16sdtdh wp14">
   <w:p>
     <w:pPr>
       <w:pBdr>
@@ -17431,7 +17260,7 @@
 </file>
 
 <file path=word/footnotes.xml><?xml version="1.0" encoding="utf-8"?>
-<w:footnotes xmlns:wpc="http://schemas.microsoft.com/office/word/2010/wordprocessingCanvas" xmlns:cx="http://schemas.microsoft.com/office/drawing/2014/chartex" xmlns:cx1="http://schemas.microsoft.com/office/drawing/2015/9/8/chartex" xmlns:mc="http://schemas.openxmlformats.org/markup-compatibility/2006" xmlns:o="urn:schemas-microsoft-com:office:office" xmlns:r="http://schemas.openxmlformats.org/officeDocument/2006/relationships" xmlns:m="http://schemas.openxmlformats.org/officeDocument/2006/math" xmlns:v="urn:schemas-microsoft-com:vml" xmlns:wp14="http://schemas.microsoft.com/office/word/2010/wordprocessingDrawing" xmlns:wp="http://schemas.openxmlformats.org/drawingml/2006/wordprocessingDrawing" xmlns:w10="urn:schemas-microsoft-com:office:word" xmlns:w="http://schemas.openxmlformats.org/wordprocessingml/2006/main" xmlns:w14="http://schemas.microsoft.com/office/word/2010/wordml" xmlns:w15="http://schemas.microsoft.com/office/word/2012/wordml" xmlns:w16se="http://schemas.microsoft.com/office/word/2015/wordml/symex" xmlns:wpg="http://schemas.microsoft.com/office/word/2010/wordprocessingGroup" xmlns:wpi="http://schemas.microsoft.com/office/word/2010/wordprocessingInk" xmlns:wne="http://schemas.microsoft.com/office/word/2006/wordml" xmlns:wps="http://schemas.microsoft.com/office/word/2010/wordprocessingShape" mc:Ignorable="w14 w15 w16se wp14">
+<w:footnotes xmlns:wpc="http://schemas.microsoft.com/office/word/2010/wordprocessingCanvas" xmlns:cx="http://schemas.microsoft.com/office/drawing/2014/chartex" xmlns:cx1="http://schemas.microsoft.com/office/drawing/2015/9/8/chartex" xmlns:cx2="http://schemas.microsoft.com/office/drawing/2015/10/21/chartex" xmlns:cx3="http://schemas.microsoft.com/office/drawing/2016/5/9/chartex" xmlns:cx4="http://schemas.microsoft.com/office/drawing/2016/5/10/chartex" xmlns:cx5="http://schemas.microsoft.com/office/drawing/2016/5/11/chartex" xmlns:cx6="http://schemas.microsoft.com/office/drawing/2016/5/12/chartex" xmlns:cx7="http://schemas.microsoft.com/office/drawing/2016/5/13/chartex" xmlns:cx8="http://schemas.microsoft.com/office/drawing/2016/5/14/chartex" xmlns:mc="http://schemas.openxmlformats.org/markup-compatibility/2006" xmlns:aink="http://schemas.microsoft.com/office/drawing/2016/ink" xmlns:am3d="http://schemas.microsoft.com/office/drawing/2017/model3d" xmlns:o="urn:schemas-microsoft-com:office:office" xmlns:oel="http://schemas.microsoft.com/office/2019/extlst" xmlns:r="http://schemas.openxmlformats.org/officeDocument/2006/relationships" xmlns:m="http://schemas.openxmlformats.org/officeDocument/2006/math" xmlns:v="urn:schemas-microsoft-com:vml" xmlns:wp14="http://schemas.microsoft.com/office/word/2010/wordprocessingDrawing" xmlns:wp="http://schemas.openxmlformats.org/drawingml/2006/wordprocessingDrawing" xmlns:w10="urn:schemas-microsoft-com:office:word" xmlns:w="http://schemas.openxmlformats.org/wordprocessingml/2006/main" xmlns:w14="http://schemas.microsoft.com/office/word/2010/wordml" xmlns:w15="http://schemas.microsoft.com/office/word/2012/wordml" xmlns:w16cex="http://schemas.microsoft.com/office/word/2018/wordml/cex" xmlns:w16cid="http://schemas.microsoft.com/office/word/2016/wordml/cid" xmlns:w16="http://schemas.microsoft.com/office/word/2018/wordml" xmlns:w16sdtdh="http://schemas.microsoft.com/office/word/2020/wordml/sdtdatahash" xmlns:w16se="http://schemas.microsoft.com/office/word/2015/wordml/symex" xmlns:wpg="http://schemas.microsoft.com/office/word/2010/wordprocessingGroup" xmlns:wpi="http://schemas.microsoft.com/office/word/2010/wordprocessingInk" xmlns:wne="http://schemas.microsoft.com/office/word/2006/wordml" xmlns:wps="http://schemas.microsoft.com/office/word/2010/wordprocessingShape" mc:Ignorable="w14 w15 w16se w16cid w16 w16cex w16sdtdh wp14">
   <w:footnote w:type="separator" w:id="-1">
     <w:p>
       <w:pPr>
@@ -17456,7 +17285,7 @@
 </file>
 
 <file path=word/header1.xml><?xml version="1.0" encoding="utf-8"?>
-<w:hdr xmlns:wpc="http://schemas.microsoft.com/office/word/2010/wordprocessingCanvas" xmlns:cx="http://schemas.microsoft.com/office/drawing/2014/chartex" xmlns:cx1="http://schemas.microsoft.com/office/drawing/2015/9/8/chartex" xmlns:mc="http://schemas.openxmlformats.org/markup-compatibility/2006" xmlns:o="urn:schemas-microsoft-com:office:office" xmlns:r="http://schemas.openxmlformats.org/officeDocument/2006/relationships" xmlns:m="http://schemas.openxmlformats.org/officeDocument/2006/math" xmlns:v="urn:schemas-microsoft-com:vml" xmlns:wp14="http://schemas.microsoft.com/office/word/2010/wordprocessingDrawing" xmlns:wp="http://schemas.openxmlformats.org/drawingml/2006/wordprocessingDrawing" xmlns:w10="urn:schemas-microsoft-com:office:word" xmlns:w="http://schemas.openxmlformats.org/wordprocessingml/2006/main" xmlns:w14="http://schemas.microsoft.com/office/word/2010/wordml" xmlns:w15="http://schemas.microsoft.com/office/word/2012/wordml" xmlns:w16se="http://schemas.microsoft.com/office/word/2015/wordml/symex" xmlns:wpg="http://schemas.microsoft.com/office/word/2010/wordprocessingGroup" xmlns:wpi="http://schemas.microsoft.com/office/word/2010/wordprocessingInk" xmlns:wne="http://schemas.microsoft.com/office/word/2006/wordml" xmlns:wps="http://schemas.microsoft.com/office/word/2010/wordprocessingShape" mc:Ignorable="w14 w15 w16se wp14">
+<w:hdr xmlns:wpc="http://schemas.microsoft.com/office/word/2010/wordprocessingCanvas" xmlns:cx="http://schemas.microsoft.com/office/drawing/2014/chartex" xmlns:cx1="http://schemas.microsoft.com/office/drawing/2015/9/8/chartex" xmlns:cx2="http://schemas.microsoft.com/office/drawing/2015/10/21/chartex" xmlns:cx3="http://schemas.microsoft.com/office/drawing/2016/5/9/chartex" xmlns:cx4="http://schemas.microsoft.com/office/drawing/2016/5/10/chartex" xmlns:cx5="http://schemas.microsoft.com/office/drawing/2016/5/11/chartex" xmlns:cx6="http://schemas.microsoft.com/office/drawing/2016/5/12/chartex" xmlns:cx7="http://schemas.microsoft.com/office/drawing/2016/5/13/chartex" xmlns:cx8="http://schemas.microsoft.com/office/drawing/2016/5/14/chartex" xmlns:mc="http://schemas.openxmlformats.org/markup-compatibility/2006" xmlns:aink="http://schemas.microsoft.com/office/drawing/2016/ink" xmlns:am3d="http://schemas.microsoft.com/office/drawing/2017/model3d" xmlns:o="urn:schemas-microsoft-com:office:office" xmlns:oel="http://schemas.microsoft.com/office/2019/extlst" xmlns:r="http://schemas.openxmlformats.org/officeDocument/2006/relationships" xmlns:m="http://schemas.openxmlformats.org/officeDocument/2006/math" xmlns:v="urn:schemas-microsoft-com:vml" xmlns:wp14="http://schemas.microsoft.com/office/word/2010/wordprocessingDrawing" xmlns:wp="http://schemas.openxmlformats.org/drawingml/2006/wordprocessingDrawing" xmlns:w10="urn:schemas-microsoft-com:office:word" xmlns:w="http://schemas.openxmlformats.org/wordprocessingml/2006/main" xmlns:w14="http://schemas.microsoft.com/office/word/2010/wordml" xmlns:w15="http://schemas.microsoft.com/office/word/2012/wordml" xmlns:w16cex="http://schemas.microsoft.com/office/word/2018/wordml/cex" xmlns:w16cid="http://schemas.microsoft.com/office/word/2016/wordml/cid" xmlns:w16="http://schemas.microsoft.com/office/word/2018/wordml" xmlns:w16sdtdh="http://schemas.microsoft.com/office/word/2020/wordml/sdtdatahash" xmlns:w16se="http://schemas.microsoft.com/office/word/2015/wordml/symex" xmlns:wpg="http://schemas.microsoft.com/office/word/2010/wordprocessingGroup" xmlns:wpi="http://schemas.microsoft.com/office/word/2010/wordprocessingInk" xmlns:wne="http://schemas.microsoft.com/office/word/2006/wordml" xmlns:wps="http://schemas.microsoft.com/office/word/2010/wordprocessingShape" mc:Ignorable="w14 w15 w16se w16cid w16 w16cex w16sdtdh wp14">
   <w:p>
     <w:pPr>
       <w:pStyle w:val="Header"/>
@@ -17469,7 +17298,7 @@
 </file>
 
 <file path=word/styles.xml><?xml version="1.0" encoding="utf-8"?>
-<w:styles xmlns:mc="http://schemas.openxmlformats.org/markup-compatibility/2006" xmlns:r="http://schemas.openxmlformats.org/officeDocument/2006/relationships" xmlns:w="http://schemas.openxmlformats.org/wordprocessingml/2006/main" xmlns:w14="http://schemas.microsoft.com/office/word/2010/wordml" xmlns:w15="http://schemas.microsoft.com/office/word/2012/wordml" xmlns:w16se="http://schemas.microsoft.com/office/word/2015/wordml/symex" mc:Ignorable="w14 w15 w16se">
+<w:styles xmlns:mc="http://schemas.openxmlformats.org/markup-compatibility/2006" xmlns:r="http://schemas.openxmlformats.org/officeDocument/2006/relationships" xmlns:w="http://schemas.openxmlformats.org/wordprocessingml/2006/main" xmlns:w14="http://schemas.microsoft.com/office/word/2010/wordml" xmlns:w15="http://schemas.microsoft.com/office/word/2012/wordml" xmlns:w16cex="http://schemas.microsoft.com/office/word/2018/wordml/cex" xmlns:w16cid="http://schemas.microsoft.com/office/word/2016/wordml/cid" xmlns:w16="http://schemas.microsoft.com/office/word/2018/wordml" xmlns:w16sdtdh="http://schemas.microsoft.com/office/word/2020/wordml/sdtdatahash" xmlns:w16se="http://schemas.microsoft.com/office/word/2015/wordml/symex" mc:Ignorable="w14 w15 w16se w16cid w16 w16cex w16sdtdh">
   <w:docDefaults>
     <w:rPrDefault>
       <w:rPr>
@@ -17479,7 +17308,7 @@
     </w:rPrDefault>
     <w:pPrDefault/>
   </w:docDefaults>
-  <w:latentStyles w:defLockedState="0" w:defUIPriority="99" w:defSemiHidden="0" w:defUnhideWhenUsed="0" w:defQFormat="0" w:count="371">
+  <w:latentStyles w:defLockedState="0" w:defUIPriority="99" w:defSemiHidden="0" w:defUnhideWhenUsed="0" w:defQFormat="0" w:count="376">
     <w:lsdException w:name="Normal" w:uiPriority="0" w:qFormat="1"/>
     <w:lsdException w:name="heading 1" w:uiPriority="9" w:qFormat="1"/>
     <w:lsdException w:name="heading 2" w:semiHidden="1" w:uiPriority="9" w:unhideWhenUsed="1" w:qFormat="1"/>
@@ -17851,6 +17680,11 @@
     <w:lsdException w:name="List Table 5 Dark Accent 6" w:uiPriority="50"/>
     <w:lsdException w:name="List Table 6 Colorful Accent 6" w:uiPriority="51"/>
     <w:lsdException w:name="List Table 7 Colorful Accent 6" w:uiPriority="52"/>
+    <w:lsdException w:name="Mention" w:semiHidden="1" w:unhideWhenUsed="1"/>
+    <w:lsdException w:name="Smart Hyperlink" w:semiHidden="1" w:unhideWhenUsed="1"/>
+    <w:lsdException w:name="Hashtag" w:semiHidden="1" w:unhideWhenUsed="1"/>
+    <w:lsdException w:name="Unresolved Mention" w:semiHidden="1" w:unhideWhenUsed="1"/>
+    <w:lsdException w:name="Smart Link" w:semiHidden="1" w:unhideWhenUsed="1"/>
   </w:latentStyles>
   <w:style w:type="paragraph" w:default="1" w:styleId="Normal">
     <w:name w:val="Normal"/>

</xml_diff>